<commit_message>
Aggiunte domande differenziate per rivestimento e pavimento inerenti a: - formato piastrella - decorazioni Il tutto sembra funzionare
</commit_message>
<xml_diff>
--- a/Albero decisione.docx
+++ b/Albero decisione.docx
@@ -65,6 +65,8 @@
           </wp:inline>
         </w:drawing>
       </w:r>
+      <w:bookmarkStart w:id="0" w:name="_GoBack"/>
+      <w:bookmarkEnd w:id="0"/>
     </w:p>
     <w:p>
       <w:r>
@@ -108,7 +110,27 @@
         </w:drawing>
       </w:r>
     </w:p>
-    <w:p/>
+    <w:p>
+      <w:r>
+        <w:rPr>
+          <w:noProof/>
+          <w:lang w:eastAsia="it-IT"/>
+        </w:rPr>
+        <w:drawing>
+          <wp:inline distT="0" distB="0" distL="0" distR="0" wp14:anchorId="343C7B1C" wp14:editId="56299751">
+            <wp:extent cx="1838325" cy="548345"/>
+            <wp:effectExtent l="0" t="0" r="66675" b="10795"/>
+            <wp:docPr id="6" name="Diagramma 6"/>
+            <wp:cNvGraphicFramePr/>
+            <a:graphic xmlns:a="http://schemas.openxmlformats.org/drawingml/2006/main">
+              <a:graphicData uri="http://schemas.openxmlformats.org/drawingml/2006/diagram">
+                <dgm:relIds xmlns:dgm="http://schemas.openxmlformats.org/drawingml/2006/diagram" xmlns:r="http://schemas.openxmlformats.org/officeDocument/2006/relationships" r:dm="rId29" r:lo="rId30" r:qs="rId31" r:cs="rId32"/>
+              </a:graphicData>
+            </a:graphic>
+          </wp:inline>
+        </w:drawing>
+      </w:r>
+    </w:p>
     <w:p>
       <w:pPr>
         <w:tabs>
@@ -118,8 +140,6 @@
       <w:r>
         <w:tab/>
       </w:r>
-      <w:bookmarkStart w:id="0" w:name="_GoBack"/>
-      <w:bookmarkEnd w:id="0"/>
     </w:p>
     <w:sectPr>
       <w:pgSz w:w="11900" w:h="16840"/>
@@ -4594,6 +4614,813 @@
 </dgm:colorsDef>
 </file>
 
+<file path=word/diagrams/colors6.xml><?xml version="1.0" encoding="utf-8"?>
+<dgm:colorsDef xmlns:dgm="http://schemas.openxmlformats.org/drawingml/2006/diagram" xmlns:a="http://schemas.openxmlformats.org/drawingml/2006/main" uniqueId="urn:microsoft.com/office/officeart/2005/8/colors/accent0_1">
+  <dgm:title val=""/>
+  <dgm:desc val=""/>
+  <dgm:catLst>
+    <dgm:cat type="mainScheme" pri="10100"/>
+  </dgm:catLst>
+  <dgm:styleLbl name="node0">
+    <dgm:fillClrLst meth="repeat">
+      <a:schemeClr val="lt1"/>
+    </dgm:fillClrLst>
+    <dgm:linClrLst meth="repeat">
+      <a:schemeClr val="dk1">
+        <a:shade val="80000"/>
+      </a:schemeClr>
+    </dgm:linClrLst>
+    <dgm:effectClrLst/>
+    <dgm:txLinClrLst/>
+    <dgm:txFillClrLst meth="repeat">
+      <a:schemeClr val="dk1"/>
+    </dgm:txFillClrLst>
+    <dgm:txEffectClrLst/>
+  </dgm:styleLbl>
+  <dgm:styleLbl name="node1">
+    <dgm:fillClrLst meth="repeat">
+      <a:schemeClr val="lt1"/>
+    </dgm:fillClrLst>
+    <dgm:linClrLst meth="repeat">
+      <a:schemeClr val="dk1">
+        <a:shade val="80000"/>
+      </a:schemeClr>
+    </dgm:linClrLst>
+    <dgm:effectClrLst/>
+    <dgm:txLinClrLst/>
+    <dgm:txFillClrLst meth="repeat">
+      <a:schemeClr val="dk1"/>
+    </dgm:txFillClrLst>
+    <dgm:txEffectClrLst/>
+  </dgm:styleLbl>
+  <dgm:styleLbl name="alignNode1">
+    <dgm:fillClrLst meth="repeat">
+      <a:schemeClr val="lt1"/>
+    </dgm:fillClrLst>
+    <dgm:linClrLst meth="repeat">
+      <a:schemeClr val="dk1">
+        <a:shade val="80000"/>
+      </a:schemeClr>
+    </dgm:linClrLst>
+    <dgm:effectClrLst/>
+    <dgm:txLinClrLst/>
+    <dgm:txFillClrLst meth="repeat">
+      <a:schemeClr val="dk1"/>
+    </dgm:txFillClrLst>
+    <dgm:txEffectClrLst/>
+  </dgm:styleLbl>
+  <dgm:styleLbl name="lnNode1">
+    <dgm:fillClrLst meth="repeat">
+      <a:schemeClr val="lt1"/>
+    </dgm:fillClrLst>
+    <dgm:linClrLst meth="repeat">
+      <a:schemeClr val="dk1">
+        <a:shade val="80000"/>
+      </a:schemeClr>
+    </dgm:linClrLst>
+    <dgm:effectClrLst/>
+    <dgm:txLinClrLst/>
+    <dgm:txFillClrLst meth="repeat">
+      <a:schemeClr val="dk1"/>
+    </dgm:txFillClrLst>
+    <dgm:txEffectClrLst/>
+  </dgm:styleLbl>
+  <dgm:styleLbl name="vennNode1">
+    <dgm:fillClrLst meth="repeat">
+      <a:schemeClr val="lt1">
+        <a:alpha val="50000"/>
+      </a:schemeClr>
+    </dgm:fillClrLst>
+    <dgm:linClrLst meth="repeat">
+      <a:schemeClr val="dk1">
+        <a:shade val="80000"/>
+      </a:schemeClr>
+    </dgm:linClrLst>
+    <dgm:effectClrLst/>
+    <dgm:txLinClrLst/>
+    <dgm:txFillClrLst/>
+    <dgm:txEffectClrLst/>
+  </dgm:styleLbl>
+  <dgm:styleLbl name="node2">
+    <dgm:fillClrLst meth="repeat">
+      <a:schemeClr val="lt1"/>
+    </dgm:fillClrLst>
+    <dgm:linClrLst meth="repeat">
+      <a:schemeClr val="dk1">
+        <a:shade val="80000"/>
+      </a:schemeClr>
+    </dgm:linClrLst>
+    <dgm:effectClrLst/>
+    <dgm:txLinClrLst/>
+    <dgm:txFillClrLst meth="repeat">
+      <a:schemeClr val="dk1"/>
+    </dgm:txFillClrLst>
+    <dgm:txEffectClrLst/>
+  </dgm:styleLbl>
+  <dgm:styleLbl name="node3">
+    <dgm:fillClrLst meth="repeat">
+      <a:schemeClr val="lt1"/>
+    </dgm:fillClrLst>
+    <dgm:linClrLst meth="repeat">
+      <a:schemeClr val="dk1">
+        <a:shade val="80000"/>
+      </a:schemeClr>
+    </dgm:linClrLst>
+    <dgm:effectClrLst/>
+    <dgm:txLinClrLst/>
+    <dgm:txFillClrLst meth="repeat">
+      <a:schemeClr val="dk1"/>
+    </dgm:txFillClrLst>
+    <dgm:txEffectClrLst/>
+  </dgm:styleLbl>
+  <dgm:styleLbl name="node4">
+    <dgm:fillClrLst meth="repeat">
+      <a:schemeClr val="lt1"/>
+    </dgm:fillClrLst>
+    <dgm:linClrLst meth="repeat">
+      <a:schemeClr val="dk1">
+        <a:shade val="80000"/>
+      </a:schemeClr>
+    </dgm:linClrLst>
+    <dgm:effectClrLst/>
+    <dgm:txLinClrLst/>
+    <dgm:txFillClrLst meth="repeat">
+      <a:schemeClr val="dk1"/>
+    </dgm:txFillClrLst>
+    <dgm:txEffectClrLst/>
+  </dgm:styleLbl>
+  <dgm:styleLbl name="fgImgPlace1">
+    <dgm:fillClrLst meth="repeat">
+      <a:schemeClr val="dk1">
+        <a:tint val="40000"/>
+      </a:schemeClr>
+    </dgm:fillClrLst>
+    <dgm:linClrLst meth="repeat">
+      <a:schemeClr val="dk1">
+        <a:shade val="80000"/>
+      </a:schemeClr>
+    </dgm:linClrLst>
+    <dgm:effectClrLst/>
+    <dgm:txLinClrLst/>
+    <dgm:txFillClrLst meth="repeat">
+      <a:schemeClr val="lt1"/>
+    </dgm:txFillClrLst>
+    <dgm:txEffectClrLst/>
+  </dgm:styleLbl>
+  <dgm:styleLbl name="alignImgPlace1">
+    <dgm:fillClrLst meth="repeat">
+      <a:schemeClr val="dk1">
+        <a:tint val="40000"/>
+      </a:schemeClr>
+    </dgm:fillClrLst>
+    <dgm:linClrLst meth="repeat">
+      <a:schemeClr val="dk1">
+        <a:shade val="80000"/>
+      </a:schemeClr>
+    </dgm:linClrLst>
+    <dgm:effectClrLst/>
+    <dgm:txLinClrLst/>
+    <dgm:txFillClrLst meth="repeat">
+      <a:schemeClr val="lt1"/>
+    </dgm:txFillClrLst>
+    <dgm:txEffectClrLst/>
+  </dgm:styleLbl>
+  <dgm:styleLbl name="bgImgPlace1">
+    <dgm:fillClrLst meth="repeat">
+      <a:schemeClr val="dk1">
+        <a:tint val="40000"/>
+      </a:schemeClr>
+    </dgm:fillClrLst>
+    <dgm:linClrLst meth="repeat">
+      <a:schemeClr val="dk1">
+        <a:shade val="80000"/>
+      </a:schemeClr>
+    </dgm:linClrLst>
+    <dgm:effectClrLst/>
+    <dgm:txLinClrLst/>
+    <dgm:txFillClrLst meth="repeat">
+      <a:schemeClr val="lt1"/>
+    </dgm:txFillClrLst>
+    <dgm:txEffectClrLst/>
+  </dgm:styleLbl>
+  <dgm:styleLbl name="sibTrans2D1">
+    <dgm:fillClrLst meth="repeat">
+      <a:schemeClr val="dk1">
+        <a:tint val="60000"/>
+      </a:schemeClr>
+    </dgm:fillClrLst>
+    <dgm:linClrLst meth="repeat">
+      <a:schemeClr val="dk1">
+        <a:tint val="60000"/>
+      </a:schemeClr>
+    </dgm:linClrLst>
+    <dgm:effectClrLst/>
+    <dgm:txLinClrLst/>
+    <dgm:txFillClrLst meth="repeat">
+      <a:schemeClr val="dk1"/>
+    </dgm:txFillClrLst>
+    <dgm:txEffectClrLst/>
+  </dgm:styleLbl>
+  <dgm:styleLbl name="fgSibTrans2D1">
+    <dgm:fillClrLst meth="repeat">
+      <a:schemeClr val="dk1">
+        <a:tint val="60000"/>
+      </a:schemeClr>
+    </dgm:fillClrLst>
+    <dgm:linClrLst meth="repeat">
+      <a:schemeClr val="dk1">
+        <a:tint val="60000"/>
+      </a:schemeClr>
+    </dgm:linClrLst>
+    <dgm:effectClrLst/>
+    <dgm:txLinClrLst/>
+    <dgm:txFillClrLst meth="repeat">
+      <a:schemeClr val="dk1"/>
+    </dgm:txFillClrLst>
+    <dgm:txEffectClrLst/>
+  </dgm:styleLbl>
+  <dgm:styleLbl name="bgSibTrans2D1">
+    <dgm:fillClrLst meth="repeat">
+      <a:schemeClr val="dk1">
+        <a:tint val="60000"/>
+      </a:schemeClr>
+    </dgm:fillClrLst>
+    <dgm:linClrLst meth="repeat">
+      <a:schemeClr val="dk1">
+        <a:tint val="60000"/>
+      </a:schemeClr>
+    </dgm:linClrLst>
+    <dgm:effectClrLst/>
+    <dgm:txLinClrLst/>
+    <dgm:txFillClrLst meth="repeat">
+      <a:schemeClr val="dk1"/>
+    </dgm:txFillClrLst>
+    <dgm:txEffectClrLst/>
+  </dgm:styleLbl>
+  <dgm:styleLbl name="sibTrans1D1">
+    <dgm:fillClrLst meth="repeat">
+      <a:schemeClr val="dk1"/>
+    </dgm:fillClrLst>
+    <dgm:linClrLst meth="repeat">
+      <a:schemeClr val="dk1"/>
+    </dgm:linClrLst>
+    <dgm:effectClrLst/>
+    <dgm:txLinClrLst/>
+    <dgm:txFillClrLst meth="repeat">
+      <a:schemeClr val="tx1"/>
+    </dgm:txFillClrLst>
+    <dgm:txEffectClrLst/>
+  </dgm:styleLbl>
+  <dgm:styleLbl name="callout">
+    <dgm:fillClrLst meth="repeat">
+      <a:schemeClr val="dk1"/>
+    </dgm:fillClrLst>
+    <dgm:linClrLst meth="repeat">
+      <a:schemeClr val="dk1"/>
+    </dgm:linClrLst>
+    <dgm:effectClrLst/>
+    <dgm:txLinClrLst/>
+    <dgm:txFillClrLst meth="repeat">
+      <a:schemeClr val="tx1"/>
+    </dgm:txFillClrLst>
+    <dgm:txEffectClrLst/>
+  </dgm:styleLbl>
+  <dgm:styleLbl name="asst0">
+    <dgm:fillClrLst meth="repeat">
+      <a:schemeClr val="lt1"/>
+    </dgm:fillClrLst>
+    <dgm:linClrLst meth="repeat">
+      <a:schemeClr val="dk1">
+        <a:shade val="80000"/>
+      </a:schemeClr>
+    </dgm:linClrLst>
+    <dgm:effectClrLst/>
+    <dgm:txLinClrLst/>
+    <dgm:txFillClrLst meth="repeat">
+      <a:schemeClr val="dk1"/>
+    </dgm:txFillClrLst>
+    <dgm:txEffectClrLst/>
+  </dgm:styleLbl>
+  <dgm:styleLbl name="asst1">
+    <dgm:fillClrLst meth="repeat">
+      <a:schemeClr val="lt1"/>
+    </dgm:fillClrLst>
+    <dgm:linClrLst meth="repeat">
+      <a:schemeClr val="dk1">
+        <a:shade val="80000"/>
+      </a:schemeClr>
+    </dgm:linClrLst>
+    <dgm:effectClrLst/>
+    <dgm:txLinClrLst/>
+    <dgm:txFillClrLst meth="repeat">
+      <a:schemeClr val="dk1"/>
+    </dgm:txFillClrLst>
+    <dgm:txEffectClrLst/>
+  </dgm:styleLbl>
+  <dgm:styleLbl name="asst2">
+    <dgm:fillClrLst meth="repeat">
+      <a:schemeClr val="lt1"/>
+    </dgm:fillClrLst>
+    <dgm:linClrLst meth="repeat">
+      <a:schemeClr val="dk1">
+        <a:shade val="80000"/>
+      </a:schemeClr>
+    </dgm:linClrLst>
+    <dgm:effectClrLst/>
+    <dgm:txLinClrLst/>
+    <dgm:txFillClrLst meth="repeat">
+      <a:schemeClr val="dk1"/>
+    </dgm:txFillClrLst>
+    <dgm:txEffectClrLst/>
+  </dgm:styleLbl>
+  <dgm:styleLbl name="asst3">
+    <dgm:fillClrLst meth="repeat">
+      <a:schemeClr val="lt1"/>
+    </dgm:fillClrLst>
+    <dgm:linClrLst meth="repeat">
+      <a:schemeClr val="dk1">
+        <a:shade val="80000"/>
+      </a:schemeClr>
+    </dgm:linClrLst>
+    <dgm:effectClrLst/>
+    <dgm:txLinClrLst/>
+    <dgm:txFillClrLst meth="repeat">
+      <a:schemeClr val="dk1"/>
+    </dgm:txFillClrLst>
+    <dgm:txEffectClrLst/>
+  </dgm:styleLbl>
+  <dgm:styleLbl name="asst4">
+    <dgm:fillClrLst meth="repeat">
+      <a:schemeClr val="lt1"/>
+    </dgm:fillClrLst>
+    <dgm:linClrLst meth="repeat">
+      <a:schemeClr val="dk1">
+        <a:shade val="80000"/>
+      </a:schemeClr>
+    </dgm:linClrLst>
+    <dgm:effectClrLst/>
+    <dgm:txLinClrLst/>
+    <dgm:txFillClrLst meth="repeat">
+      <a:schemeClr val="dk1"/>
+    </dgm:txFillClrLst>
+    <dgm:txEffectClrLst/>
+  </dgm:styleLbl>
+  <dgm:styleLbl name="parChTrans2D1">
+    <dgm:fillClrLst meth="repeat">
+      <a:schemeClr val="dk1">
+        <a:tint val="60000"/>
+      </a:schemeClr>
+    </dgm:fillClrLst>
+    <dgm:linClrLst meth="repeat">
+      <a:schemeClr val="dk1">
+        <a:tint val="60000"/>
+      </a:schemeClr>
+    </dgm:linClrLst>
+    <dgm:effectClrLst/>
+    <dgm:txLinClrLst/>
+    <dgm:txFillClrLst/>
+    <dgm:txEffectClrLst/>
+  </dgm:styleLbl>
+  <dgm:styleLbl name="parChTrans2D2">
+    <dgm:fillClrLst meth="repeat">
+      <a:schemeClr val="dk1"/>
+    </dgm:fillClrLst>
+    <dgm:linClrLst meth="repeat">
+      <a:schemeClr val="dk1"/>
+    </dgm:linClrLst>
+    <dgm:effectClrLst/>
+    <dgm:txLinClrLst/>
+    <dgm:txFillClrLst/>
+    <dgm:txEffectClrLst/>
+  </dgm:styleLbl>
+  <dgm:styleLbl name="parChTrans2D3">
+    <dgm:fillClrLst meth="repeat">
+      <a:schemeClr val="dk1"/>
+    </dgm:fillClrLst>
+    <dgm:linClrLst meth="repeat">
+      <a:schemeClr val="dk1"/>
+    </dgm:linClrLst>
+    <dgm:effectClrLst/>
+    <dgm:txLinClrLst/>
+    <dgm:txFillClrLst/>
+    <dgm:txEffectClrLst/>
+  </dgm:styleLbl>
+  <dgm:styleLbl name="parChTrans2D4">
+    <dgm:fillClrLst meth="repeat">
+      <a:schemeClr val="dk1"/>
+    </dgm:fillClrLst>
+    <dgm:linClrLst meth="repeat">
+      <a:schemeClr val="dk1"/>
+    </dgm:linClrLst>
+    <dgm:effectClrLst/>
+    <dgm:txLinClrLst/>
+    <dgm:txFillClrLst meth="repeat">
+      <a:schemeClr val="lt1"/>
+    </dgm:txFillClrLst>
+    <dgm:txEffectClrLst/>
+  </dgm:styleLbl>
+  <dgm:styleLbl name="parChTrans1D1">
+    <dgm:fillClrLst meth="repeat">
+      <a:schemeClr val="dk1"/>
+    </dgm:fillClrLst>
+    <dgm:linClrLst meth="repeat">
+      <a:schemeClr val="dk1">
+        <a:shade val="60000"/>
+      </a:schemeClr>
+    </dgm:linClrLst>
+    <dgm:effectClrLst/>
+    <dgm:txLinClrLst/>
+    <dgm:txFillClrLst meth="repeat">
+      <a:schemeClr val="tx1"/>
+    </dgm:txFillClrLst>
+    <dgm:txEffectClrLst/>
+  </dgm:styleLbl>
+  <dgm:styleLbl name="parChTrans1D2">
+    <dgm:fillClrLst meth="repeat">
+      <a:schemeClr val="dk1"/>
+    </dgm:fillClrLst>
+    <dgm:linClrLst meth="repeat">
+      <a:schemeClr val="dk1">
+        <a:shade val="60000"/>
+      </a:schemeClr>
+    </dgm:linClrLst>
+    <dgm:effectClrLst/>
+    <dgm:txLinClrLst/>
+    <dgm:txFillClrLst meth="repeat">
+      <a:schemeClr val="tx1"/>
+    </dgm:txFillClrLst>
+    <dgm:txEffectClrLst/>
+  </dgm:styleLbl>
+  <dgm:styleLbl name="parChTrans1D3">
+    <dgm:fillClrLst meth="repeat">
+      <a:schemeClr val="dk1"/>
+    </dgm:fillClrLst>
+    <dgm:linClrLst meth="repeat">
+      <a:schemeClr val="dk1">
+        <a:shade val="80000"/>
+      </a:schemeClr>
+    </dgm:linClrLst>
+    <dgm:effectClrLst/>
+    <dgm:txLinClrLst/>
+    <dgm:txFillClrLst meth="repeat">
+      <a:schemeClr val="tx1"/>
+    </dgm:txFillClrLst>
+    <dgm:txEffectClrLst/>
+  </dgm:styleLbl>
+  <dgm:styleLbl name="parChTrans1D4">
+    <dgm:fillClrLst meth="repeat">
+      <a:schemeClr val="dk1"/>
+    </dgm:fillClrLst>
+    <dgm:linClrLst meth="repeat">
+      <a:schemeClr val="dk1">
+        <a:shade val="80000"/>
+      </a:schemeClr>
+    </dgm:linClrLst>
+    <dgm:effectClrLst/>
+    <dgm:txLinClrLst/>
+    <dgm:txFillClrLst meth="repeat">
+      <a:schemeClr val="tx1"/>
+    </dgm:txFillClrLst>
+    <dgm:txEffectClrLst/>
+  </dgm:styleLbl>
+  <dgm:styleLbl name="fgAcc1">
+    <dgm:fillClrLst meth="repeat">
+      <a:schemeClr val="dk1">
+        <a:alpha val="90000"/>
+        <a:tint val="40000"/>
+      </a:schemeClr>
+    </dgm:fillClrLst>
+    <dgm:linClrLst meth="repeat">
+      <a:schemeClr val="dk1"/>
+    </dgm:linClrLst>
+    <dgm:effectClrLst/>
+    <dgm:txLinClrLst/>
+    <dgm:txFillClrLst meth="repeat">
+      <a:schemeClr val="dk1"/>
+    </dgm:txFillClrLst>
+    <dgm:txEffectClrLst/>
+  </dgm:styleLbl>
+  <dgm:styleLbl name="conFgAcc1">
+    <dgm:fillClrLst meth="repeat">
+      <a:schemeClr val="dk1">
+        <a:alpha val="90000"/>
+        <a:tint val="40000"/>
+      </a:schemeClr>
+    </dgm:fillClrLst>
+    <dgm:linClrLst meth="repeat">
+      <a:schemeClr val="dk1"/>
+    </dgm:linClrLst>
+    <dgm:effectClrLst/>
+    <dgm:txLinClrLst/>
+    <dgm:txFillClrLst meth="repeat">
+      <a:schemeClr val="dk1"/>
+    </dgm:txFillClrLst>
+    <dgm:txEffectClrLst/>
+  </dgm:styleLbl>
+  <dgm:styleLbl name="alignAcc1">
+    <dgm:fillClrLst meth="repeat">
+      <a:schemeClr val="dk1">
+        <a:alpha val="90000"/>
+        <a:tint val="40000"/>
+      </a:schemeClr>
+    </dgm:fillClrLst>
+    <dgm:linClrLst meth="repeat">
+      <a:schemeClr val="dk1"/>
+    </dgm:linClrLst>
+    <dgm:effectClrLst/>
+    <dgm:txLinClrLst/>
+    <dgm:txFillClrLst meth="repeat">
+      <a:schemeClr val="dk1"/>
+    </dgm:txFillClrLst>
+    <dgm:txEffectClrLst/>
+  </dgm:styleLbl>
+  <dgm:styleLbl name="trAlignAcc1">
+    <dgm:fillClrLst meth="repeat">
+      <a:schemeClr val="dk1">
+        <a:alpha val="40000"/>
+        <a:tint val="40000"/>
+      </a:schemeClr>
+    </dgm:fillClrLst>
+    <dgm:linClrLst meth="repeat">
+      <a:schemeClr val="dk1"/>
+    </dgm:linClrLst>
+    <dgm:effectClrLst/>
+    <dgm:txLinClrLst/>
+    <dgm:txFillClrLst meth="repeat">
+      <a:schemeClr val="dk1"/>
+    </dgm:txFillClrLst>
+    <dgm:txEffectClrLst/>
+  </dgm:styleLbl>
+  <dgm:styleLbl name="bgAcc1">
+    <dgm:fillClrLst meth="repeat">
+      <a:schemeClr val="dk1">
+        <a:alpha val="90000"/>
+        <a:tint val="40000"/>
+      </a:schemeClr>
+    </dgm:fillClrLst>
+    <dgm:linClrLst meth="repeat">
+      <a:schemeClr val="dk1"/>
+    </dgm:linClrLst>
+    <dgm:effectClrLst/>
+    <dgm:txLinClrLst/>
+    <dgm:txFillClrLst meth="repeat">
+      <a:schemeClr val="dk1"/>
+    </dgm:txFillClrLst>
+    <dgm:txEffectClrLst/>
+  </dgm:styleLbl>
+  <dgm:styleLbl name="solidFgAcc1">
+    <dgm:fillClrLst meth="repeat">
+      <a:schemeClr val="lt1"/>
+    </dgm:fillClrLst>
+    <dgm:linClrLst meth="repeat">
+      <a:schemeClr val="dk1"/>
+    </dgm:linClrLst>
+    <dgm:effectClrLst/>
+    <dgm:txLinClrLst/>
+    <dgm:txFillClrLst meth="repeat">
+      <a:schemeClr val="dk1"/>
+    </dgm:txFillClrLst>
+    <dgm:txEffectClrLst/>
+  </dgm:styleLbl>
+  <dgm:styleLbl name="solidAlignAcc1">
+    <dgm:fillClrLst meth="repeat">
+      <a:schemeClr val="lt1"/>
+    </dgm:fillClrLst>
+    <dgm:linClrLst meth="repeat">
+      <a:schemeClr val="dk1"/>
+    </dgm:linClrLst>
+    <dgm:effectClrLst/>
+    <dgm:txLinClrLst/>
+    <dgm:txFillClrLst meth="repeat">
+      <a:schemeClr val="dk1"/>
+    </dgm:txFillClrLst>
+    <dgm:txEffectClrLst/>
+  </dgm:styleLbl>
+  <dgm:styleLbl name="solidBgAcc1">
+    <dgm:fillClrLst meth="repeat">
+      <a:schemeClr val="lt1"/>
+    </dgm:fillClrLst>
+    <dgm:linClrLst meth="repeat">
+      <a:schemeClr val="dk1"/>
+    </dgm:linClrLst>
+    <dgm:effectClrLst/>
+    <dgm:txLinClrLst/>
+    <dgm:txFillClrLst meth="repeat">
+      <a:schemeClr val="dk1"/>
+    </dgm:txFillClrLst>
+    <dgm:txEffectClrLst/>
+  </dgm:styleLbl>
+  <dgm:styleLbl name="fgAccFollowNode1">
+    <dgm:fillClrLst meth="repeat">
+      <a:schemeClr val="lt1">
+        <a:alpha val="90000"/>
+        <a:tint val="40000"/>
+      </a:schemeClr>
+    </dgm:fillClrLst>
+    <dgm:linClrLst meth="repeat">
+      <a:schemeClr val="dk1">
+        <a:alpha val="90000"/>
+      </a:schemeClr>
+    </dgm:linClrLst>
+    <dgm:effectClrLst/>
+    <dgm:txLinClrLst/>
+    <dgm:txFillClrLst meth="repeat">
+      <a:schemeClr val="dk1"/>
+    </dgm:txFillClrLst>
+    <dgm:txEffectClrLst/>
+  </dgm:styleLbl>
+  <dgm:styleLbl name="alignAccFollowNode1">
+    <dgm:fillClrLst meth="repeat">
+      <a:schemeClr val="lt1">
+        <a:alpha val="90000"/>
+        <a:tint val="40000"/>
+      </a:schemeClr>
+    </dgm:fillClrLst>
+    <dgm:linClrLst meth="repeat">
+      <a:schemeClr val="dk1">
+        <a:alpha val="90000"/>
+      </a:schemeClr>
+    </dgm:linClrLst>
+    <dgm:effectClrLst/>
+    <dgm:txLinClrLst/>
+    <dgm:txFillClrLst meth="repeat">
+      <a:schemeClr val="dk1"/>
+    </dgm:txFillClrLst>
+    <dgm:txEffectClrLst/>
+  </dgm:styleLbl>
+  <dgm:styleLbl name="bgAccFollowNode1">
+    <dgm:fillClrLst meth="repeat">
+      <a:schemeClr val="lt1">
+        <a:alpha val="90000"/>
+        <a:tint val="40000"/>
+      </a:schemeClr>
+    </dgm:fillClrLst>
+    <dgm:linClrLst meth="repeat">
+      <a:schemeClr val="dk1">
+        <a:alpha val="90000"/>
+      </a:schemeClr>
+    </dgm:linClrLst>
+    <dgm:effectClrLst/>
+    <dgm:txLinClrLst/>
+    <dgm:txFillClrLst meth="repeat">
+      <a:schemeClr val="dk1"/>
+    </dgm:txFillClrLst>
+    <dgm:txEffectClrLst/>
+  </dgm:styleLbl>
+  <dgm:styleLbl name="fgAcc0">
+    <dgm:fillClrLst meth="repeat">
+      <a:schemeClr val="dk1">
+        <a:alpha val="90000"/>
+        <a:tint val="40000"/>
+      </a:schemeClr>
+    </dgm:fillClrLst>
+    <dgm:linClrLst meth="repeat">
+      <a:schemeClr val="dk1"/>
+    </dgm:linClrLst>
+    <dgm:effectClrLst/>
+    <dgm:txLinClrLst/>
+    <dgm:txFillClrLst meth="repeat">
+      <a:schemeClr val="dk1"/>
+    </dgm:txFillClrLst>
+    <dgm:txEffectClrLst/>
+  </dgm:styleLbl>
+  <dgm:styleLbl name="fgAcc2">
+    <dgm:fillClrLst meth="repeat">
+      <a:schemeClr val="dk1">
+        <a:alpha val="90000"/>
+        <a:tint val="40000"/>
+      </a:schemeClr>
+    </dgm:fillClrLst>
+    <dgm:linClrLst meth="repeat">
+      <a:schemeClr val="dk1"/>
+    </dgm:linClrLst>
+    <dgm:effectClrLst/>
+    <dgm:txLinClrLst/>
+    <dgm:txFillClrLst meth="repeat">
+      <a:schemeClr val="dk1"/>
+    </dgm:txFillClrLst>
+    <dgm:txEffectClrLst/>
+  </dgm:styleLbl>
+  <dgm:styleLbl name="fgAcc3">
+    <dgm:fillClrLst meth="repeat">
+      <a:schemeClr val="dk1">
+        <a:alpha val="90000"/>
+        <a:tint val="40000"/>
+      </a:schemeClr>
+    </dgm:fillClrLst>
+    <dgm:linClrLst meth="repeat">
+      <a:schemeClr val="dk1"/>
+    </dgm:linClrLst>
+    <dgm:effectClrLst/>
+    <dgm:txLinClrLst/>
+    <dgm:txFillClrLst meth="repeat">
+      <a:schemeClr val="dk1"/>
+    </dgm:txFillClrLst>
+    <dgm:txEffectClrLst/>
+  </dgm:styleLbl>
+  <dgm:styleLbl name="fgAcc4">
+    <dgm:fillClrLst meth="repeat">
+      <a:schemeClr val="dk1">
+        <a:alpha val="90000"/>
+        <a:tint val="40000"/>
+      </a:schemeClr>
+    </dgm:fillClrLst>
+    <dgm:linClrLst meth="repeat">
+      <a:schemeClr val="dk1"/>
+    </dgm:linClrLst>
+    <dgm:effectClrLst/>
+    <dgm:txLinClrLst/>
+    <dgm:txFillClrLst meth="repeat">
+      <a:schemeClr val="dk1"/>
+    </dgm:txFillClrLst>
+    <dgm:txEffectClrLst/>
+  </dgm:styleLbl>
+  <dgm:styleLbl name="bgShp">
+    <dgm:fillClrLst meth="repeat">
+      <a:schemeClr val="dk1">
+        <a:tint val="40000"/>
+      </a:schemeClr>
+    </dgm:fillClrLst>
+    <dgm:linClrLst meth="repeat">
+      <a:schemeClr val="dk1"/>
+    </dgm:linClrLst>
+    <dgm:effectClrLst/>
+    <dgm:txLinClrLst/>
+    <dgm:txFillClrLst meth="repeat">
+      <a:schemeClr val="dk1"/>
+    </dgm:txFillClrLst>
+    <dgm:txEffectClrLst/>
+  </dgm:styleLbl>
+  <dgm:styleLbl name="dkBgShp">
+    <dgm:fillClrLst meth="repeat">
+      <a:schemeClr val="dk1">
+        <a:shade val="80000"/>
+      </a:schemeClr>
+    </dgm:fillClrLst>
+    <dgm:linClrLst meth="repeat">
+      <a:schemeClr val="dk1"/>
+    </dgm:linClrLst>
+    <dgm:effectClrLst/>
+    <dgm:txLinClrLst/>
+    <dgm:txFillClrLst meth="repeat">
+      <a:schemeClr val="lt1"/>
+    </dgm:txFillClrLst>
+    <dgm:txEffectClrLst/>
+  </dgm:styleLbl>
+  <dgm:styleLbl name="trBgShp">
+    <dgm:fillClrLst meth="repeat">
+      <a:schemeClr val="dk1">
+        <a:tint val="50000"/>
+        <a:alpha val="40000"/>
+      </a:schemeClr>
+    </dgm:fillClrLst>
+    <dgm:linClrLst meth="repeat">
+      <a:schemeClr val="dk1"/>
+    </dgm:linClrLst>
+    <dgm:effectClrLst/>
+    <dgm:txLinClrLst/>
+    <dgm:txFillClrLst meth="repeat">
+      <a:schemeClr val="lt1"/>
+    </dgm:txFillClrLst>
+    <dgm:txEffectClrLst/>
+  </dgm:styleLbl>
+  <dgm:styleLbl name="fgShp">
+    <dgm:fillClrLst meth="repeat">
+      <a:schemeClr val="dk1">
+        <a:tint val="60000"/>
+      </a:schemeClr>
+    </dgm:fillClrLst>
+    <dgm:linClrLst meth="repeat">
+      <a:schemeClr val="lt1"/>
+    </dgm:linClrLst>
+    <dgm:effectClrLst/>
+    <dgm:txLinClrLst/>
+    <dgm:txFillClrLst meth="repeat">
+      <a:schemeClr val="dk1"/>
+    </dgm:txFillClrLst>
+    <dgm:txEffectClrLst/>
+  </dgm:styleLbl>
+  <dgm:styleLbl name="revTx">
+    <dgm:fillClrLst meth="repeat">
+      <a:schemeClr val="lt1">
+        <a:alpha val="0"/>
+      </a:schemeClr>
+    </dgm:fillClrLst>
+    <dgm:linClrLst meth="repeat">
+      <a:schemeClr val="dk1">
+        <a:alpha val="0"/>
+      </a:schemeClr>
+    </dgm:linClrLst>
+    <dgm:effectClrLst/>
+    <dgm:txLinClrLst/>
+    <dgm:txFillClrLst meth="repeat">
+      <a:schemeClr val="tx1"/>
+    </dgm:txFillClrLst>
+    <dgm:txEffectClrLst/>
+  </dgm:styleLbl>
+</dgm:colorsDef>
+</file>
+
 <file path=word/diagrams/data1.xml><?xml version="1.0" encoding="utf-8"?>
 <dgm:dataModel xmlns:dgm="http://schemas.openxmlformats.org/drawingml/2006/diagram" xmlns:a="http://schemas.openxmlformats.org/drawingml/2006/main">
   <dgm:ptLst>
@@ -4996,56 +5823,56 @@
   </dgm:ptLst>
   <dgm:cxnLst>
     <dgm:cxn modelId="{BBC2BB82-8F58-D145-8BD7-3C9ADF12209A}" srcId="{282B9512-FE44-9C47-B614-6DA99EC52A68}" destId="{D99ADE9B-B74A-8D4B-8AB1-EBA6101D6C27}" srcOrd="0" destOrd="0" parTransId="{A77894B4-B76E-ED4E-81D1-75397EB20D85}" sibTransId="{6BC0868A-7718-804B-BCB4-0EA1639753FF}"/>
-    <dgm:cxn modelId="{1DFA6FBD-3157-1848-ABBD-692EC86916D8}" type="presOf" srcId="{1307765C-D1E5-C045-8799-7F53853E746F}" destId="{77B40EED-99D2-2742-8D4C-9D6FB1B01575}" srcOrd="0" destOrd="0" presId="urn:microsoft.com/office/officeart/2005/8/layout/hierarchy2"/>
-    <dgm:cxn modelId="{8717F0B6-06F1-1A48-804E-E947BE765CF2}" type="presOf" srcId="{2C35C887-837B-154E-8FEC-BEC3037213B0}" destId="{E6759A33-1010-C641-BE12-8ECB3EFFE864}" srcOrd="0" destOrd="0" presId="urn:microsoft.com/office/officeart/2005/8/layout/hierarchy2"/>
+    <dgm:cxn modelId="{F97CC1B9-5157-DF4F-BB38-C231E39FE7C6}" type="presOf" srcId="{D748D4D0-AA69-E142-A09A-A0C29D0BA986}" destId="{12C60FEF-D04D-C747-B240-9D86CE441313}" srcOrd="0" destOrd="0" presId="urn:microsoft.com/office/officeart/2005/8/layout/hierarchy2"/>
+    <dgm:cxn modelId="{F5DE512A-02FF-D44D-B5B0-4707B74EA081}" type="presOf" srcId="{82FE2F58-ED8E-304E-8FF9-8AEBEB7717E5}" destId="{40F51DAF-3200-8A42-87BA-847DA96A3653}" srcOrd="1" destOrd="0" presId="urn:microsoft.com/office/officeart/2005/8/layout/hierarchy2"/>
+    <dgm:cxn modelId="{3B4BC7A5-B4BB-B245-9499-1004EBC1487F}" type="presOf" srcId="{1307765C-D1E5-C045-8799-7F53853E746F}" destId="{77B40EED-99D2-2742-8D4C-9D6FB1B01575}" srcOrd="0" destOrd="0" presId="urn:microsoft.com/office/officeart/2005/8/layout/hierarchy2"/>
     <dgm:cxn modelId="{0177AED4-68D0-B346-BE9B-0AB6632A54F7}" srcId="{2C35C887-837B-154E-8FEC-BEC3037213B0}" destId="{D748D4D0-AA69-E142-A09A-A0C29D0BA986}" srcOrd="0" destOrd="0" parTransId="{3FC050C6-905A-EF4B-877D-9FC16F1A1400}" sibTransId="{D83DEA11-69C9-2E4C-8D7F-FEE21D1EB026}"/>
-    <dgm:cxn modelId="{E5633D06-1595-6C4B-A2F2-336B2AD06F21}" type="presOf" srcId="{282B9512-FE44-9C47-B614-6DA99EC52A68}" destId="{F1C4D32C-E504-794D-9E39-41116AE3A63C}" srcOrd="0" destOrd="0" presId="urn:microsoft.com/office/officeart/2005/8/layout/hierarchy2"/>
-    <dgm:cxn modelId="{A765C516-61EC-2345-BD2B-5B0D0E43AE98}" type="presOf" srcId="{217A32A9-F612-A34E-9556-3A60F894A15D}" destId="{9C5EE737-C2F6-724E-97F2-BB3BA51029C9}" srcOrd="1" destOrd="0" presId="urn:microsoft.com/office/officeart/2005/8/layout/hierarchy2"/>
-    <dgm:cxn modelId="{8EE771DF-3CAE-DB4E-8C67-0FA4B629206C}" type="presOf" srcId="{1EFD4890-C2E1-6244-86C1-3CCA6F2E68D0}" destId="{3C1F17E3-E731-F647-A6DD-88AFF7250399}" srcOrd="1" destOrd="0" presId="urn:microsoft.com/office/officeart/2005/8/layout/hierarchy2"/>
-    <dgm:cxn modelId="{61C783EE-8B96-CD4D-B02D-B20CA61315D9}" type="presOf" srcId="{D99ADE9B-B74A-8D4B-8AB1-EBA6101D6C27}" destId="{E6811B0E-5427-714D-B664-15CF7BCD8F5E}" srcOrd="0" destOrd="0" presId="urn:microsoft.com/office/officeart/2005/8/layout/hierarchy2"/>
+    <dgm:cxn modelId="{A4662909-CBCD-C342-940B-646DA939981E}" type="presOf" srcId="{82FE2F58-ED8E-304E-8FF9-8AEBEB7717E5}" destId="{39C43B4C-4DE0-D544-8B60-81118CAD125C}" srcOrd="0" destOrd="0" presId="urn:microsoft.com/office/officeart/2005/8/layout/hierarchy2"/>
+    <dgm:cxn modelId="{BCE6F648-B9F4-F347-8470-D349768B215C}" type="presOf" srcId="{1307765C-D1E5-C045-8799-7F53853E746F}" destId="{65F19867-7889-D44A-8FCC-0903CDE11251}" srcOrd="1" destOrd="0" presId="urn:microsoft.com/office/officeart/2005/8/layout/hierarchy2"/>
+    <dgm:cxn modelId="{90BA435B-FB3B-DC4B-9F64-BCE5EDD593E7}" type="presOf" srcId="{3FC050C6-905A-EF4B-877D-9FC16F1A1400}" destId="{AE592760-0E20-F24E-8BDF-E831CF671730}" srcOrd="1" destOrd="0" presId="urn:microsoft.com/office/officeart/2005/8/layout/hierarchy2"/>
     <dgm:cxn modelId="{387AEEEB-8F7D-114C-9E4D-399EA5A3423B}" srcId="{D99ADE9B-B74A-8D4B-8AB1-EBA6101D6C27}" destId="{2C35C887-837B-154E-8FEC-BEC3037213B0}" srcOrd="0" destOrd="0" parTransId="{1307765C-D1E5-C045-8799-7F53853E746F}" sibTransId="{8F1868E3-EA54-D349-965A-3D61B2207745}"/>
-    <dgm:cxn modelId="{F42E4328-20B6-1444-99D0-91C14CB0F5D0}" type="presOf" srcId="{82FE2F58-ED8E-304E-8FF9-8AEBEB7717E5}" destId="{39C43B4C-4DE0-D544-8B60-81118CAD125C}" srcOrd="0" destOrd="0" presId="urn:microsoft.com/office/officeart/2005/8/layout/hierarchy2"/>
-    <dgm:cxn modelId="{3FD24209-6A6B-5245-BCDA-9EBC12E08C02}" type="presOf" srcId="{71CC8BCD-0C45-024B-A9E3-6DF881EDCCBA}" destId="{F91D8716-9833-3647-9859-2D9CCC1EBECD}" srcOrd="0" destOrd="0" presId="urn:microsoft.com/office/officeart/2005/8/layout/hierarchy2"/>
+    <dgm:cxn modelId="{6699839F-D220-0544-B4DB-82950E9C0135}" type="presOf" srcId="{0EC20DED-4B33-BA43-B7E5-F71D626A484B}" destId="{FBC9B62B-5959-A645-A6D0-B90245784072}" srcOrd="0" destOrd="0" presId="urn:microsoft.com/office/officeart/2005/8/layout/hierarchy2"/>
+    <dgm:cxn modelId="{5F654B4D-5380-FF4F-8396-70A392EC515D}" type="presOf" srcId="{71CC8BCD-0C45-024B-A9E3-6DF881EDCCBA}" destId="{F91D8716-9833-3647-9859-2D9CCC1EBECD}" srcOrd="0" destOrd="0" presId="urn:microsoft.com/office/officeart/2005/8/layout/hierarchy2"/>
+    <dgm:cxn modelId="{40D788BC-1296-5B42-B851-C2DCFD61CEB9}" type="presOf" srcId="{3FC050C6-905A-EF4B-877D-9FC16F1A1400}" destId="{C2F00323-12E0-5044-92F7-CAABA9D4743B}" srcOrd="0" destOrd="0" presId="urn:microsoft.com/office/officeart/2005/8/layout/hierarchy2"/>
+    <dgm:cxn modelId="{D999D385-7122-2A40-8A67-D20C253653B3}" type="presOf" srcId="{3AD0D055-601E-C94C-B39D-2B1173D2A10C}" destId="{AC077934-50D8-F949-AC13-90EF83F251AD}" srcOrd="0" destOrd="0" presId="urn:microsoft.com/office/officeart/2005/8/layout/hierarchy2"/>
+    <dgm:cxn modelId="{2B1C1752-DA69-AF41-B4AB-7CE24797C5A8}" type="presOf" srcId="{282B9512-FE44-9C47-B614-6DA99EC52A68}" destId="{F1C4D32C-E504-794D-9E39-41116AE3A63C}" srcOrd="0" destOrd="0" presId="urn:microsoft.com/office/officeart/2005/8/layout/hierarchy2"/>
     <dgm:cxn modelId="{B0D462F0-D670-DE42-8785-D5F2D65CFD15}" srcId="{2C35C887-837B-154E-8FEC-BEC3037213B0}" destId="{71CC8BCD-0C45-024B-A9E3-6DF881EDCCBA}" srcOrd="2" destOrd="0" parTransId="{82FE2F58-ED8E-304E-8FF9-8AEBEB7717E5}" sibTransId="{091804F5-CF22-8843-8897-126A4E6C62A2}"/>
-    <dgm:cxn modelId="{56E0CF65-1DAF-0449-A07F-2005C594394D}" type="presOf" srcId="{D748D4D0-AA69-E142-A09A-A0C29D0BA986}" destId="{12C60FEF-D04D-C747-B240-9D86CE441313}" srcOrd="0" destOrd="0" presId="urn:microsoft.com/office/officeart/2005/8/layout/hierarchy2"/>
+    <dgm:cxn modelId="{53DD152B-B714-0B4A-A369-464F85BD37BA}" type="presOf" srcId="{1EFD4890-C2E1-6244-86C1-3CCA6F2E68D0}" destId="{3C1F17E3-E731-F647-A6DD-88AFF7250399}" srcOrd="1" destOrd="0" presId="urn:microsoft.com/office/officeart/2005/8/layout/hierarchy2"/>
+    <dgm:cxn modelId="{8116E494-4591-DD4D-9435-4B193070F837}" type="presOf" srcId="{2C35C887-837B-154E-8FEC-BEC3037213B0}" destId="{E6759A33-1010-C641-BE12-8ECB3EFFE864}" srcOrd="0" destOrd="0" presId="urn:microsoft.com/office/officeart/2005/8/layout/hierarchy2"/>
+    <dgm:cxn modelId="{51A57F68-852E-3B46-ABE1-A5DDCD8BE704}" type="presOf" srcId="{217A32A9-F612-A34E-9556-3A60F894A15D}" destId="{511CD3B7-C34C-8345-8DE0-7D5D793DA653}" srcOrd="0" destOrd="0" presId="urn:microsoft.com/office/officeart/2005/8/layout/hierarchy2"/>
+    <dgm:cxn modelId="{79B8B8B2-7874-7242-BEDE-CD3A17A65489}" type="presOf" srcId="{1EFD4890-C2E1-6244-86C1-3CCA6F2E68D0}" destId="{012EBE38-701C-6548-84D9-9DDA72A2036B}" srcOrd="0" destOrd="0" presId="urn:microsoft.com/office/officeart/2005/8/layout/hierarchy2"/>
     <dgm:cxn modelId="{DC84DC4A-5149-9142-BC86-254ABB8787B6}" srcId="{D99ADE9B-B74A-8D4B-8AB1-EBA6101D6C27}" destId="{3AD0D055-601E-C94C-B39D-2B1173D2A10C}" srcOrd="1" destOrd="0" parTransId="{217A32A9-F612-A34E-9556-3A60F894A15D}" sibTransId="{75931897-02DB-E246-BC0B-06DE4461A977}"/>
-    <dgm:cxn modelId="{6A454C06-0467-7B4B-8A32-D8CF162C6A93}" type="presOf" srcId="{0EC20DED-4B33-BA43-B7E5-F71D626A484B}" destId="{FBC9B62B-5959-A645-A6D0-B90245784072}" srcOrd="0" destOrd="0" presId="urn:microsoft.com/office/officeart/2005/8/layout/hierarchy2"/>
     <dgm:cxn modelId="{F2F30CAD-33B9-5144-9618-D18390C7CCE9}" srcId="{2C35C887-837B-154E-8FEC-BEC3037213B0}" destId="{0EC20DED-4B33-BA43-B7E5-F71D626A484B}" srcOrd="1" destOrd="0" parTransId="{1EFD4890-C2E1-6244-86C1-3CCA6F2E68D0}" sibTransId="{ABF83B1C-567B-1D4E-8597-AD951653C92A}"/>
-    <dgm:cxn modelId="{9F5B4D15-8E52-1347-8C2B-88C1D72F9AAC}" type="presOf" srcId="{3FC050C6-905A-EF4B-877D-9FC16F1A1400}" destId="{AE592760-0E20-F24E-8BDF-E831CF671730}" srcOrd="1" destOrd="0" presId="urn:microsoft.com/office/officeart/2005/8/layout/hierarchy2"/>
-    <dgm:cxn modelId="{50E77D3D-F026-274D-991D-494C9750575B}" type="presOf" srcId="{3AD0D055-601E-C94C-B39D-2B1173D2A10C}" destId="{AC077934-50D8-F949-AC13-90EF83F251AD}" srcOrd="0" destOrd="0" presId="urn:microsoft.com/office/officeart/2005/8/layout/hierarchy2"/>
-    <dgm:cxn modelId="{B441A2C9-B4D2-234D-BAA6-7FFB9114C071}" type="presOf" srcId="{1EFD4890-C2E1-6244-86C1-3CCA6F2E68D0}" destId="{012EBE38-701C-6548-84D9-9DDA72A2036B}" srcOrd="0" destOrd="0" presId="urn:microsoft.com/office/officeart/2005/8/layout/hierarchy2"/>
-    <dgm:cxn modelId="{411B8D09-816D-2349-A4F5-149F32DA0692}" type="presOf" srcId="{82FE2F58-ED8E-304E-8FF9-8AEBEB7717E5}" destId="{40F51DAF-3200-8A42-87BA-847DA96A3653}" srcOrd="1" destOrd="0" presId="urn:microsoft.com/office/officeart/2005/8/layout/hierarchy2"/>
-    <dgm:cxn modelId="{E687A6BE-8B5C-394D-814C-199A382FB870}" type="presOf" srcId="{217A32A9-F612-A34E-9556-3A60F894A15D}" destId="{511CD3B7-C34C-8345-8DE0-7D5D793DA653}" srcOrd="0" destOrd="0" presId="urn:microsoft.com/office/officeart/2005/8/layout/hierarchy2"/>
-    <dgm:cxn modelId="{5D8FDA3B-C1D2-2B47-B2AD-2D64D02E9A27}" type="presOf" srcId="{3FC050C6-905A-EF4B-877D-9FC16F1A1400}" destId="{C2F00323-12E0-5044-92F7-CAABA9D4743B}" srcOrd="0" destOrd="0" presId="urn:microsoft.com/office/officeart/2005/8/layout/hierarchy2"/>
-    <dgm:cxn modelId="{BB940A3D-D59E-DC4F-8B46-A67348B6A91C}" type="presOf" srcId="{1307765C-D1E5-C045-8799-7F53853E746F}" destId="{65F19867-7889-D44A-8FCC-0903CDE11251}" srcOrd="1" destOrd="0" presId="urn:microsoft.com/office/officeart/2005/8/layout/hierarchy2"/>
-    <dgm:cxn modelId="{C0509FD6-B429-924E-8227-340A235B26E7}" type="presParOf" srcId="{F1C4D32C-E504-794D-9E39-41116AE3A63C}" destId="{471D19C4-7EEA-E44B-A60C-49A4E465FDFE}" srcOrd="0" destOrd="0" presId="urn:microsoft.com/office/officeart/2005/8/layout/hierarchy2"/>
-    <dgm:cxn modelId="{A8C4D36E-AFC1-3B47-8726-85F8D0C87F31}" type="presParOf" srcId="{471D19C4-7EEA-E44B-A60C-49A4E465FDFE}" destId="{E6811B0E-5427-714D-B664-15CF7BCD8F5E}" srcOrd="0" destOrd="0" presId="urn:microsoft.com/office/officeart/2005/8/layout/hierarchy2"/>
-    <dgm:cxn modelId="{3E766FF0-1944-0945-A273-AE4D3E3678BA}" type="presParOf" srcId="{471D19C4-7EEA-E44B-A60C-49A4E465FDFE}" destId="{475ECC7C-992F-C84C-9BE3-C41C1A057918}" srcOrd="1" destOrd="0" presId="urn:microsoft.com/office/officeart/2005/8/layout/hierarchy2"/>
-    <dgm:cxn modelId="{CFC3E9D8-1FFC-B348-9A7A-EF512D394906}" type="presParOf" srcId="{475ECC7C-992F-C84C-9BE3-C41C1A057918}" destId="{77B40EED-99D2-2742-8D4C-9D6FB1B01575}" srcOrd="0" destOrd="0" presId="urn:microsoft.com/office/officeart/2005/8/layout/hierarchy2"/>
-    <dgm:cxn modelId="{4B087887-F5FF-2F48-8FF3-04DB952402B0}" type="presParOf" srcId="{77B40EED-99D2-2742-8D4C-9D6FB1B01575}" destId="{65F19867-7889-D44A-8FCC-0903CDE11251}" srcOrd="0" destOrd="0" presId="urn:microsoft.com/office/officeart/2005/8/layout/hierarchy2"/>
-    <dgm:cxn modelId="{DC1B562A-D02C-E946-948A-AAFE15AF553E}" type="presParOf" srcId="{475ECC7C-992F-C84C-9BE3-C41C1A057918}" destId="{357122A1-2FCC-6E41-B0C6-1F3023E33C4C}" srcOrd="1" destOrd="0" presId="urn:microsoft.com/office/officeart/2005/8/layout/hierarchy2"/>
-    <dgm:cxn modelId="{EFF14B85-4E9E-F642-A068-559105CAF6CB}" type="presParOf" srcId="{357122A1-2FCC-6E41-B0C6-1F3023E33C4C}" destId="{E6759A33-1010-C641-BE12-8ECB3EFFE864}" srcOrd="0" destOrd="0" presId="urn:microsoft.com/office/officeart/2005/8/layout/hierarchy2"/>
-    <dgm:cxn modelId="{EBC94812-B589-3D4B-80D5-7C5D4649C697}" type="presParOf" srcId="{357122A1-2FCC-6E41-B0C6-1F3023E33C4C}" destId="{A89068AF-8FA2-D040-9FC5-4DCE350B0729}" srcOrd="1" destOrd="0" presId="urn:microsoft.com/office/officeart/2005/8/layout/hierarchy2"/>
-    <dgm:cxn modelId="{780A7D6C-9C2F-6542-AB79-85A85B41AF40}" type="presParOf" srcId="{A89068AF-8FA2-D040-9FC5-4DCE350B0729}" destId="{C2F00323-12E0-5044-92F7-CAABA9D4743B}" srcOrd="0" destOrd="0" presId="urn:microsoft.com/office/officeart/2005/8/layout/hierarchy2"/>
-    <dgm:cxn modelId="{E8D8DF74-B5CD-5248-A94D-5A1EA10D6D95}" type="presParOf" srcId="{C2F00323-12E0-5044-92F7-CAABA9D4743B}" destId="{AE592760-0E20-F24E-8BDF-E831CF671730}" srcOrd="0" destOrd="0" presId="urn:microsoft.com/office/officeart/2005/8/layout/hierarchy2"/>
-    <dgm:cxn modelId="{A836D44D-3E2C-914C-A4BE-97070A4529BE}" type="presParOf" srcId="{A89068AF-8FA2-D040-9FC5-4DCE350B0729}" destId="{59F9BC00-6A01-E448-9F43-6D84681AAF4D}" srcOrd="1" destOrd="0" presId="urn:microsoft.com/office/officeart/2005/8/layout/hierarchy2"/>
-    <dgm:cxn modelId="{A759038E-CDB0-A245-BD4F-9902DB66DA9A}" type="presParOf" srcId="{59F9BC00-6A01-E448-9F43-6D84681AAF4D}" destId="{12C60FEF-D04D-C747-B240-9D86CE441313}" srcOrd="0" destOrd="0" presId="urn:microsoft.com/office/officeart/2005/8/layout/hierarchy2"/>
-    <dgm:cxn modelId="{95299626-BC10-8C47-A11A-DC913BEC82FF}" type="presParOf" srcId="{59F9BC00-6A01-E448-9F43-6D84681AAF4D}" destId="{56D5EBD5-D388-6D4E-B714-8266425EBFBD}" srcOrd="1" destOrd="0" presId="urn:microsoft.com/office/officeart/2005/8/layout/hierarchy2"/>
-    <dgm:cxn modelId="{3C90831F-CAC8-714A-AA2D-132F81563562}" type="presParOf" srcId="{A89068AF-8FA2-D040-9FC5-4DCE350B0729}" destId="{012EBE38-701C-6548-84D9-9DDA72A2036B}" srcOrd="2" destOrd="0" presId="urn:microsoft.com/office/officeart/2005/8/layout/hierarchy2"/>
-    <dgm:cxn modelId="{F027E287-BCCE-114A-9716-D3C7CDB4149C}" type="presParOf" srcId="{012EBE38-701C-6548-84D9-9DDA72A2036B}" destId="{3C1F17E3-E731-F647-A6DD-88AFF7250399}" srcOrd="0" destOrd="0" presId="urn:microsoft.com/office/officeart/2005/8/layout/hierarchy2"/>
-    <dgm:cxn modelId="{FE5999B8-1598-1249-A4C2-EED433A03D87}" type="presParOf" srcId="{A89068AF-8FA2-D040-9FC5-4DCE350B0729}" destId="{5B7692E8-53BB-5149-AD6D-9D88D7BDE567}" srcOrd="3" destOrd="0" presId="urn:microsoft.com/office/officeart/2005/8/layout/hierarchy2"/>
-    <dgm:cxn modelId="{E8972524-6CF0-CC41-881B-1056676BB1A3}" type="presParOf" srcId="{5B7692E8-53BB-5149-AD6D-9D88D7BDE567}" destId="{FBC9B62B-5959-A645-A6D0-B90245784072}" srcOrd="0" destOrd="0" presId="urn:microsoft.com/office/officeart/2005/8/layout/hierarchy2"/>
-    <dgm:cxn modelId="{6FBAB824-18F5-B547-B7EC-1DA3AC4937E5}" type="presParOf" srcId="{5B7692E8-53BB-5149-AD6D-9D88D7BDE567}" destId="{CF0B7F21-7640-984E-A6EF-6471A0BF9842}" srcOrd="1" destOrd="0" presId="urn:microsoft.com/office/officeart/2005/8/layout/hierarchy2"/>
-    <dgm:cxn modelId="{DCB2A18F-9715-8C49-AB8C-AD7E1AFDE166}" type="presParOf" srcId="{A89068AF-8FA2-D040-9FC5-4DCE350B0729}" destId="{39C43B4C-4DE0-D544-8B60-81118CAD125C}" srcOrd="4" destOrd="0" presId="urn:microsoft.com/office/officeart/2005/8/layout/hierarchy2"/>
-    <dgm:cxn modelId="{7A8789FF-1908-6545-A335-BE67B57AEF25}" type="presParOf" srcId="{39C43B4C-4DE0-D544-8B60-81118CAD125C}" destId="{40F51DAF-3200-8A42-87BA-847DA96A3653}" srcOrd="0" destOrd="0" presId="urn:microsoft.com/office/officeart/2005/8/layout/hierarchy2"/>
-    <dgm:cxn modelId="{F136AFC6-714F-AF46-BE1F-E8D7C3ECAF28}" type="presParOf" srcId="{A89068AF-8FA2-D040-9FC5-4DCE350B0729}" destId="{2E3ED019-3642-F846-87CC-F848E6DA37AF}" srcOrd="5" destOrd="0" presId="urn:microsoft.com/office/officeart/2005/8/layout/hierarchy2"/>
-    <dgm:cxn modelId="{63733DF9-A2B1-7B49-8F50-DB860C8AB7C7}" type="presParOf" srcId="{2E3ED019-3642-F846-87CC-F848E6DA37AF}" destId="{F91D8716-9833-3647-9859-2D9CCC1EBECD}" srcOrd="0" destOrd="0" presId="urn:microsoft.com/office/officeart/2005/8/layout/hierarchy2"/>
-    <dgm:cxn modelId="{A0D478A6-0892-B24C-917F-E57B2A1AA9FF}" type="presParOf" srcId="{2E3ED019-3642-F846-87CC-F848E6DA37AF}" destId="{06D030D3-98C7-C244-B690-54160D6D4D36}" srcOrd="1" destOrd="0" presId="urn:microsoft.com/office/officeart/2005/8/layout/hierarchy2"/>
-    <dgm:cxn modelId="{62D0A2D3-B3E6-DC48-A714-1B37A9485772}" type="presParOf" srcId="{475ECC7C-992F-C84C-9BE3-C41C1A057918}" destId="{511CD3B7-C34C-8345-8DE0-7D5D793DA653}" srcOrd="2" destOrd="0" presId="urn:microsoft.com/office/officeart/2005/8/layout/hierarchy2"/>
-    <dgm:cxn modelId="{7B90BFCC-EE84-F94E-A805-6E9FD1DE71C7}" type="presParOf" srcId="{511CD3B7-C34C-8345-8DE0-7D5D793DA653}" destId="{9C5EE737-C2F6-724E-97F2-BB3BA51029C9}" srcOrd="0" destOrd="0" presId="urn:microsoft.com/office/officeart/2005/8/layout/hierarchy2"/>
-    <dgm:cxn modelId="{92702608-7322-4C4B-A25D-31DA0CFE60CC}" type="presParOf" srcId="{475ECC7C-992F-C84C-9BE3-C41C1A057918}" destId="{CD2028E4-856D-B147-9EBE-60E73DD8644E}" srcOrd="3" destOrd="0" presId="urn:microsoft.com/office/officeart/2005/8/layout/hierarchy2"/>
-    <dgm:cxn modelId="{82657C47-63AD-794D-85DD-F9A5A668C832}" type="presParOf" srcId="{CD2028E4-856D-B147-9EBE-60E73DD8644E}" destId="{AC077934-50D8-F949-AC13-90EF83F251AD}" srcOrd="0" destOrd="0" presId="urn:microsoft.com/office/officeart/2005/8/layout/hierarchy2"/>
-    <dgm:cxn modelId="{CAB79116-3DEA-AC48-BD12-30D8915ABE53}" type="presParOf" srcId="{CD2028E4-856D-B147-9EBE-60E73DD8644E}" destId="{DB73C0D3-67DC-2C4B-ABF4-6CFC73842275}" srcOrd="1" destOrd="0" presId="urn:microsoft.com/office/officeart/2005/8/layout/hierarchy2"/>
+    <dgm:cxn modelId="{7068BA5B-EB0F-A44A-AB73-90978ED9F299}" type="presOf" srcId="{D99ADE9B-B74A-8D4B-8AB1-EBA6101D6C27}" destId="{E6811B0E-5427-714D-B664-15CF7BCD8F5E}" srcOrd="0" destOrd="0" presId="urn:microsoft.com/office/officeart/2005/8/layout/hierarchy2"/>
+    <dgm:cxn modelId="{67B1F8E1-15FF-014A-8202-CFDDA0EB788A}" type="presOf" srcId="{217A32A9-F612-A34E-9556-3A60F894A15D}" destId="{9C5EE737-C2F6-724E-97F2-BB3BA51029C9}" srcOrd="1" destOrd="0" presId="urn:microsoft.com/office/officeart/2005/8/layout/hierarchy2"/>
+    <dgm:cxn modelId="{7DA557EE-AFA8-7841-96D1-50A3C8BD06D1}" type="presParOf" srcId="{F1C4D32C-E504-794D-9E39-41116AE3A63C}" destId="{471D19C4-7EEA-E44B-A60C-49A4E465FDFE}" srcOrd="0" destOrd="0" presId="urn:microsoft.com/office/officeart/2005/8/layout/hierarchy2"/>
+    <dgm:cxn modelId="{64E48DE8-AE56-B14B-839B-64EA36B1AD13}" type="presParOf" srcId="{471D19C4-7EEA-E44B-A60C-49A4E465FDFE}" destId="{E6811B0E-5427-714D-B664-15CF7BCD8F5E}" srcOrd="0" destOrd="0" presId="urn:microsoft.com/office/officeart/2005/8/layout/hierarchy2"/>
+    <dgm:cxn modelId="{7241BD51-4B19-7248-B3BB-3F81B9BA5461}" type="presParOf" srcId="{471D19C4-7EEA-E44B-A60C-49A4E465FDFE}" destId="{475ECC7C-992F-C84C-9BE3-C41C1A057918}" srcOrd="1" destOrd="0" presId="urn:microsoft.com/office/officeart/2005/8/layout/hierarchy2"/>
+    <dgm:cxn modelId="{02E008AC-8F53-F64A-B7C3-6C773CB4A2FA}" type="presParOf" srcId="{475ECC7C-992F-C84C-9BE3-C41C1A057918}" destId="{77B40EED-99D2-2742-8D4C-9D6FB1B01575}" srcOrd="0" destOrd="0" presId="urn:microsoft.com/office/officeart/2005/8/layout/hierarchy2"/>
+    <dgm:cxn modelId="{78370882-D00A-3442-A3D7-929E337A5A5C}" type="presParOf" srcId="{77B40EED-99D2-2742-8D4C-9D6FB1B01575}" destId="{65F19867-7889-D44A-8FCC-0903CDE11251}" srcOrd="0" destOrd="0" presId="urn:microsoft.com/office/officeart/2005/8/layout/hierarchy2"/>
+    <dgm:cxn modelId="{FB36B2B9-B842-7F4F-9F97-F6445F25728F}" type="presParOf" srcId="{475ECC7C-992F-C84C-9BE3-C41C1A057918}" destId="{357122A1-2FCC-6E41-B0C6-1F3023E33C4C}" srcOrd="1" destOrd="0" presId="urn:microsoft.com/office/officeart/2005/8/layout/hierarchy2"/>
+    <dgm:cxn modelId="{D9F098C6-2A97-DD46-887D-4552DD7555F5}" type="presParOf" srcId="{357122A1-2FCC-6E41-B0C6-1F3023E33C4C}" destId="{E6759A33-1010-C641-BE12-8ECB3EFFE864}" srcOrd="0" destOrd="0" presId="urn:microsoft.com/office/officeart/2005/8/layout/hierarchy2"/>
+    <dgm:cxn modelId="{ABC46750-434C-8B4D-B464-ABFB692E5837}" type="presParOf" srcId="{357122A1-2FCC-6E41-B0C6-1F3023E33C4C}" destId="{A89068AF-8FA2-D040-9FC5-4DCE350B0729}" srcOrd="1" destOrd="0" presId="urn:microsoft.com/office/officeart/2005/8/layout/hierarchy2"/>
+    <dgm:cxn modelId="{5AF62E37-C695-3F49-93F2-BB6E9A245F93}" type="presParOf" srcId="{A89068AF-8FA2-D040-9FC5-4DCE350B0729}" destId="{C2F00323-12E0-5044-92F7-CAABA9D4743B}" srcOrd="0" destOrd="0" presId="urn:microsoft.com/office/officeart/2005/8/layout/hierarchy2"/>
+    <dgm:cxn modelId="{24D4D71A-4E8E-0A48-ADC2-1D857636C8D7}" type="presParOf" srcId="{C2F00323-12E0-5044-92F7-CAABA9D4743B}" destId="{AE592760-0E20-F24E-8BDF-E831CF671730}" srcOrd="0" destOrd="0" presId="urn:microsoft.com/office/officeart/2005/8/layout/hierarchy2"/>
+    <dgm:cxn modelId="{049FE6FB-5FF9-FD4C-9B5A-4FAA4F215802}" type="presParOf" srcId="{A89068AF-8FA2-D040-9FC5-4DCE350B0729}" destId="{59F9BC00-6A01-E448-9F43-6D84681AAF4D}" srcOrd="1" destOrd="0" presId="urn:microsoft.com/office/officeart/2005/8/layout/hierarchy2"/>
+    <dgm:cxn modelId="{6253E088-F367-EB41-ABE0-7AB9578C9057}" type="presParOf" srcId="{59F9BC00-6A01-E448-9F43-6D84681AAF4D}" destId="{12C60FEF-D04D-C747-B240-9D86CE441313}" srcOrd="0" destOrd="0" presId="urn:microsoft.com/office/officeart/2005/8/layout/hierarchy2"/>
+    <dgm:cxn modelId="{460A2FE9-3ECD-7F4F-BBEC-A2271DA9D3CF}" type="presParOf" srcId="{59F9BC00-6A01-E448-9F43-6D84681AAF4D}" destId="{56D5EBD5-D388-6D4E-B714-8266425EBFBD}" srcOrd="1" destOrd="0" presId="urn:microsoft.com/office/officeart/2005/8/layout/hierarchy2"/>
+    <dgm:cxn modelId="{EDF7DB1F-4F32-E14B-99E8-3B1DA9D8CC2B}" type="presParOf" srcId="{A89068AF-8FA2-D040-9FC5-4DCE350B0729}" destId="{012EBE38-701C-6548-84D9-9DDA72A2036B}" srcOrd="2" destOrd="0" presId="urn:microsoft.com/office/officeart/2005/8/layout/hierarchy2"/>
+    <dgm:cxn modelId="{B544335F-4F19-364A-9325-87336AECDA68}" type="presParOf" srcId="{012EBE38-701C-6548-84D9-9DDA72A2036B}" destId="{3C1F17E3-E731-F647-A6DD-88AFF7250399}" srcOrd="0" destOrd="0" presId="urn:microsoft.com/office/officeart/2005/8/layout/hierarchy2"/>
+    <dgm:cxn modelId="{3E1EF183-AB73-4443-A491-0371A396FAB4}" type="presParOf" srcId="{A89068AF-8FA2-D040-9FC5-4DCE350B0729}" destId="{5B7692E8-53BB-5149-AD6D-9D88D7BDE567}" srcOrd="3" destOrd="0" presId="urn:microsoft.com/office/officeart/2005/8/layout/hierarchy2"/>
+    <dgm:cxn modelId="{B308698A-6075-284F-965A-C844A8A2DE27}" type="presParOf" srcId="{5B7692E8-53BB-5149-AD6D-9D88D7BDE567}" destId="{FBC9B62B-5959-A645-A6D0-B90245784072}" srcOrd="0" destOrd="0" presId="urn:microsoft.com/office/officeart/2005/8/layout/hierarchy2"/>
+    <dgm:cxn modelId="{E6847C3A-6CEC-594F-8144-52011F508F7F}" type="presParOf" srcId="{5B7692E8-53BB-5149-AD6D-9D88D7BDE567}" destId="{CF0B7F21-7640-984E-A6EF-6471A0BF9842}" srcOrd="1" destOrd="0" presId="urn:microsoft.com/office/officeart/2005/8/layout/hierarchy2"/>
+    <dgm:cxn modelId="{C8C0F5F4-14D6-2449-A910-5824A5D94B36}" type="presParOf" srcId="{A89068AF-8FA2-D040-9FC5-4DCE350B0729}" destId="{39C43B4C-4DE0-D544-8B60-81118CAD125C}" srcOrd="4" destOrd="0" presId="urn:microsoft.com/office/officeart/2005/8/layout/hierarchy2"/>
+    <dgm:cxn modelId="{59368CB8-277C-C14D-9D74-DE92FBBA290F}" type="presParOf" srcId="{39C43B4C-4DE0-D544-8B60-81118CAD125C}" destId="{40F51DAF-3200-8A42-87BA-847DA96A3653}" srcOrd="0" destOrd="0" presId="urn:microsoft.com/office/officeart/2005/8/layout/hierarchy2"/>
+    <dgm:cxn modelId="{C2C05EA3-E1CC-8A45-925A-9C4B38D86578}" type="presParOf" srcId="{A89068AF-8FA2-D040-9FC5-4DCE350B0729}" destId="{2E3ED019-3642-F846-87CC-F848E6DA37AF}" srcOrd="5" destOrd="0" presId="urn:microsoft.com/office/officeart/2005/8/layout/hierarchy2"/>
+    <dgm:cxn modelId="{45B34476-A7AB-5348-A817-7E2727C5449B}" type="presParOf" srcId="{2E3ED019-3642-F846-87CC-F848E6DA37AF}" destId="{F91D8716-9833-3647-9859-2D9CCC1EBECD}" srcOrd="0" destOrd="0" presId="urn:microsoft.com/office/officeart/2005/8/layout/hierarchy2"/>
+    <dgm:cxn modelId="{8BCCA148-4448-514E-B714-734C810E9E3B}" type="presParOf" srcId="{2E3ED019-3642-F846-87CC-F848E6DA37AF}" destId="{06D030D3-98C7-C244-B690-54160D6D4D36}" srcOrd="1" destOrd="0" presId="urn:microsoft.com/office/officeart/2005/8/layout/hierarchy2"/>
+    <dgm:cxn modelId="{82335DA5-28CD-B544-AABF-360567A8C6F5}" type="presParOf" srcId="{475ECC7C-992F-C84C-9BE3-C41C1A057918}" destId="{511CD3B7-C34C-8345-8DE0-7D5D793DA653}" srcOrd="2" destOrd="0" presId="urn:microsoft.com/office/officeart/2005/8/layout/hierarchy2"/>
+    <dgm:cxn modelId="{54BEEAD3-0E3F-B04E-AA35-54BD0E7BEB48}" type="presParOf" srcId="{511CD3B7-C34C-8345-8DE0-7D5D793DA653}" destId="{9C5EE737-C2F6-724E-97F2-BB3BA51029C9}" srcOrd="0" destOrd="0" presId="urn:microsoft.com/office/officeart/2005/8/layout/hierarchy2"/>
+    <dgm:cxn modelId="{BD450A2A-D7B4-704D-AE20-0B6B39E57A6B}" type="presParOf" srcId="{475ECC7C-992F-C84C-9BE3-C41C1A057918}" destId="{CD2028E4-856D-B147-9EBE-60E73DD8644E}" srcOrd="3" destOrd="0" presId="urn:microsoft.com/office/officeart/2005/8/layout/hierarchy2"/>
+    <dgm:cxn modelId="{44B13EE2-B539-BE4C-AB5B-CA5AC63BCAC6}" type="presParOf" srcId="{CD2028E4-856D-B147-9EBE-60E73DD8644E}" destId="{AC077934-50D8-F949-AC13-90EF83F251AD}" srcOrd="0" destOrd="0" presId="urn:microsoft.com/office/officeart/2005/8/layout/hierarchy2"/>
+    <dgm:cxn modelId="{7E1C8DC4-9A19-4442-957A-9FE1D4BFB519}" type="presParOf" srcId="{CD2028E4-856D-B147-9EBE-60E73DD8644E}" destId="{DB73C0D3-67DC-2C4B-ABF4-6CFC73842275}" srcOrd="1" destOrd="0" presId="urn:microsoft.com/office/officeart/2005/8/layout/hierarchy2"/>
   </dgm:cxnLst>
   <dgm:bg/>
   <dgm:whole/>
@@ -5726,93 +6553,93 @@
     </dgm:pt>
   </dgm:ptLst>
   <dgm:cxnLst>
-    <dgm:cxn modelId="{C907986D-79F3-2645-9A06-7E048566BEE9}" type="presOf" srcId="{1307765C-D1E5-C045-8799-7F53853E746F}" destId="{77B40EED-99D2-2742-8D4C-9D6FB1B01575}" srcOrd="0" destOrd="0" presId="urn:microsoft.com/office/officeart/2005/8/layout/hierarchy2"/>
+    <dgm:cxn modelId="{6AB11869-91A7-9341-B441-70A44864B709}" type="presOf" srcId="{1EFD4890-C2E1-6244-86C1-3CCA6F2E68D0}" destId="{3C1F17E3-E731-F647-A6DD-88AFF7250399}" srcOrd="1" destOrd="0" presId="urn:microsoft.com/office/officeart/2005/8/layout/hierarchy2"/>
+    <dgm:cxn modelId="{B0D462F0-D670-DE42-8785-D5F2D65CFD15}" srcId="{2C35C887-837B-154E-8FEC-BEC3037213B0}" destId="{71CC8BCD-0C45-024B-A9E3-6DF881EDCCBA}" srcOrd="2" destOrd="0" parTransId="{82FE2F58-ED8E-304E-8FF9-8AEBEB7717E5}" sibTransId="{091804F5-CF22-8843-8897-126A4E6C62A2}"/>
+    <dgm:cxn modelId="{056B2610-52D1-2447-B30D-605683A2E5B3}" type="presOf" srcId="{72560857-AB6D-C246-ABB3-CC311B36B126}" destId="{A6C65E5D-2A51-AB40-BC36-180F2F9F8B26}" srcOrd="0" destOrd="0" presId="urn:microsoft.com/office/officeart/2005/8/layout/hierarchy2"/>
+    <dgm:cxn modelId="{C24FEFE6-CADE-8748-BF31-611A41DDA656}" type="presOf" srcId="{303D7990-933F-E94E-9AEC-1F4DAD9DA7FB}" destId="{B748183C-70A6-C249-95A4-AE0CA2BF08A8}" srcOrd="0" destOrd="0" presId="urn:microsoft.com/office/officeart/2005/8/layout/hierarchy2"/>
+    <dgm:cxn modelId="{E210FAF6-A447-FF48-8FA8-406AFCD91C8A}" type="presOf" srcId="{217A32A9-F612-A34E-9556-3A60F894A15D}" destId="{511CD3B7-C34C-8345-8DE0-7D5D793DA653}" srcOrd="0" destOrd="0" presId="urn:microsoft.com/office/officeart/2005/8/layout/hierarchy2"/>
+    <dgm:cxn modelId="{BD22B12E-BB63-FB48-8C7A-07042B357FE7}" type="presOf" srcId="{0EC20DED-4B33-BA43-B7E5-F71D626A484B}" destId="{FBC9B62B-5959-A645-A6D0-B90245784072}" srcOrd="0" destOrd="0" presId="urn:microsoft.com/office/officeart/2005/8/layout/hierarchy2"/>
+    <dgm:cxn modelId="{ADECD54C-3A6D-0F42-A61A-391A8C81AEF9}" type="presOf" srcId="{82FE2F58-ED8E-304E-8FF9-8AEBEB7717E5}" destId="{39C43B4C-4DE0-D544-8B60-81118CAD125C}" srcOrd="0" destOrd="0" presId="urn:microsoft.com/office/officeart/2005/8/layout/hierarchy2"/>
+    <dgm:cxn modelId="{938FCAD1-A355-3347-AA16-BDCF4B8AB683}" type="presOf" srcId="{3162E830-63EA-B442-AD86-7D7DB836EEDD}" destId="{2F7A9824-36CE-E043-BECC-FDF9A703274F}" srcOrd="1" destOrd="0" presId="urn:microsoft.com/office/officeart/2005/8/layout/hierarchy2"/>
+    <dgm:cxn modelId="{0CD23455-19B5-864A-9135-48ADC3457313}" type="presOf" srcId="{1EFD4890-C2E1-6244-86C1-3CCA6F2E68D0}" destId="{012EBE38-701C-6548-84D9-9DDA72A2036B}" srcOrd="0" destOrd="0" presId="urn:microsoft.com/office/officeart/2005/8/layout/hierarchy2"/>
+    <dgm:cxn modelId="{051825D4-4B00-574D-BDA4-8E2E14FABCCE}" srcId="{2C35C887-837B-154E-8FEC-BEC3037213B0}" destId="{3791FF94-A14E-FE4E-B586-02000C45BA8A}" srcOrd="0" destOrd="0" parTransId="{3162E830-63EA-B442-AD86-7D7DB836EEDD}" sibTransId="{134CE116-9908-A24D-B04D-7E43E6FF5FD5}"/>
+    <dgm:cxn modelId="{A75586B0-EC22-1946-BB0C-2742D8B83D61}" type="presOf" srcId="{2C35C887-837B-154E-8FEC-BEC3037213B0}" destId="{E6759A33-1010-C641-BE12-8ECB3EFFE864}" srcOrd="0" destOrd="0" presId="urn:microsoft.com/office/officeart/2005/8/layout/hierarchy2"/>
+    <dgm:cxn modelId="{5D4DD27A-E22D-094B-91F9-4563626F6C8C}" type="presOf" srcId="{9A7632B9-FE67-A949-91B7-1261D6811F14}" destId="{FDEB1980-1A04-5E41-A4DE-34F971C925C2}" srcOrd="0" destOrd="0" presId="urn:microsoft.com/office/officeart/2005/8/layout/hierarchy2"/>
+    <dgm:cxn modelId="{BC6AA7C8-EB73-574E-AA4A-7D2DF227D57A}" type="presOf" srcId="{71CC8BCD-0C45-024B-A9E3-6DF881EDCCBA}" destId="{F91D8716-9833-3647-9859-2D9CCC1EBECD}" srcOrd="0" destOrd="0" presId="urn:microsoft.com/office/officeart/2005/8/layout/hierarchy2"/>
+    <dgm:cxn modelId="{EF308095-773B-2340-9281-F76D4EB2808C}" type="presOf" srcId="{303D7990-933F-E94E-9AEC-1F4DAD9DA7FB}" destId="{06D5E55E-22DD-754B-B403-F08A9CB57D06}" srcOrd="1" destOrd="0" presId="urn:microsoft.com/office/officeart/2005/8/layout/hierarchy2"/>
+    <dgm:cxn modelId="{389BAB53-46B7-8E49-90F1-E24D78BECF8E}" type="presOf" srcId="{ED21EDE5-77DF-F84C-88AD-9A1A4608DFB2}" destId="{82E8E276-1DA5-2145-BEFB-C0BA7DE6B7B6}" srcOrd="1" destOrd="0" presId="urn:microsoft.com/office/officeart/2005/8/layout/hierarchy2"/>
+    <dgm:cxn modelId="{A79B8286-7AF4-9147-82D2-7BDC53293A7A}" type="presOf" srcId="{72560857-AB6D-C246-ABB3-CC311B36B126}" destId="{1940B53D-0483-A948-A05F-913D2BCF545F}" srcOrd="1" destOrd="0" presId="urn:microsoft.com/office/officeart/2005/8/layout/hierarchy2"/>
     <dgm:cxn modelId="{B3C14B3D-3249-F24A-BC00-70F7A279CE42}" srcId="{3AD0D055-601E-C94C-B39D-2B1173D2A10C}" destId="{BA5594A9-2692-A844-91CE-32DAF10933CF}" srcOrd="2" destOrd="0" parTransId="{72560857-AB6D-C246-ABB3-CC311B36B126}" sibTransId="{C76DA643-7327-1E44-AF2A-6CB354C9040B}"/>
-    <dgm:cxn modelId="{E7BF38CB-7171-CF49-A265-B86CFE9C0074}" type="presOf" srcId="{2C35C887-837B-154E-8FEC-BEC3037213B0}" destId="{E6759A33-1010-C641-BE12-8ECB3EFFE864}" srcOrd="0" destOrd="0" presId="urn:microsoft.com/office/officeart/2005/8/layout/hierarchy2"/>
-    <dgm:cxn modelId="{20E89915-EB18-104B-B2CB-D9E652D757B0}" type="presOf" srcId="{217A32A9-F612-A34E-9556-3A60F894A15D}" destId="{511CD3B7-C34C-8345-8DE0-7D5D793DA653}" srcOrd="0" destOrd="0" presId="urn:microsoft.com/office/officeart/2005/8/layout/hierarchy2"/>
-    <dgm:cxn modelId="{9EA69E33-57C6-CB4A-8A1B-BC15AA1548A1}" type="presOf" srcId="{72560857-AB6D-C246-ABB3-CC311B36B126}" destId="{A6C65E5D-2A51-AB40-BC36-180F2F9F8B26}" srcOrd="0" destOrd="0" presId="urn:microsoft.com/office/officeart/2005/8/layout/hierarchy2"/>
-    <dgm:cxn modelId="{4983EED3-1FDF-6A41-8512-DEBD5A4E1531}" type="presOf" srcId="{72560857-AB6D-C246-ABB3-CC311B36B126}" destId="{1940B53D-0483-A948-A05F-913D2BCF545F}" srcOrd="1" destOrd="0" presId="urn:microsoft.com/office/officeart/2005/8/layout/hierarchy2"/>
-    <dgm:cxn modelId="{243E7DCB-3DF1-F74B-9BD4-8CEA7CD5103E}" type="presOf" srcId="{1EFD4890-C2E1-6244-86C1-3CCA6F2E68D0}" destId="{3C1F17E3-E731-F647-A6DD-88AFF7250399}" srcOrd="1" destOrd="0" presId="urn:microsoft.com/office/officeart/2005/8/layout/hierarchy2"/>
+    <dgm:cxn modelId="{C7BB81E1-42B6-5B4D-B407-C00B56B9CA43}" srcId="{3AD0D055-601E-C94C-B39D-2B1173D2A10C}" destId="{9A7632B9-FE67-A949-91B7-1261D6811F14}" srcOrd="3" destOrd="0" parTransId="{ED21EDE5-77DF-F84C-88AD-9A1A4608DFB2}" sibTransId="{1F30FD8B-C7CF-D54D-8B5A-9A72B831DAFF}"/>
+    <dgm:cxn modelId="{751B7233-AB96-B245-9FBF-BC4C042BFD1F}" type="presOf" srcId="{1307765C-D1E5-C045-8799-7F53853E746F}" destId="{77B40EED-99D2-2742-8D4C-9D6FB1B01575}" srcOrd="0" destOrd="0" presId="urn:microsoft.com/office/officeart/2005/8/layout/hierarchy2"/>
+    <dgm:cxn modelId="{EAB2334C-0723-D946-B717-DC60AEEE03E2}" type="presOf" srcId="{66BF6DA8-1CFE-994D-9F2C-89609A8F5517}" destId="{13FB35A7-47CA-B24B-941E-F6F35E9C9373}" srcOrd="1" destOrd="0" presId="urn:microsoft.com/office/officeart/2005/8/layout/hierarchy2"/>
+    <dgm:cxn modelId="{5248EF67-3779-B64D-B3CC-CC696D7FE56E}" type="presOf" srcId="{282B9512-FE44-9C47-B614-6DA99EC52A68}" destId="{F1C4D32C-E504-794D-9E39-41116AE3A63C}" srcOrd="0" destOrd="0" presId="urn:microsoft.com/office/officeart/2005/8/layout/hierarchy2"/>
+    <dgm:cxn modelId="{3250050B-87B6-2741-903A-FC1E6454FC9F}" type="presOf" srcId="{D99ADE9B-B74A-8D4B-8AB1-EBA6101D6C27}" destId="{E6811B0E-5427-714D-B664-15CF7BCD8F5E}" srcOrd="0" destOrd="0" presId="urn:microsoft.com/office/officeart/2005/8/layout/hierarchy2"/>
+    <dgm:cxn modelId="{6FBDB211-2B4A-5744-B302-18D73386247F}" type="presOf" srcId="{3162E830-63EA-B442-AD86-7D7DB836EEDD}" destId="{0C00F39E-8484-6F4A-8358-0718D21D2F8E}" srcOrd="0" destOrd="0" presId="urn:microsoft.com/office/officeart/2005/8/layout/hierarchy2"/>
     <dgm:cxn modelId="{DC84DC4A-5149-9142-BC86-254ABB8787B6}" srcId="{D99ADE9B-B74A-8D4B-8AB1-EBA6101D6C27}" destId="{3AD0D055-601E-C94C-B39D-2B1173D2A10C}" srcOrd="1" destOrd="0" parTransId="{217A32A9-F612-A34E-9556-3A60F894A15D}" sibTransId="{75931897-02DB-E246-BC0B-06DE4461A977}"/>
-    <dgm:cxn modelId="{9DA558DE-8149-8148-B805-8973116AE79E}" type="presOf" srcId="{3791FF94-A14E-FE4E-B586-02000C45BA8A}" destId="{C74157B6-A707-EF4F-8416-50B4D2AC4A0B}" srcOrd="0" destOrd="0" presId="urn:microsoft.com/office/officeart/2005/8/layout/hierarchy2"/>
-    <dgm:cxn modelId="{35140A2B-C7CE-5647-97AA-AE00896A0DDF}" type="presOf" srcId="{82FE2F58-ED8E-304E-8FF9-8AEBEB7717E5}" destId="{39C43B4C-4DE0-D544-8B60-81118CAD125C}" srcOrd="0" destOrd="0" presId="urn:microsoft.com/office/officeart/2005/8/layout/hierarchy2"/>
-    <dgm:cxn modelId="{43050095-CBB1-784E-B9FD-B7ECA333BEA0}" type="presOf" srcId="{3162E830-63EA-B442-AD86-7D7DB836EEDD}" destId="{2F7A9824-36CE-E043-BECC-FDF9A703274F}" srcOrd="1" destOrd="0" presId="urn:microsoft.com/office/officeart/2005/8/layout/hierarchy2"/>
-    <dgm:cxn modelId="{BC610AEB-04F4-1443-BB9C-1126CB7D6C78}" type="presOf" srcId="{303D7990-933F-E94E-9AEC-1F4DAD9DA7FB}" destId="{06D5E55E-22DD-754B-B403-F08A9CB57D06}" srcOrd="1" destOrd="0" presId="urn:microsoft.com/office/officeart/2005/8/layout/hierarchy2"/>
+    <dgm:cxn modelId="{8E441F71-D674-B24D-860C-7A33E3D4A0A5}" type="presOf" srcId="{7F4BCECE-621E-574F-A3E4-8F6D3F638CED}" destId="{DA042BF2-B309-9E44-94A5-A4807DA17B19}" srcOrd="0" destOrd="0" presId="urn:microsoft.com/office/officeart/2005/8/layout/hierarchy2"/>
+    <dgm:cxn modelId="{9F356EFC-F876-7F47-9AA6-04C37E44FAE2}" type="presOf" srcId="{1307765C-D1E5-C045-8799-7F53853E746F}" destId="{65F19867-7889-D44A-8FCC-0903CDE11251}" srcOrd="1" destOrd="0" presId="urn:microsoft.com/office/officeart/2005/8/layout/hierarchy2"/>
+    <dgm:cxn modelId="{C8723949-7049-984C-98C2-4F01FF064C1A}" type="presOf" srcId="{3791FF94-A14E-FE4E-B586-02000C45BA8A}" destId="{C74157B6-A707-EF4F-8416-50B4D2AC4A0B}" srcOrd="0" destOrd="0" presId="urn:microsoft.com/office/officeart/2005/8/layout/hierarchy2"/>
+    <dgm:cxn modelId="{20771B79-ABA5-B542-B8B6-E93927954BB2}" type="presOf" srcId="{217A32A9-F612-A34E-9556-3A60F894A15D}" destId="{9C5EE737-C2F6-724E-97F2-BB3BA51029C9}" srcOrd="1" destOrd="0" presId="urn:microsoft.com/office/officeart/2005/8/layout/hierarchy2"/>
+    <dgm:cxn modelId="{483F6A64-4719-7C4F-9DC4-D7414B4F8855}" type="presOf" srcId="{BA5594A9-2692-A844-91CE-32DAF10933CF}" destId="{100EF50D-814B-424D-8582-5458306E1F5E}" srcOrd="0" destOrd="0" presId="urn:microsoft.com/office/officeart/2005/8/layout/hierarchy2"/>
+    <dgm:cxn modelId="{BAFF8F1A-C074-4B4E-A773-461EA9541D71}" type="presOf" srcId="{82FE2F58-ED8E-304E-8FF9-8AEBEB7717E5}" destId="{40F51DAF-3200-8A42-87BA-847DA96A3653}" srcOrd="1" destOrd="0" presId="urn:microsoft.com/office/officeart/2005/8/layout/hierarchy2"/>
+    <dgm:cxn modelId="{BBC2BB82-8F58-D145-8BD7-3C9ADF12209A}" srcId="{282B9512-FE44-9C47-B614-6DA99EC52A68}" destId="{D99ADE9B-B74A-8D4B-8AB1-EBA6101D6C27}" srcOrd="0" destOrd="0" parTransId="{A77894B4-B76E-ED4E-81D1-75397EB20D85}" sibTransId="{6BC0868A-7718-804B-BCB4-0EA1639753FF}"/>
+    <dgm:cxn modelId="{DCF2CC4C-1593-7D43-8696-5428A88C2DA9}" srcId="{3AD0D055-601E-C94C-B39D-2B1173D2A10C}" destId="{F84FE092-F889-EA45-8C4C-CC0BF297405E}" srcOrd="0" destOrd="0" parTransId="{66BF6DA8-1CFE-994D-9F2C-89609A8F5517}" sibTransId="{4C46478E-D037-D144-9FED-8ECC1673B5E6}"/>
+    <dgm:cxn modelId="{06001AED-B7F1-EA4A-960E-82EF83F7D8DD}" type="presOf" srcId="{F84FE092-F889-EA45-8C4C-CC0BF297405E}" destId="{37983069-2547-9A47-9A5E-00E559ECE9D1}" srcOrd="0" destOrd="0" presId="urn:microsoft.com/office/officeart/2005/8/layout/hierarchy2"/>
+    <dgm:cxn modelId="{E97382E8-01FE-EA4B-90FD-1BB744DD1E6D}" type="presOf" srcId="{ED21EDE5-77DF-F84C-88AD-9A1A4608DFB2}" destId="{76DC966B-90C5-EC4D-8B38-8253CDE66CA5}" srcOrd="0" destOrd="0" presId="urn:microsoft.com/office/officeart/2005/8/layout/hierarchy2"/>
+    <dgm:cxn modelId="{9510777E-0F17-3F46-9C19-2F9572F37B25}" type="presOf" srcId="{66BF6DA8-1CFE-994D-9F2C-89609A8F5517}" destId="{B52AB9AA-CAD9-DB46-BF74-2FA9E7B35B39}" srcOrd="0" destOrd="0" presId="urn:microsoft.com/office/officeart/2005/8/layout/hierarchy2"/>
     <dgm:cxn modelId="{F2F30CAD-33B9-5144-9618-D18390C7CCE9}" srcId="{2C35C887-837B-154E-8FEC-BEC3037213B0}" destId="{0EC20DED-4B33-BA43-B7E5-F71D626A484B}" srcOrd="1" destOrd="0" parTransId="{1EFD4890-C2E1-6244-86C1-3CCA6F2E68D0}" sibTransId="{ABF83B1C-567B-1D4E-8597-AD951653C92A}"/>
-    <dgm:cxn modelId="{BD83D136-C637-F047-ABCE-7525BBF011EA}" type="presOf" srcId="{1307765C-D1E5-C045-8799-7F53853E746F}" destId="{65F19867-7889-D44A-8FCC-0903CDE11251}" srcOrd="1" destOrd="0" presId="urn:microsoft.com/office/officeart/2005/8/layout/hierarchy2"/>
-    <dgm:cxn modelId="{B0D462F0-D670-DE42-8785-D5F2D65CFD15}" srcId="{2C35C887-837B-154E-8FEC-BEC3037213B0}" destId="{71CC8BCD-0C45-024B-A9E3-6DF881EDCCBA}" srcOrd="2" destOrd="0" parTransId="{82FE2F58-ED8E-304E-8FF9-8AEBEB7717E5}" sibTransId="{091804F5-CF22-8843-8897-126A4E6C62A2}"/>
-    <dgm:cxn modelId="{E307228B-1BD1-C840-A0B1-9080FDB7E19C}" type="presOf" srcId="{3AD0D055-601E-C94C-B39D-2B1173D2A10C}" destId="{AC077934-50D8-F949-AC13-90EF83F251AD}" srcOrd="0" destOrd="0" presId="urn:microsoft.com/office/officeart/2005/8/layout/hierarchy2"/>
-    <dgm:cxn modelId="{051825D4-4B00-574D-BDA4-8E2E14FABCCE}" srcId="{2C35C887-837B-154E-8FEC-BEC3037213B0}" destId="{3791FF94-A14E-FE4E-B586-02000C45BA8A}" srcOrd="0" destOrd="0" parTransId="{3162E830-63EA-B442-AD86-7D7DB836EEDD}" sibTransId="{134CE116-9908-A24D-B04D-7E43E6FF5FD5}"/>
-    <dgm:cxn modelId="{2513E380-0774-E84C-B963-D801D51CDBFA}" type="presOf" srcId="{1EFD4890-C2E1-6244-86C1-3CCA6F2E68D0}" destId="{012EBE38-701C-6548-84D9-9DDA72A2036B}" srcOrd="0" destOrd="0" presId="urn:microsoft.com/office/officeart/2005/8/layout/hierarchy2"/>
-    <dgm:cxn modelId="{C7BB81E1-42B6-5B4D-B407-C00B56B9CA43}" srcId="{3AD0D055-601E-C94C-B39D-2B1173D2A10C}" destId="{9A7632B9-FE67-A949-91B7-1261D6811F14}" srcOrd="3" destOrd="0" parTransId="{ED21EDE5-77DF-F84C-88AD-9A1A4608DFB2}" sibTransId="{1F30FD8B-C7CF-D54D-8B5A-9A72B831DAFF}"/>
-    <dgm:cxn modelId="{EDE0B6D1-4F77-D942-A208-384E3EDEB28A}" type="presOf" srcId="{BA5594A9-2692-A844-91CE-32DAF10933CF}" destId="{100EF50D-814B-424D-8582-5458306E1F5E}" srcOrd="0" destOrd="0" presId="urn:microsoft.com/office/officeart/2005/8/layout/hierarchy2"/>
-    <dgm:cxn modelId="{DCF2CC4C-1593-7D43-8696-5428A88C2DA9}" srcId="{3AD0D055-601E-C94C-B39D-2B1173D2A10C}" destId="{F84FE092-F889-EA45-8C4C-CC0BF297405E}" srcOrd="0" destOrd="0" parTransId="{66BF6DA8-1CFE-994D-9F2C-89609A8F5517}" sibTransId="{4C46478E-D037-D144-9FED-8ECC1673B5E6}"/>
-    <dgm:cxn modelId="{BBC2BB82-8F58-D145-8BD7-3C9ADF12209A}" srcId="{282B9512-FE44-9C47-B614-6DA99EC52A68}" destId="{D99ADE9B-B74A-8D4B-8AB1-EBA6101D6C27}" srcOrd="0" destOrd="0" parTransId="{A77894B4-B76E-ED4E-81D1-75397EB20D85}" sibTransId="{6BC0868A-7718-804B-BCB4-0EA1639753FF}"/>
     <dgm:cxn modelId="{387AEEEB-8F7D-114C-9E4D-399EA5A3423B}" srcId="{D99ADE9B-B74A-8D4B-8AB1-EBA6101D6C27}" destId="{2C35C887-837B-154E-8FEC-BEC3037213B0}" srcOrd="0" destOrd="0" parTransId="{1307765C-D1E5-C045-8799-7F53853E746F}" sibTransId="{8F1868E3-EA54-D349-965A-3D61B2207745}"/>
-    <dgm:cxn modelId="{E02E4709-2CA4-3F46-8C30-196CE8FDA434}" type="presOf" srcId="{7F4BCECE-621E-574F-A3E4-8F6D3F638CED}" destId="{DA042BF2-B309-9E44-94A5-A4807DA17B19}" srcOrd="0" destOrd="0" presId="urn:microsoft.com/office/officeart/2005/8/layout/hierarchy2"/>
-    <dgm:cxn modelId="{97115D6A-C477-FA4B-9470-15A9AED34C2E}" type="presOf" srcId="{303D7990-933F-E94E-9AEC-1F4DAD9DA7FB}" destId="{B748183C-70A6-C249-95A4-AE0CA2BF08A8}" srcOrd="0" destOrd="0" presId="urn:microsoft.com/office/officeart/2005/8/layout/hierarchy2"/>
-    <dgm:cxn modelId="{5A8EBA25-85FB-0A44-8F18-A8FE9C23F7B9}" type="presOf" srcId="{9A7632B9-FE67-A949-91B7-1261D6811F14}" destId="{FDEB1980-1A04-5E41-A4DE-34F971C925C2}" srcOrd="0" destOrd="0" presId="urn:microsoft.com/office/officeart/2005/8/layout/hierarchy2"/>
-    <dgm:cxn modelId="{2A4CE0DB-B890-5A4E-81DF-F6B253292A7E}" type="presOf" srcId="{0EC20DED-4B33-BA43-B7E5-F71D626A484B}" destId="{FBC9B62B-5959-A645-A6D0-B90245784072}" srcOrd="0" destOrd="0" presId="urn:microsoft.com/office/officeart/2005/8/layout/hierarchy2"/>
-    <dgm:cxn modelId="{111144DF-59D8-F248-BAB6-A5C265D50D98}" type="presOf" srcId="{66BF6DA8-1CFE-994D-9F2C-89609A8F5517}" destId="{B52AB9AA-CAD9-DB46-BF74-2FA9E7B35B39}" srcOrd="0" destOrd="0" presId="urn:microsoft.com/office/officeart/2005/8/layout/hierarchy2"/>
-    <dgm:cxn modelId="{07D92CDF-630F-A448-A3F5-477917727CA7}" type="presOf" srcId="{82FE2F58-ED8E-304E-8FF9-8AEBEB7717E5}" destId="{40F51DAF-3200-8A42-87BA-847DA96A3653}" srcOrd="1" destOrd="0" presId="urn:microsoft.com/office/officeart/2005/8/layout/hierarchy2"/>
-    <dgm:cxn modelId="{2233CD1B-EE0F-E24D-900D-B94D792595E6}" type="presOf" srcId="{217A32A9-F612-A34E-9556-3A60F894A15D}" destId="{9C5EE737-C2F6-724E-97F2-BB3BA51029C9}" srcOrd="1" destOrd="0" presId="urn:microsoft.com/office/officeart/2005/8/layout/hierarchy2"/>
-    <dgm:cxn modelId="{0E759DE6-7091-F64B-AD20-88AFA57BBF7E}" type="presOf" srcId="{F84FE092-F889-EA45-8C4C-CC0BF297405E}" destId="{37983069-2547-9A47-9A5E-00E559ECE9D1}" srcOrd="0" destOrd="0" presId="urn:microsoft.com/office/officeart/2005/8/layout/hierarchy2"/>
-    <dgm:cxn modelId="{73AEF5B0-33F4-F546-91EA-6798E7436AEF}" type="presOf" srcId="{ED21EDE5-77DF-F84C-88AD-9A1A4608DFB2}" destId="{76DC966B-90C5-EC4D-8B38-8253CDE66CA5}" srcOrd="0" destOrd="0" presId="urn:microsoft.com/office/officeart/2005/8/layout/hierarchy2"/>
-    <dgm:cxn modelId="{EC70591E-3065-EC46-BE04-F83B1DE2C092}" type="presOf" srcId="{66BF6DA8-1CFE-994D-9F2C-89609A8F5517}" destId="{13FB35A7-47CA-B24B-941E-F6F35E9C9373}" srcOrd="1" destOrd="0" presId="urn:microsoft.com/office/officeart/2005/8/layout/hierarchy2"/>
-    <dgm:cxn modelId="{17C7B957-73D7-D94F-AE3C-B50F48C1C1DD}" type="presOf" srcId="{D99ADE9B-B74A-8D4B-8AB1-EBA6101D6C27}" destId="{E6811B0E-5427-714D-B664-15CF7BCD8F5E}" srcOrd="0" destOrd="0" presId="urn:microsoft.com/office/officeart/2005/8/layout/hierarchy2"/>
-    <dgm:cxn modelId="{03DE19CB-D8C8-F341-9860-3993A1FB2C8C}" type="presOf" srcId="{282B9512-FE44-9C47-B614-6DA99EC52A68}" destId="{F1C4D32C-E504-794D-9E39-41116AE3A63C}" srcOrd="0" destOrd="0" presId="urn:microsoft.com/office/officeart/2005/8/layout/hierarchy2"/>
-    <dgm:cxn modelId="{9A7E63B8-6E48-1449-BA50-56839AFDF5A0}" type="presOf" srcId="{3162E830-63EA-B442-AD86-7D7DB836EEDD}" destId="{0C00F39E-8484-6F4A-8358-0718D21D2F8E}" srcOrd="0" destOrd="0" presId="urn:microsoft.com/office/officeart/2005/8/layout/hierarchy2"/>
     <dgm:cxn modelId="{BC70F42F-81B8-7B47-8FE8-537780F9FFC1}" srcId="{3AD0D055-601E-C94C-B39D-2B1173D2A10C}" destId="{7F4BCECE-621E-574F-A3E4-8F6D3F638CED}" srcOrd="1" destOrd="0" parTransId="{303D7990-933F-E94E-9AEC-1F4DAD9DA7FB}" sibTransId="{EFA35544-8BEF-DC4E-86D2-22C2FA5DF53D}"/>
-    <dgm:cxn modelId="{DC42D9B7-2CDF-9D4E-83FB-E97CE9673751}" type="presOf" srcId="{ED21EDE5-77DF-F84C-88AD-9A1A4608DFB2}" destId="{82E8E276-1DA5-2145-BEFB-C0BA7DE6B7B6}" srcOrd="1" destOrd="0" presId="urn:microsoft.com/office/officeart/2005/8/layout/hierarchy2"/>
-    <dgm:cxn modelId="{8C27AB80-7BC9-EC45-A413-FFCC91381A38}" type="presOf" srcId="{71CC8BCD-0C45-024B-A9E3-6DF881EDCCBA}" destId="{F91D8716-9833-3647-9859-2D9CCC1EBECD}" srcOrd="0" destOrd="0" presId="urn:microsoft.com/office/officeart/2005/8/layout/hierarchy2"/>
-    <dgm:cxn modelId="{0881982A-7525-8D40-B608-D6A1BA28786F}" type="presParOf" srcId="{F1C4D32C-E504-794D-9E39-41116AE3A63C}" destId="{471D19C4-7EEA-E44B-A60C-49A4E465FDFE}" srcOrd="0" destOrd="0" presId="urn:microsoft.com/office/officeart/2005/8/layout/hierarchy2"/>
-    <dgm:cxn modelId="{7FD1FEAA-E79D-F548-BD21-14004036A2F7}" type="presParOf" srcId="{471D19C4-7EEA-E44B-A60C-49A4E465FDFE}" destId="{E6811B0E-5427-714D-B664-15CF7BCD8F5E}" srcOrd="0" destOrd="0" presId="urn:microsoft.com/office/officeart/2005/8/layout/hierarchy2"/>
-    <dgm:cxn modelId="{FB33C554-C1E9-1B45-B3B1-6761F877E735}" type="presParOf" srcId="{471D19C4-7EEA-E44B-A60C-49A4E465FDFE}" destId="{475ECC7C-992F-C84C-9BE3-C41C1A057918}" srcOrd="1" destOrd="0" presId="urn:microsoft.com/office/officeart/2005/8/layout/hierarchy2"/>
-    <dgm:cxn modelId="{F1AD8CC1-9A54-D246-94B9-64E7FAE874F1}" type="presParOf" srcId="{475ECC7C-992F-C84C-9BE3-C41C1A057918}" destId="{77B40EED-99D2-2742-8D4C-9D6FB1B01575}" srcOrd="0" destOrd="0" presId="urn:microsoft.com/office/officeart/2005/8/layout/hierarchy2"/>
-    <dgm:cxn modelId="{0156973C-FD7B-0C41-812A-A7EE6562A17D}" type="presParOf" srcId="{77B40EED-99D2-2742-8D4C-9D6FB1B01575}" destId="{65F19867-7889-D44A-8FCC-0903CDE11251}" srcOrd="0" destOrd="0" presId="urn:microsoft.com/office/officeart/2005/8/layout/hierarchy2"/>
-    <dgm:cxn modelId="{AFCB9F09-7B6B-F84F-B913-7996C56A8A76}" type="presParOf" srcId="{475ECC7C-992F-C84C-9BE3-C41C1A057918}" destId="{357122A1-2FCC-6E41-B0C6-1F3023E33C4C}" srcOrd="1" destOrd="0" presId="urn:microsoft.com/office/officeart/2005/8/layout/hierarchy2"/>
-    <dgm:cxn modelId="{E9F4B3EA-5DA5-264D-A1C4-44A755559163}" type="presParOf" srcId="{357122A1-2FCC-6E41-B0C6-1F3023E33C4C}" destId="{E6759A33-1010-C641-BE12-8ECB3EFFE864}" srcOrd="0" destOrd="0" presId="urn:microsoft.com/office/officeart/2005/8/layout/hierarchy2"/>
-    <dgm:cxn modelId="{CFEE83B9-17DB-F94D-9BC6-9523B7E9A48C}" type="presParOf" srcId="{357122A1-2FCC-6E41-B0C6-1F3023E33C4C}" destId="{A89068AF-8FA2-D040-9FC5-4DCE350B0729}" srcOrd="1" destOrd="0" presId="urn:microsoft.com/office/officeart/2005/8/layout/hierarchy2"/>
-    <dgm:cxn modelId="{617358A1-6255-BB49-A3F5-32492076AC84}" type="presParOf" srcId="{A89068AF-8FA2-D040-9FC5-4DCE350B0729}" destId="{0C00F39E-8484-6F4A-8358-0718D21D2F8E}" srcOrd="0" destOrd="0" presId="urn:microsoft.com/office/officeart/2005/8/layout/hierarchy2"/>
-    <dgm:cxn modelId="{B3EFFD1E-D81D-1445-B7D8-A57E1DBF7C36}" type="presParOf" srcId="{0C00F39E-8484-6F4A-8358-0718D21D2F8E}" destId="{2F7A9824-36CE-E043-BECC-FDF9A703274F}" srcOrd="0" destOrd="0" presId="urn:microsoft.com/office/officeart/2005/8/layout/hierarchy2"/>
-    <dgm:cxn modelId="{D87970C0-DD9E-624C-BF55-9DE77FC04307}" type="presParOf" srcId="{A89068AF-8FA2-D040-9FC5-4DCE350B0729}" destId="{3D573C68-0546-5446-812A-827F7C0DEBD0}" srcOrd="1" destOrd="0" presId="urn:microsoft.com/office/officeart/2005/8/layout/hierarchy2"/>
-    <dgm:cxn modelId="{1392F9A1-386F-5C48-9E32-1F32FB0C9069}" type="presParOf" srcId="{3D573C68-0546-5446-812A-827F7C0DEBD0}" destId="{C74157B6-A707-EF4F-8416-50B4D2AC4A0B}" srcOrd="0" destOrd="0" presId="urn:microsoft.com/office/officeart/2005/8/layout/hierarchy2"/>
-    <dgm:cxn modelId="{2154055D-1673-7F4D-B0BB-AA8D0735B14D}" type="presParOf" srcId="{3D573C68-0546-5446-812A-827F7C0DEBD0}" destId="{854ADA73-387F-1E4A-A02C-6D4C29B51E19}" srcOrd="1" destOrd="0" presId="urn:microsoft.com/office/officeart/2005/8/layout/hierarchy2"/>
-    <dgm:cxn modelId="{7E5F2D76-5397-654C-96C3-BA822D351B9B}" type="presParOf" srcId="{A89068AF-8FA2-D040-9FC5-4DCE350B0729}" destId="{012EBE38-701C-6548-84D9-9DDA72A2036B}" srcOrd="2" destOrd="0" presId="urn:microsoft.com/office/officeart/2005/8/layout/hierarchy2"/>
-    <dgm:cxn modelId="{A74CF8AF-9983-6E4C-9BC8-0E8B834FB832}" type="presParOf" srcId="{012EBE38-701C-6548-84D9-9DDA72A2036B}" destId="{3C1F17E3-E731-F647-A6DD-88AFF7250399}" srcOrd="0" destOrd="0" presId="urn:microsoft.com/office/officeart/2005/8/layout/hierarchy2"/>
-    <dgm:cxn modelId="{0FDF4D88-A9D3-A24D-B873-CFA9336B0BE9}" type="presParOf" srcId="{A89068AF-8FA2-D040-9FC5-4DCE350B0729}" destId="{5B7692E8-53BB-5149-AD6D-9D88D7BDE567}" srcOrd="3" destOrd="0" presId="urn:microsoft.com/office/officeart/2005/8/layout/hierarchy2"/>
-    <dgm:cxn modelId="{AF503F92-41CD-1945-9B41-DDBA672E6A44}" type="presParOf" srcId="{5B7692E8-53BB-5149-AD6D-9D88D7BDE567}" destId="{FBC9B62B-5959-A645-A6D0-B90245784072}" srcOrd="0" destOrd="0" presId="urn:microsoft.com/office/officeart/2005/8/layout/hierarchy2"/>
-    <dgm:cxn modelId="{13179B12-D2B7-9C42-AD87-AC5455D5285C}" type="presParOf" srcId="{5B7692E8-53BB-5149-AD6D-9D88D7BDE567}" destId="{CF0B7F21-7640-984E-A6EF-6471A0BF9842}" srcOrd="1" destOrd="0" presId="urn:microsoft.com/office/officeart/2005/8/layout/hierarchy2"/>
-    <dgm:cxn modelId="{65A9F9C6-7773-D94E-A3AA-34FC12FA2210}" type="presParOf" srcId="{A89068AF-8FA2-D040-9FC5-4DCE350B0729}" destId="{39C43B4C-4DE0-D544-8B60-81118CAD125C}" srcOrd="4" destOrd="0" presId="urn:microsoft.com/office/officeart/2005/8/layout/hierarchy2"/>
-    <dgm:cxn modelId="{F6108DC2-8058-F64B-93BD-143E10820DB3}" type="presParOf" srcId="{39C43B4C-4DE0-D544-8B60-81118CAD125C}" destId="{40F51DAF-3200-8A42-87BA-847DA96A3653}" srcOrd="0" destOrd="0" presId="urn:microsoft.com/office/officeart/2005/8/layout/hierarchy2"/>
-    <dgm:cxn modelId="{909D224E-EFE0-FA4D-ADE6-A14F034F676D}" type="presParOf" srcId="{A89068AF-8FA2-D040-9FC5-4DCE350B0729}" destId="{2E3ED019-3642-F846-87CC-F848E6DA37AF}" srcOrd="5" destOrd="0" presId="urn:microsoft.com/office/officeart/2005/8/layout/hierarchy2"/>
-    <dgm:cxn modelId="{27C0A234-0FAA-3044-A0E8-201D4D274A32}" type="presParOf" srcId="{2E3ED019-3642-F846-87CC-F848E6DA37AF}" destId="{F91D8716-9833-3647-9859-2D9CCC1EBECD}" srcOrd="0" destOrd="0" presId="urn:microsoft.com/office/officeart/2005/8/layout/hierarchy2"/>
-    <dgm:cxn modelId="{EF6E5FCD-E72C-F44F-8114-DA2B96DB7DE7}" type="presParOf" srcId="{2E3ED019-3642-F846-87CC-F848E6DA37AF}" destId="{06D030D3-98C7-C244-B690-54160D6D4D36}" srcOrd="1" destOrd="0" presId="urn:microsoft.com/office/officeart/2005/8/layout/hierarchy2"/>
-    <dgm:cxn modelId="{28ED14FF-1E43-6A4D-AC26-19DA7FB038F5}" type="presParOf" srcId="{475ECC7C-992F-C84C-9BE3-C41C1A057918}" destId="{511CD3B7-C34C-8345-8DE0-7D5D793DA653}" srcOrd="2" destOrd="0" presId="urn:microsoft.com/office/officeart/2005/8/layout/hierarchy2"/>
-    <dgm:cxn modelId="{534023BB-3CB2-544B-8947-6483E3B98BF0}" type="presParOf" srcId="{511CD3B7-C34C-8345-8DE0-7D5D793DA653}" destId="{9C5EE737-C2F6-724E-97F2-BB3BA51029C9}" srcOrd="0" destOrd="0" presId="urn:microsoft.com/office/officeart/2005/8/layout/hierarchy2"/>
-    <dgm:cxn modelId="{72C9D76F-01BD-254D-9CB9-36F642B39086}" type="presParOf" srcId="{475ECC7C-992F-C84C-9BE3-C41C1A057918}" destId="{CD2028E4-856D-B147-9EBE-60E73DD8644E}" srcOrd="3" destOrd="0" presId="urn:microsoft.com/office/officeart/2005/8/layout/hierarchy2"/>
-    <dgm:cxn modelId="{130C78A2-B25C-3042-8E02-B2A80555241C}" type="presParOf" srcId="{CD2028E4-856D-B147-9EBE-60E73DD8644E}" destId="{AC077934-50D8-F949-AC13-90EF83F251AD}" srcOrd="0" destOrd="0" presId="urn:microsoft.com/office/officeart/2005/8/layout/hierarchy2"/>
-    <dgm:cxn modelId="{F30D1ECD-2F37-3140-9178-09D6DA9B721B}" type="presParOf" srcId="{CD2028E4-856D-B147-9EBE-60E73DD8644E}" destId="{DB73C0D3-67DC-2C4B-ABF4-6CFC73842275}" srcOrd="1" destOrd="0" presId="urn:microsoft.com/office/officeart/2005/8/layout/hierarchy2"/>
-    <dgm:cxn modelId="{1E86E2DF-6B90-B541-9744-53C3C2DEC548}" type="presParOf" srcId="{DB73C0D3-67DC-2C4B-ABF4-6CFC73842275}" destId="{B52AB9AA-CAD9-DB46-BF74-2FA9E7B35B39}" srcOrd="0" destOrd="0" presId="urn:microsoft.com/office/officeart/2005/8/layout/hierarchy2"/>
-    <dgm:cxn modelId="{DADFF75B-7781-F843-BC23-166678D10DA2}" type="presParOf" srcId="{B52AB9AA-CAD9-DB46-BF74-2FA9E7B35B39}" destId="{13FB35A7-47CA-B24B-941E-F6F35E9C9373}" srcOrd="0" destOrd="0" presId="urn:microsoft.com/office/officeart/2005/8/layout/hierarchy2"/>
-    <dgm:cxn modelId="{373DD819-17B8-674F-8016-11789B872A57}" type="presParOf" srcId="{DB73C0D3-67DC-2C4B-ABF4-6CFC73842275}" destId="{80992EF3-586F-574B-94A4-2D64F9A6470F}" srcOrd="1" destOrd="0" presId="urn:microsoft.com/office/officeart/2005/8/layout/hierarchy2"/>
-    <dgm:cxn modelId="{8E7FD9B9-0C03-0943-B131-A802519313D6}" type="presParOf" srcId="{80992EF3-586F-574B-94A4-2D64F9A6470F}" destId="{37983069-2547-9A47-9A5E-00E559ECE9D1}" srcOrd="0" destOrd="0" presId="urn:microsoft.com/office/officeart/2005/8/layout/hierarchy2"/>
-    <dgm:cxn modelId="{4C160B9C-7EAE-F94D-BEBA-2466004744CE}" type="presParOf" srcId="{80992EF3-586F-574B-94A4-2D64F9A6470F}" destId="{5CEB0C7F-5C59-C748-B5A7-FCB9BDBF4C7A}" srcOrd="1" destOrd="0" presId="urn:microsoft.com/office/officeart/2005/8/layout/hierarchy2"/>
-    <dgm:cxn modelId="{EDA2A3DD-A84D-874E-AE9D-028D8EE2A07E}" type="presParOf" srcId="{DB73C0D3-67DC-2C4B-ABF4-6CFC73842275}" destId="{B748183C-70A6-C249-95A4-AE0CA2BF08A8}" srcOrd="2" destOrd="0" presId="urn:microsoft.com/office/officeart/2005/8/layout/hierarchy2"/>
-    <dgm:cxn modelId="{01C0FCE9-BB24-E642-999C-63D005E4F7EC}" type="presParOf" srcId="{B748183C-70A6-C249-95A4-AE0CA2BF08A8}" destId="{06D5E55E-22DD-754B-B403-F08A9CB57D06}" srcOrd="0" destOrd="0" presId="urn:microsoft.com/office/officeart/2005/8/layout/hierarchy2"/>
-    <dgm:cxn modelId="{AA02CD9B-E478-274C-82A1-BB207869266A}" type="presParOf" srcId="{DB73C0D3-67DC-2C4B-ABF4-6CFC73842275}" destId="{FBB57718-B49E-514D-8E5A-B909D26567F1}" srcOrd="3" destOrd="0" presId="urn:microsoft.com/office/officeart/2005/8/layout/hierarchy2"/>
-    <dgm:cxn modelId="{8E8EA139-D306-5743-9F05-886D73A6ACC2}" type="presParOf" srcId="{FBB57718-B49E-514D-8E5A-B909D26567F1}" destId="{DA042BF2-B309-9E44-94A5-A4807DA17B19}" srcOrd="0" destOrd="0" presId="urn:microsoft.com/office/officeart/2005/8/layout/hierarchy2"/>
-    <dgm:cxn modelId="{32510EB1-6A53-594E-BC56-2BA67D61E8CB}" type="presParOf" srcId="{FBB57718-B49E-514D-8E5A-B909D26567F1}" destId="{9F5C0815-DA03-BF4F-A815-5E94D8673351}" srcOrd="1" destOrd="0" presId="urn:microsoft.com/office/officeart/2005/8/layout/hierarchy2"/>
-    <dgm:cxn modelId="{9CD29123-7675-1C4C-A559-1910AFF474AB}" type="presParOf" srcId="{DB73C0D3-67DC-2C4B-ABF4-6CFC73842275}" destId="{A6C65E5D-2A51-AB40-BC36-180F2F9F8B26}" srcOrd="4" destOrd="0" presId="urn:microsoft.com/office/officeart/2005/8/layout/hierarchy2"/>
-    <dgm:cxn modelId="{6C4C355A-0EB4-BB47-BC33-9B35537AD33D}" type="presParOf" srcId="{A6C65E5D-2A51-AB40-BC36-180F2F9F8B26}" destId="{1940B53D-0483-A948-A05F-913D2BCF545F}" srcOrd="0" destOrd="0" presId="urn:microsoft.com/office/officeart/2005/8/layout/hierarchy2"/>
-    <dgm:cxn modelId="{AF7707C6-C646-8747-A507-CC5FA81D75AB}" type="presParOf" srcId="{DB73C0D3-67DC-2C4B-ABF4-6CFC73842275}" destId="{C5725963-4728-D84B-9FDE-EE6C61032921}" srcOrd="5" destOrd="0" presId="urn:microsoft.com/office/officeart/2005/8/layout/hierarchy2"/>
-    <dgm:cxn modelId="{525C267B-FC99-E84E-AE35-AB4F4037482C}" type="presParOf" srcId="{C5725963-4728-D84B-9FDE-EE6C61032921}" destId="{100EF50D-814B-424D-8582-5458306E1F5E}" srcOrd="0" destOrd="0" presId="urn:microsoft.com/office/officeart/2005/8/layout/hierarchy2"/>
-    <dgm:cxn modelId="{0B601B66-AEA9-3648-B5FE-4129D3B58745}" type="presParOf" srcId="{C5725963-4728-D84B-9FDE-EE6C61032921}" destId="{A549D9F0-037D-0B45-9CE3-73090885E60E}" srcOrd="1" destOrd="0" presId="urn:microsoft.com/office/officeart/2005/8/layout/hierarchy2"/>
-    <dgm:cxn modelId="{C4C67BDD-320B-D849-A2B0-9C70405482D3}" type="presParOf" srcId="{DB73C0D3-67DC-2C4B-ABF4-6CFC73842275}" destId="{76DC966B-90C5-EC4D-8B38-8253CDE66CA5}" srcOrd="6" destOrd="0" presId="urn:microsoft.com/office/officeart/2005/8/layout/hierarchy2"/>
-    <dgm:cxn modelId="{6617C3B9-5E6E-9749-931D-F8A533326626}" type="presParOf" srcId="{76DC966B-90C5-EC4D-8B38-8253CDE66CA5}" destId="{82E8E276-1DA5-2145-BEFB-C0BA7DE6B7B6}" srcOrd="0" destOrd="0" presId="urn:microsoft.com/office/officeart/2005/8/layout/hierarchy2"/>
-    <dgm:cxn modelId="{8283DE9D-5522-2C4C-936A-D7660419135A}" type="presParOf" srcId="{DB73C0D3-67DC-2C4B-ABF4-6CFC73842275}" destId="{30921CF8-5159-814C-A27A-0A25FDC0EE38}" srcOrd="7" destOrd="0" presId="urn:microsoft.com/office/officeart/2005/8/layout/hierarchy2"/>
-    <dgm:cxn modelId="{C90AB9F5-11DF-3549-A21B-FF5C19AB6856}" type="presParOf" srcId="{30921CF8-5159-814C-A27A-0A25FDC0EE38}" destId="{FDEB1980-1A04-5E41-A4DE-34F971C925C2}" srcOrd="0" destOrd="0" presId="urn:microsoft.com/office/officeart/2005/8/layout/hierarchy2"/>
-    <dgm:cxn modelId="{D001F288-DBF3-0346-93B7-0B367EFC608D}" type="presParOf" srcId="{30921CF8-5159-814C-A27A-0A25FDC0EE38}" destId="{32845B80-7962-C14A-9DA3-D7F09CEFD1A5}" srcOrd="1" destOrd="0" presId="urn:microsoft.com/office/officeart/2005/8/layout/hierarchy2"/>
+    <dgm:cxn modelId="{CE12C2FF-12C3-2542-B1FD-141FDA027286}" type="presOf" srcId="{3AD0D055-601E-C94C-B39D-2B1173D2A10C}" destId="{AC077934-50D8-F949-AC13-90EF83F251AD}" srcOrd="0" destOrd="0" presId="urn:microsoft.com/office/officeart/2005/8/layout/hierarchy2"/>
+    <dgm:cxn modelId="{C8E49673-C953-7C43-9BF9-FD1A9CCB4D91}" type="presParOf" srcId="{F1C4D32C-E504-794D-9E39-41116AE3A63C}" destId="{471D19C4-7EEA-E44B-A60C-49A4E465FDFE}" srcOrd="0" destOrd="0" presId="urn:microsoft.com/office/officeart/2005/8/layout/hierarchy2"/>
+    <dgm:cxn modelId="{200FE9F0-1D7D-8743-9FCC-0E07869BC871}" type="presParOf" srcId="{471D19C4-7EEA-E44B-A60C-49A4E465FDFE}" destId="{E6811B0E-5427-714D-B664-15CF7BCD8F5E}" srcOrd="0" destOrd="0" presId="urn:microsoft.com/office/officeart/2005/8/layout/hierarchy2"/>
+    <dgm:cxn modelId="{E2F79F96-3A36-2E40-9E68-03926484262A}" type="presParOf" srcId="{471D19C4-7EEA-E44B-A60C-49A4E465FDFE}" destId="{475ECC7C-992F-C84C-9BE3-C41C1A057918}" srcOrd="1" destOrd="0" presId="urn:microsoft.com/office/officeart/2005/8/layout/hierarchy2"/>
+    <dgm:cxn modelId="{1AC4CC7F-8EAB-0943-9C03-D7537B9E2F1E}" type="presParOf" srcId="{475ECC7C-992F-C84C-9BE3-C41C1A057918}" destId="{77B40EED-99D2-2742-8D4C-9D6FB1B01575}" srcOrd="0" destOrd="0" presId="urn:microsoft.com/office/officeart/2005/8/layout/hierarchy2"/>
+    <dgm:cxn modelId="{910BFFBB-C6C2-3C4F-BFBC-B36B083FE469}" type="presParOf" srcId="{77B40EED-99D2-2742-8D4C-9D6FB1B01575}" destId="{65F19867-7889-D44A-8FCC-0903CDE11251}" srcOrd="0" destOrd="0" presId="urn:microsoft.com/office/officeart/2005/8/layout/hierarchy2"/>
+    <dgm:cxn modelId="{1CEBAF7F-523A-1F46-B086-5E963304022F}" type="presParOf" srcId="{475ECC7C-992F-C84C-9BE3-C41C1A057918}" destId="{357122A1-2FCC-6E41-B0C6-1F3023E33C4C}" srcOrd="1" destOrd="0" presId="urn:microsoft.com/office/officeart/2005/8/layout/hierarchy2"/>
+    <dgm:cxn modelId="{A5ECB272-5655-B441-908A-F40F2DC365FB}" type="presParOf" srcId="{357122A1-2FCC-6E41-B0C6-1F3023E33C4C}" destId="{E6759A33-1010-C641-BE12-8ECB3EFFE864}" srcOrd="0" destOrd="0" presId="urn:microsoft.com/office/officeart/2005/8/layout/hierarchy2"/>
+    <dgm:cxn modelId="{DAFCD26A-C2B1-A14E-9280-7DAD1C9D3867}" type="presParOf" srcId="{357122A1-2FCC-6E41-B0C6-1F3023E33C4C}" destId="{A89068AF-8FA2-D040-9FC5-4DCE350B0729}" srcOrd="1" destOrd="0" presId="urn:microsoft.com/office/officeart/2005/8/layout/hierarchy2"/>
+    <dgm:cxn modelId="{73285E1B-961E-1543-BDA9-6C2A1815FC47}" type="presParOf" srcId="{A89068AF-8FA2-D040-9FC5-4DCE350B0729}" destId="{0C00F39E-8484-6F4A-8358-0718D21D2F8E}" srcOrd="0" destOrd="0" presId="urn:microsoft.com/office/officeart/2005/8/layout/hierarchy2"/>
+    <dgm:cxn modelId="{2E11FD22-2334-6341-9FBC-B4B5DD94B1D8}" type="presParOf" srcId="{0C00F39E-8484-6F4A-8358-0718D21D2F8E}" destId="{2F7A9824-36CE-E043-BECC-FDF9A703274F}" srcOrd="0" destOrd="0" presId="urn:microsoft.com/office/officeart/2005/8/layout/hierarchy2"/>
+    <dgm:cxn modelId="{2B904C74-A0D4-5E46-9A15-22AAE194AAAB}" type="presParOf" srcId="{A89068AF-8FA2-D040-9FC5-4DCE350B0729}" destId="{3D573C68-0546-5446-812A-827F7C0DEBD0}" srcOrd="1" destOrd="0" presId="urn:microsoft.com/office/officeart/2005/8/layout/hierarchy2"/>
+    <dgm:cxn modelId="{897538E3-063B-434B-9CFE-4941FB63FF3A}" type="presParOf" srcId="{3D573C68-0546-5446-812A-827F7C0DEBD0}" destId="{C74157B6-A707-EF4F-8416-50B4D2AC4A0B}" srcOrd="0" destOrd="0" presId="urn:microsoft.com/office/officeart/2005/8/layout/hierarchy2"/>
+    <dgm:cxn modelId="{7C17F6BD-42A3-2C44-8A6A-C1ABF4BF7329}" type="presParOf" srcId="{3D573C68-0546-5446-812A-827F7C0DEBD0}" destId="{854ADA73-387F-1E4A-A02C-6D4C29B51E19}" srcOrd="1" destOrd="0" presId="urn:microsoft.com/office/officeart/2005/8/layout/hierarchy2"/>
+    <dgm:cxn modelId="{06D0D3ED-4151-D04F-921F-482E9BD9D854}" type="presParOf" srcId="{A89068AF-8FA2-D040-9FC5-4DCE350B0729}" destId="{012EBE38-701C-6548-84D9-9DDA72A2036B}" srcOrd="2" destOrd="0" presId="urn:microsoft.com/office/officeart/2005/8/layout/hierarchy2"/>
+    <dgm:cxn modelId="{8897298E-C9F7-984A-A455-9762980A160F}" type="presParOf" srcId="{012EBE38-701C-6548-84D9-9DDA72A2036B}" destId="{3C1F17E3-E731-F647-A6DD-88AFF7250399}" srcOrd="0" destOrd="0" presId="urn:microsoft.com/office/officeart/2005/8/layout/hierarchy2"/>
+    <dgm:cxn modelId="{7D4E3314-CAE0-BA4E-B20B-6F0A7FC80897}" type="presParOf" srcId="{A89068AF-8FA2-D040-9FC5-4DCE350B0729}" destId="{5B7692E8-53BB-5149-AD6D-9D88D7BDE567}" srcOrd="3" destOrd="0" presId="urn:microsoft.com/office/officeart/2005/8/layout/hierarchy2"/>
+    <dgm:cxn modelId="{C3FE022A-72C3-6840-A3C6-4732FA0D8233}" type="presParOf" srcId="{5B7692E8-53BB-5149-AD6D-9D88D7BDE567}" destId="{FBC9B62B-5959-A645-A6D0-B90245784072}" srcOrd="0" destOrd="0" presId="urn:microsoft.com/office/officeart/2005/8/layout/hierarchy2"/>
+    <dgm:cxn modelId="{E5EDE298-EFC0-5046-BF41-56CDDB9B1D13}" type="presParOf" srcId="{5B7692E8-53BB-5149-AD6D-9D88D7BDE567}" destId="{CF0B7F21-7640-984E-A6EF-6471A0BF9842}" srcOrd="1" destOrd="0" presId="urn:microsoft.com/office/officeart/2005/8/layout/hierarchy2"/>
+    <dgm:cxn modelId="{C0C1D019-E939-CF46-B108-1FA61A4AA19B}" type="presParOf" srcId="{A89068AF-8FA2-D040-9FC5-4DCE350B0729}" destId="{39C43B4C-4DE0-D544-8B60-81118CAD125C}" srcOrd="4" destOrd="0" presId="urn:microsoft.com/office/officeart/2005/8/layout/hierarchy2"/>
+    <dgm:cxn modelId="{0538CE16-7EFC-7944-A9B0-0DECBA32995C}" type="presParOf" srcId="{39C43B4C-4DE0-D544-8B60-81118CAD125C}" destId="{40F51DAF-3200-8A42-87BA-847DA96A3653}" srcOrd="0" destOrd="0" presId="urn:microsoft.com/office/officeart/2005/8/layout/hierarchy2"/>
+    <dgm:cxn modelId="{722EBAB3-397D-6245-A8E9-E149FACF8E38}" type="presParOf" srcId="{A89068AF-8FA2-D040-9FC5-4DCE350B0729}" destId="{2E3ED019-3642-F846-87CC-F848E6DA37AF}" srcOrd="5" destOrd="0" presId="urn:microsoft.com/office/officeart/2005/8/layout/hierarchy2"/>
+    <dgm:cxn modelId="{BD70420A-01ED-C64C-B2FA-4468F7820125}" type="presParOf" srcId="{2E3ED019-3642-F846-87CC-F848E6DA37AF}" destId="{F91D8716-9833-3647-9859-2D9CCC1EBECD}" srcOrd="0" destOrd="0" presId="urn:microsoft.com/office/officeart/2005/8/layout/hierarchy2"/>
+    <dgm:cxn modelId="{217F67B4-687E-A04F-8E35-97D3E889D631}" type="presParOf" srcId="{2E3ED019-3642-F846-87CC-F848E6DA37AF}" destId="{06D030D3-98C7-C244-B690-54160D6D4D36}" srcOrd="1" destOrd="0" presId="urn:microsoft.com/office/officeart/2005/8/layout/hierarchy2"/>
+    <dgm:cxn modelId="{4054F6FF-10BB-E247-9D05-140B47111C15}" type="presParOf" srcId="{475ECC7C-992F-C84C-9BE3-C41C1A057918}" destId="{511CD3B7-C34C-8345-8DE0-7D5D793DA653}" srcOrd="2" destOrd="0" presId="urn:microsoft.com/office/officeart/2005/8/layout/hierarchy2"/>
+    <dgm:cxn modelId="{2A717706-9CCA-A442-AA64-232299D580B8}" type="presParOf" srcId="{511CD3B7-C34C-8345-8DE0-7D5D793DA653}" destId="{9C5EE737-C2F6-724E-97F2-BB3BA51029C9}" srcOrd="0" destOrd="0" presId="urn:microsoft.com/office/officeart/2005/8/layout/hierarchy2"/>
+    <dgm:cxn modelId="{16EDE882-5CA2-624E-B4FE-111CADC5973A}" type="presParOf" srcId="{475ECC7C-992F-C84C-9BE3-C41C1A057918}" destId="{CD2028E4-856D-B147-9EBE-60E73DD8644E}" srcOrd="3" destOrd="0" presId="urn:microsoft.com/office/officeart/2005/8/layout/hierarchy2"/>
+    <dgm:cxn modelId="{04F18DE3-EBEB-324F-8DD2-94F703F893C6}" type="presParOf" srcId="{CD2028E4-856D-B147-9EBE-60E73DD8644E}" destId="{AC077934-50D8-F949-AC13-90EF83F251AD}" srcOrd="0" destOrd="0" presId="urn:microsoft.com/office/officeart/2005/8/layout/hierarchy2"/>
+    <dgm:cxn modelId="{014EE6A3-F4EA-DC4D-97F6-E768E354A840}" type="presParOf" srcId="{CD2028E4-856D-B147-9EBE-60E73DD8644E}" destId="{DB73C0D3-67DC-2C4B-ABF4-6CFC73842275}" srcOrd="1" destOrd="0" presId="urn:microsoft.com/office/officeart/2005/8/layout/hierarchy2"/>
+    <dgm:cxn modelId="{9D713CBD-0D75-D94C-A35F-127DC28CCEA1}" type="presParOf" srcId="{DB73C0D3-67DC-2C4B-ABF4-6CFC73842275}" destId="{B52AB9AA-CAD9-DB46-BF74-2FA9E7B35B39}" srcOrd="0" destOrd="0" presId="urn:microsoft.com/office/officeart/2005/8/layout/hierarchy2"/>
+    <dgm:cxn modelId="{758D0C9F-AF4E-EB43-8321-EB31E14564C8}" type="presParOf" srcId="{B52AB9AA-CAD9-DB46-BF74-2FA9E7B35B39}" destId="{13FB35A7-47CA-B24B-941E-F6F35E9C9373}" srcOrd="0" destOrd="0" presId="urn:microsoft.com/office/officeart/2005/8/layout/hierarchy2"/>
+    <dgm:cxn modelId="{60FDC0C6-D58D-9B4E-9BFE-701F90C5EB42}" type="presParOf" srcId="{DB73C0D3-67DC-2C4B-ABF4-6CFC73842275}" destId="{80992EF3-586F-574B-94A4-2D64F9A6470F}" srcOrd="1" destOrd="0" presId="urn:microsoft.com/office/officeart/2005/8/layout/hierarchy2"/>
+    <dgm:cxn modelId="{00CC1BD4-6471-3846-AAA4-321783700ACC}" type="presParOf" srcId="{80992EF3-586F-574B-94A4-2D64F9A6470F}" destId="{37983069-2547-9A47-9A5E-00E559ECE9D1}" srcOrd="0" destOrd="0" presId="urn:microsoft.com/office/officeart/2005/8/layout/hierarchy2"/>
+    <dgm:cxn modelId="{B0E5338D-571D-9046-95EF-4BE6B375620A}" type="presParOf" srcId="{80992EF3-586F-574B-94A4-2D64F9A6470F}" destId="{5CEB0C7F-5C59-C748-B5A7-FCB9BDBF4C7A}" srcOrd="1" destOrd="0" presId="urn:microsoft.com/office/officeart/2005/8/layout/hierarchy2"/>
+    <dgm:cxn modelId="{BE2766D8-77DF-8C48-9B97-8C1BBA0F3099}" type="presParOf" srcId="{DB73C0D3-67DC-2C4B-ABF4-6CFC73842275}" destId="{B748183C-70A6-C249-95A4-AE0CA2BF08A8}" srcOrd="2" destOrd="0" presId="urn:microsoft.com/office/officeart/2005/8/layout/hierarchy2"/>
+    <dgm:cxn modelId="{4D5E6CD0-93FA-6E42-BE19-30EE51240244}" type="presParOf" srcId="{B748183C-70A6-C249-95A4-AE0CA2BF08A8}" destId="{06D5E55E-22DD-754B-B403-F08A9CB57D06}" srcOrd="0" destOrd="0" presId="urn:microsoft.com/office/officeart/2005/8/layout/hierarchy2"/>
+    <dgm:cxn modelId="{6C4BD944-65A7-0E44-A346-1117AE3F175B}" type="presParOf" srcId="{DB73C0D3-67DC-2C4B-ABF4-6CFC73842275}" destId="{FBB57718-B49E-514D-8E5A-B909D26567F1}" srcOrd="3" destOrd="0" presId="urn:microsoft.com/office/officeart/2005/8/layout/hierarchy2"/>
+    <dgm:cxn modelId="{AE0DB0C8-5186-554D-BA0A-191D7D3C3D4E}" type="presParOf" srcId="{FBB57718-B49E-514D-8E5A-B909D26567F1}" destId="{DA042BF2-B309-9E44-94A5-A4807DA17B19}" srcOrd="0" destOrd="0" presId="urn:microsoft.com/office/officeart/2005/8/layout/hierarchy2"/>
+    <dgm:cxn modelId="{8FBAE962-EEB0-E94F-892F-7FC3156F525D}" type="presParOf" srcId="{FBB57718-B49E-514D-8E5A-B909D26567F1}" destId="{9F5C0815-DA03-BF4F-A815-5E94D8673351}" srcOrd="1" destOrd="0" presId="urn:microsoft.com/office/officeart/2005/8/layout/hierarchy2"/>
+    <dgm:cxn modelId="{4AE7D06E-8262-5141-826F-7E4437DF9C0C}" type="presParOf" srcId="{DB73C0D3-67DC-2C4B-ABF4-6CFC73842275}" destId="{A6C65E5D-2A51-AB40-BC36-180F2F9F8B26}" srcOrd="4" destOrd="0" presId="urn:microsoft.com/office/officeart/2005/8/layout/hierarchy2"/>
+    <dgm:cxn modelId="{04DE252C-968C-2A47-9976-8A0B164708C5}" type="presParOf" srcId="{A6C65E5D-2A51-AB40-BC36-180F2F9F8B26}" destId="{1940B53D-0483-A948-A05F-913D2BCF545F}" srcOrd="0" destOrd="0" presId="urn:microsoft.com/office/officeart/2005/8/layout/hierarchy2"/>
+    <dgm:cxn modelId="{05CCD5D8-73FF-7346-8A68-F7C0DD995C08}" type="presParOf" srcId="{DB73C0D3-67DC-2C4B-ABF4-6CFC73842275}" destId="{C5725963-4728-D84B-9FDE-EE6C61032921}" srcOrd="5" destOrd="0" presId="urn:microsoft.com/office/officeart/2005/8/layout/hierarchy2"/>
+    <dgm:cxn modelId="{7BEE703B-B8BB-AD47-B6D6-D36220BC50D5}" type="presParOf" srcId="{C5725963-4728-D84B-9FDE-EE6C61032921}" destId="{100EF50D-814B-424D-8582-5458306E1F5E}" srcOrd="0" destOrd="0" presId="urn:microsoft.com/office/officeart/2005/8/layout/hierarchy2"/>
+    <dgm:cxn modelId="{4E1B2266-54A7-A041-A6D6-BED29CF1C3F5}" type="presParOf" srcId="{C5725963-4728-D84B-9FDE-EE6C61032921}" destId="{A549D9F0-037D-0B45-9CE3-73090885E60E}" srcOrd="1" destOrd="0" presId="urn:microsoft.com/office/officeart/2005/8/layout/hierarchy2"/>
+    <dgm:cxn modelId="{0F36778A-57D2-114B-B063-216D95FACAB6}" type="presParOf" srcId="{DB73C0D3-67DC-2C4B-ABF4-6CFC73842275}" destId="{76DC966B-90C5-EC4D-8B38-8253CDE66CA5}" srcOrd="6" destOrd="0" presId="urn:microsoft.com/office/officeart/2005/8/layout/hierarchy2"/>
+    <dgm:cxn modelId="{916E7689-8612-5346-956E-D8D8C5A8D278}" type="presParOf" srcId="{76DC966B-90C5-EC4D-8B38-8253CDE66CA5}" destId="{82E8E276-1DA5-2145-BEFB-C0BA7DE6B7B6}" srcOrd="0" destOrd="0" presId="urn:microsoft.com/office/officeart/2005/8/layout/hierarchy2"/>
+    <dgm:cxn modelId="{8977C635-40A2-1D41-B1AC-6645097809FB}" type="presParOf" srcId="{DB73C0D3-67DC-2C4B-ABF4-6CFC73842275}" destId="{30921CF8-5159-814C-A27A-0A25FDC0EE38}" srcOrd="7" destOrd="0" presId="urn:microsoft.com/office/officeart/2005/8/layout/hierarchy2"/>
+    <dgm:cxn modelId="{8CD7CAF4-D40F-6146-AD68-D987DFB0E2AE}" type="presParOf" srcId="{30921CF8-5159-814C-A27A-0A25FDC0EE38}" destId="{FDEB1980-1A04-5E41-A4DE-34F971C925C2}" srcOrd="0" destOrd="0" presId="urn:microsoft.com/office/officeart/2005/8/layout/hierarchy2"/>
+    <dgm:cxn modelId="{254DEC33-F8F0-7245-8CFB-E1B44B9D1251}" type="presParOf" srcId="{30921CF8-5159-814C-A27A-0A25FDC0EE38}" destId="{32845B80-7962-C14A-9DA3-D7F09CEFD1A5}" srcOrd="1" destOrd="0" presId="urn:microsoft.com/office/officeart/2005/8/layout/hierarchy2"/>
   </dgm:cxnLst>
   <dgm:bg/>
   <dgm:whole/>
@@ -6172,48 +6999,48 @@
     </dgm:pt>
   </dgm:ptLst>
   <dgm:cxnLst>
-    <dgm:cxn modelId="{0FA117BF-8A11-AF42-AEDC-709761AF7FC2}" type="presOf" srcId="{738169FA-C201-AA40-A06E-070C7F372EE7}" destId="{72E3F122-2699-424A-AD71-991B31A0501E}" srcOrd="1" destOrd="0" presId="urn:microsoft.com/office/officeart/2005/8/layout/hierarchy2"/>
+    <dgm:cxn modelId="{653C801F-3EAE-0B44-BF0A-D221AC0483C2}" type="presOf" srcId="{2C35C887-837B-154E-8FEC-BEC3037213B0}" destId="{E6759A33-1010-C641-BE12-8ECB3EFFE864}" srcOrd="0" destOrd="0" presId="urn:microsoft.com/office/officeart/2005/8/layout/hierarchy2"/>
+    <dgm:cxn modelId="{BBC2BB82-8F58-D145-8BD7-3C9ADF12209A}" srcId="{282B9512-FE44-9C47-B614-6DA99EC52A68}" destId="{D99ADE9B-B74A-8D4B-8AB1-EBA6101D6C27}" srcOrd="0" destOrd="0" parTransId="{A77894B4-B76E-ED4E-81D1-75397EB20D85}" sibTransId="{6BC0868A-7718-804B-BCB4-0EA1639753FF}"/>
+    <dgm:cxn modelId="{055B91F1-5F33-0940-A0E2-E4DA47F1BFD8}" type="presOf" srcId="{217A32A9-F612-A34E-9556-3A60F894A15D}" destId="{9C5EE737-C2F6-724E-97F2-BB3BA51029C9}" srcOrd="1" destOrd="0" presId="urn:microsoft.com/office/officeart/2005/8/layout/hierarchy2"/>
+    <dgm:cxn modelId="{C52E7E8D-DCAE-BB46-B8E0-7869A25F428B}" type="presOf" srcId="{659E7E45-E906-5047-953F-EA011FCDC50F}" destId="{A4ADB133-B44E-F44E-9FBB-7645E7904766}" srcOrd="0" destOrd="0" presId="urn:microsoft.com/office/officeart/2005/8/layout/hierarchy2"/>
+    <dgm:cxn modelId="{0177AED4-68D0-B346-BE9B-0AB6632A54F7}" srcId="{2C35C887-837B-154E-8FEC-BEC3037213B0}" destId="{D748D4D0-AA69-E142-A09A-A0C29D0BA986}" srcOrd="0" destOrd="0" parTransId="{3FC050C6-905A-EF4B-877D-9FC16F1A1400}" sibTransId="{D83DEA11-69C9-2E4C-8D7F-FEE21D1EB026}"/>
+    <dgm:cxn modelId="{837BEECC-81EA-5E49-BEA4-D3C45BFA794A}" type="presOf" srcId="{217A32A9-F612-A34E-9556-3A60F894A15D}" destId="{511CD3B7-C34C-8345-8DE0-7D5D793DA653}" srcOrd="0" destOrd="0" presId="urn:microsoft.com/office/officeart/2005/8/layout/hierarchy2"/>
+    <dgm:cxn modelId="{AD0F024F-96DA-1B46-88B4-EC8D86FE1B38}" type="presOf" srcId="{D748D4D0-AA69-E142-A09A-A0C29D0BA986}" destId="{12C60FEF-D04D-C747-B240-9D86CE441313}" srcOrd="0" destOrd="0" presId="urn:microsoft.com/office/officeart/2005/8/layout/hierarchy2"/>
+    <dgm:cxn modelId="{387AEEEB-8F7D-114C-9E4D-399EA5A3423B}" srcId="{D99ADE9B-B74A-8D4B-8AB1-EBA6101D6C27}" destId="{2C35C887-837B-154E-8FEC-BEC3037213B0}" srcOrd="0" destOrd="0" parTransId="{1307765C-D1E5-C045-8799-7F53853E746F}" sibTransId="{8F1868E3-EA54-D349-965A-3D61B2207745}"/>
+    <dgm:cxn modelId="{4D115F59-8B7D-C446-AB4C-6F86782A5432}" type="presOf" srcId="{3AD0D055-601E-C94C-B39D-2B1173D2A10C}" destId="{AC077934-50D8-F949-AC13-90EF83F251AD}" srcOrd="0" destOrd="0" presId="urn:microsoft.com/office/officeart/2005/8/layout/hierarchy2"/>
+    <dgm:cxn modelId="{BD0B9AA3-5DC7-8A4D-9753-0BAAFD04F65C}" type="presOf" srcId="{3FC050C6-905A-EF4B-877D-9FC16F1A1400}" destId="{AE592760-0E20-F24E-8BDF-E831CF671730}" srcOrd="1" destOrd="0" presId="urn:microsoft.com/office/officeart/2005/8/layout/hierarchy2"/>
+    <dgm:cxn modelId="{09E88F30-5A07-2B49-B152-51E03E3E70F8}" type="presOf" srcId="{738169FA-C201-AA40-A06E-070C7F372EE7}" destId="{5A56042B-8FF1-9E48-8004-DE30B4CCC7CA}" srcOrd="0" destOrd="0" presId="urn:microsoft.com/office/officeart/2005/8/layout/hierarchy2"/>
+    <dgm:cxn modelId="{723CB012-97E3-EB4F-9457-C15D9E19F30F}" type="presOf" srcId="{738169FA-C201-AA40-A06E-070C7F372EE7}" destId="{72E3F122-2699-424A-AD71-991B31A0501E}" srcOrd="1" destOrd="0" presId="urn:microsoft.com/office/officeart/2005/8/layout/hierarchy2"/>
+    <dgm:cxn modelId="{D342725E-0D0C-204E-BA1D-4F200B87D11E}" type="presOf" srcId="{282B9512-FE44-9C47-B614-6DA99EC52A68}" destId="{F1C4D32C-E504-794D-9E39-41116AE3A63C}" srcOrd="0" destOrd="0" presId="urn:microsoft.com/office/officeart/2005/8/layout/hierarchy2"/>
     <dgm:cxn modelId="{DC84DC4A-5149-9142-BC86-254ABB8787B6}" srcId="{D99ADE9B-B74A-8D4B-8AB1-EBA6101D6C27}" destId="{3AD0D055-601E-C94C-B39D-2B1173D2A10C}" srcOrd="1" destOrd="0" parTransId="{217A32A9-F612-A34E-9556-3A60F894A15D}" sibTransId="{75931897-02DB-E246-BC0B-06DE4461A977}"/>
-    <dgm:cxn modelId="{3078470C-10D2-BA44-B6A1-2FDB4A007913}" type="presOf" srcId="{659E7E45-E906-5047-953F-EA011FCDC50F}" destId="{A4ADB133-B44E-F44E-9FBB-7645E7904766}" srcOrd="0" destOrd="0" presId="urn:microsoft.com/office/officeart/2005/8/layout/hierarchy2"/>
-    <dgm:cxn modelId="{0177AED4-68D0-B346-BE9B-0AB6632A54F7}" srcId="{2C35C887-837B-154E-8FEC-BEC3037213B0}" destId="{D748D4D0-AA69-E142-A09A-A0C29D0BA986}" srcOrd="0" destOrd="0" parTransId="{3FC050C6-905A-EF4B-877D-9FC16F1A1400}" sibTransId="{D83DEA11-69C9-2E4C-8D7F-FEE21D1EB026}"/>
-    <dgm:cxn modelId="{A2A8DC15-04DF-C04C-9941-3F1EB711F48C}" type="presOf" srcId="{3FC050C6-905A-EF4B-877D-9FC16F1A1400}" destId="{C2F00323-12E0-5044-92F7-CAABA9D4743B}" srcOrd="0" destOrd="0" presId="urn:microsoft.com/office/officeart/2005/8/layout/hierarchy2"/>
-    <dgm:cxn modelId="{10947708-74EE-2740-98C5-99AB50CDBD2E}" type="presOf" srcId="{3AD0D055-601E-C94C-B39D-2B1173D2A10C}" destId="{AC077934-50D8-F949-AC13-90EF83F251AD}" srcOrd="0" destOrd="0" presId="urn:microsoft.com/office/officeart/2005/8/layout/hierarchy2"/>
+    <dgm:cxn modelId="{85D6CC64-BE16-3C4E-A8FE-AA4E54DAADAB}" type="presOf" srcId="{D99ADE9B-B74A-8D4B-8AB1-EBA6101D6C27}" destId="{E6811B0E-5427-714D-B664-15CF7BCD8F5E}" srcOrd="0" destOrd="0" presId="urn:microsoft.com/office/officeart/2005/8/layout/hierarchy2"/>
+    <dgm:cxn modelId="{DBC771DC-C319-7844-9388-F689FAEAD751}" type="presOf" srcId="{3FC050C6-905A-EF4B-877D-9FC16F1A1400}" destId="{C2F00323-12E0-5044-92F7-CAABA9D4743B}" srcOrd="0" destOrd="0" presId="urn:microsoft.com/office/officeart/2005/8/layout/hierarchy2"/>
+    <dgm:cxn modelId="{C62806C6-EB82-2747-9936-58A73D6B86E7}" type="presOf" srcId="{1307765C-D1E5-C045-8799-7F53853E746F}" destId="{77B40EED-99D2-2742-8D4C-9D6FB1B01575}" srcOrd="0" destOrd="0" presId="urn:microsoft.com/office/officeart/2005/8/layout/hierarchy2"/>
+    <dgm:cxn modelId="{A30674E7-D663-C649-9CD3-80DB0ECFA234}" type="presOf" srcId="{1307765C-D1E5-C045-8799-7F53853E746F}" destId="{65F19867-7889-D44A-8FCC-0903CDE11251}" srcOrd="1" destOrd="0" presId="urn:microsoft.com/office/officeart/2005/8/layout/hierarchy2"/>
     <dgm:cxn modelId="{D51097C9-4F31-7A46-9431-285BC2303C1A}" srcId="{3AD0D055-601E-C94C-B39D-2B1173D2A10C}" destId="{659E7E45-E906-5047-953F-EA011FCDC50F}" srcOrd="0" destOrd="0" parTransId="{738169FA-C201-AA40-A06E-070C7F372EE7}" sibTransId="{43D0AC21-E719-B748-B5BA-BB305EE35B0C}"/>
-    <dgm:cxn modelId="{A1A4B1E3-7A5F-0C49-9113-9A2AEDAE6EDA}" type="presOf" srcId="{2C35C887-837B-154E-8FEC-BEC3037213B0}" destId="{E6759A33-1010-C641-BE12-8ECB3EFFE864}" srcOrd="0" destOrd="0" presId="urn:microsoft.com/office/officeart/2005/8/layout/hierarchy2"/>
-    <dgm:cxn modelId="{EFCD38C3-EA0E-9D41-B825-226E503AB667}" type="presOf" srcId="{D99ADE9B-B74A-8D4B-8AB1-EBA6101D6C27}" destId="{E6811B0E-5427-714D-B664-15CF7BCD8F5E}" srcOrd="0" destOrd="0" presId="urn:microsoft.com/office/officeart/2005/8/layout/hierarchy2"/>
-    <dgm:cxn modelId="{D3EDF2CA-3FCF-664A-96B2-6C869F9AC545}" type="presOf" srcId="{217A32A9-F612-A34E-9556-3A60F894A15D}" destId="{9C5EE737-C2F6-724E-97F2-BB3BA51029C9}" srcOrd="1" destOrd="0" presId="urn:microsoft.com/office/officeart/2005/8/layout/hierarchy2"/>
-    <dgm:cxn modelId="{E08037EA-6889-AC44-98DD-A62C94429029}" type="presOf" srcId="{1307765C-D1E5-C045-8799-7F53853E746F}" destId="{77B40EED-99D2-2742-8D4C-9D6FB1B01575}" srcOrd="0" destOrd="0" presId="urn:microsoft.com/office/officeart/2005/8/layout/hierarchy2"/>
-    <dgm:cxn modelId="{FC80F33C-6279-F946-80C7-D9E9493038BB}" type="presOf" srcId="{1307765C-D1E5-C045-8799-7F53853E746F}" destId="{65F19867-7889-D44A-8FCC-0903CDE11251}" srcOrd="1" destOrd="0" presId="urn:microsoft.com/office/officeart/2005/8/layout/hierarchy2"/>
-    <dgm:cxn modelId="{3881C264-BEA2-B94C-8788-215942311324}" type="presOf" srcId="{738169FA-C201-AA40-A06E-070C7F372EE7}" destId="{5A56042B-8FF1-9E48-8004-DE30B4CCC7CA}" srcOrd="0" destOrd="0" presId="urn:microsoft.com/office/officeart/2005/8/layout/hierarchy2"/>
-    <dgm:cxn modelId="{FA26CB1A-DA6B-1C4C-86D3-B6C00A27E364}" type="presOf" srcId="{282B9512-FE44-9C47-B614-6DA99EC52A68}" destId="{F1C4D32C-E504-794D-9E39-41116AE3A63C}" srcOrd="0" destOrd="0" presId="urn:microsoft.com/office/officeart/2005/8/layout/hierarchy2"/>
-    <dgm:cxn modelId="{99A500E4-348D-1946-AADA-C534D7F5D2AA}" type="presOf" srcId="{217A32A9-F612-A34E-9556-3A60F894A15D}" destId="{511CD3B7-C34C-8345-8DE0-7D5D793DA653}" srcOrd="0" destOrd="0" presId="urn:microsoft.com/office/officeart/2005/8/layout/hierarchy2"/>
-    <dgm:cxn modelId="{387AEEEB-8F7D-114C-9E4D-399EA5A3423B}" srcId="{D99ADE9B-B74A-8D4B-8AB1-EBA6101D6C27}" destId="{2C35C887-837B-154E-8FEC-BEC3037213B0}" srcOrd="0" destOrd="0" parTransId="{1307765C-D1E5-C045-8799-7F53853E746F}" sibTransId="{8F1868E3-EA54-D349-965A-3D61B2207745}"/>
-    <dgm:cxn modelId="{B923D2FE-5ABC-AD47-BCBB-DB421AE20942}" type="presOf" srcId="{3FC050C6-905A-EF4B-877D-9FC16F1A1400}" destId="{AE592760-0E20-F24E-8BDF-E831CF671730}" srcOrd="1" destOrd="0" presId="urn:microsoft.com/office/officeart/2005/8/layout/hierarchy2"/>
-    <dgm:cxn modelId="{A8B67A84-BD14-3146-AA86-7296E22A7C85}" type="presOf" srcId="{D748D4D0-AA69-E142-A09A-A0C29D0BA986}" destId="{12C60FEF-D04D-C747-B240-9D86CE441313}" srcOrd="0" destOrd="0" presId="urn:microsoft.com/office/officeart/2005/8/layout/hierarchy2"/>
-    <dgm:cxn modelId="{BBC2BB82-8F58-D145-8BD7-3C9ADF12209A}" srcId="{282B9512-FE44-9C47-B614-6DA99EC52A68}" destId="{D99ADE9B-B74A-8D4B-8AB1-EBA6101D6C27}" srcOrd="0" destOrd="0" parTransId="{A77894B4-B76E-ED4E-81D1-75397EB20D85}" sibTransId="{6BC0868A-7718-804B-BCB4-0EA1639753FF}"/>
-    <dgm:cxn modelId="{90831E0B-E5E5-EC4F-93DC-3D26CA3F56B2}" type="presParOf" srcId="{F1C4D32C-E504-794D-9E39-41116AE3A63C}" destId="{471D19C4-7EEA-E44B-A60C-49A4E465FDFE}" srcOrd="0" destOrd="0" presId="urn:microsoft.com/office/officeart/2005/8/layout/hierarchy2"/>
-    <dgm:cxn modelId="{C43A2A42-315A-E94A-A6DC-6776FD0E64DE}" type="presParOf" srcId="{471D19C4-7EEA-E44B-A60C-49A4E465FDFE}" destId="{E6811B0E-5427-714D-B664-15CF7BCD8F5E}" srcOrd="0" destOrd="0" presId="urn:microsoft.com/office/officeart/2005/8/layout/hierarchy2"/>
-    <dgm:cxn modelId="{72BD7F0A-A4D8-4F4B-8CDC-4A62531B10D3}" type="presParOf" srcId="{471D19C4-7EEA-E44B-A60C-49A4E465FDFE}" destId="{475ECC7C-992F-C84C-9BE3-C41C1A057918}" srcOrd="1" destOrd="0" presId="urn:microsoft.com/office/officeart/2005/8/layout/hierarchy2"/>
-    <dgm:cxn modelId="{1FBDEF65-CD88-5247-B0CF-3BB5E045E3C1}" type="presParOf" srcId="{475ECC7C-992F-C84C-9BE3-C41C1A057918}" destId="{77B40EED-99D2-2742-8D4C-9D6FB1B01575}" srcOrd="0" destOrd="0" presId="urn:microsoft.com/office/officeart/2005/8/layout/hierarchy2"/>
-    <dgm:cxn modelId="{CB59FAF7-C2BD-2A41-BA70-A9DE8255E9A0}" type="presParOf" srcId="{77B40EED-99D2-2742-8D4C-9D6FB1B01575}" destId="{65F19867-7889-D44A-8FCC-0903CDE11251}" srcOrd="0" destOrd="0" presId="urn:microsoft.com/office/officeart/2005/8/layout/hierarchy2"/>
-    <dgm:cxn modelId="{FA4B0896-EE71-1A4B-B126-EDA22872660D}" type="presParOf" srcId="{475ECC7C-992F-C84C-9BE3-C41C1A057918}" destId="{357122A1-2FCC-6E41-B0C6-1F3023E33C4C}" srcOrd="1" destOrd="0" presId="urn:microsoft.com/office/officeart/2005/8/layout/hierarchy2"/>
-    <dgm:cxn modelId="{EA55241F-2AC9-F544-BBB1-735CA5EFAEF3}" type="presParOf" srcId="{357122A1-2FCC-6E41-B0C6-1F3023E33C4C}" destId="{E6759A33-1010-C641-BE12-8ECB3EFFE864}" srcOrd="0" destOrd="0" presId="urn:microsoft.com/office/officeart/2005/8/layout/hierarchy2"/>
-    <dgm:cxn modelId="{8CC88710-BEA2-9449-8C59-9F9A14B3C88C}" type="presParOf" srcId="{357122A1-2FCC-6E41-B0C6-1F3023E33C4C}" destId="{A89068AF-8FA2-D040-9FC5-4DCE350B0729}" srcOrd="1" destOrd="0" presId="urn:microsoft.com/office/officeart/2005/8/layout/hierarchy2"/>
-    <dgm:cxn modelId="{60E7751B-5C60-CF4E-B23F-8BCAAA1D5259}" type="presParOf" srcId="{A89068AF-8FA2-D040-9FC5-4DCE350B0729}" destId="{C2F00323-12E0-5044-92F7-CAABA9D4743B}" srcOrd="0" destOrd="0" presId="urn:microsoft.com/office/officeart/2005/8/layout/hierarchy2"/>
-    <dgm:cxn modelId="{6B1A1FB9-3F33-3B42-9751-C3F4F872863F}" type="presParOf" srcId="{C2F00323-12E0-5044-92F7-CAABA9D4743B}" destId="{AE592760-0E20-F24E-8BDF-E831CF671730}" srcOrd="0" destOrd="0" presId="urn:microsoft.com/office/officeart/2005/8/layout/hierarchy2"/>
-    <dgm:cxn modelId="{09D75DAC-FE94-314A-BE67-9A14E4ADB4EE}" type="presParOf" srcId="{A89068AF-8FA2-D040-9FC5-4DCE350B0729}" destId="{59F9BC00-6A01-E448-9F43-6D84681AAF4D}" srcOrd="1" destOrd="0" presId="urn:microsoft.com/office/officeart/2005/8/layout/hierarchy2"/>
-    <dgm:cxn modelId="{948DACF1-8409-A04D-8858-E5B782AC5F78}" type="presParOf" srcId="{59F9BC00-6A01-E448-9F43-6D84681AAF4D}" destId="{12C60FEF-D04D-C747-B240-9D86CE441313}" srcOrd="0" destOrd="0" presId="urn:microsoft.com/office/officeart/2005/8/layout/hierarchy2"/>
-    <dgm:cxn modelId="{98847B7A-63F3-AF4A-9E89-DAD7E0DB324B}" type="presParOf" srcId="{59F9BC00-6A01-E448-9F43-6D84681AAF4D}" destId="{56D5EBD5-D388-6D4E-B714-8266425EBFBD}" srcOrd="1" destOrd="0" presId="urn:microsoft.com/office/officeart/2005/8/layout/hierarchy2"/>
-    <dgm:cxn modelId="{E3349E4D-965B-4047-9AF3-C423BE66C5CD}" type="presParOf" srcId="{475ECC7C-992F-C84C-9BE3-C41C1A057918}" destId="{511CD3B7-C34C-8345-8DE0-7D5D793DA653}" srcOrd="2" destOrd="0" presId="urn:microsoft.com/office/officeart/2005/8/layout/hierarchy2"/>
-    <dgm:cxn modelId="{722B7BD1-BD4B-C744-96F8-A93D9B2F6C63}" type="presParOf" srcId="{511CD3B7-C34C-8345-8DE0-7D5D793DA653}" destId="{9C5EE737-C2F6-724E-97F2-BB3BA51029C9}" srcOrd="0" destOrd="0" presId="urn:microsoft.com/office/officeart/2005/8/layout/hierarchy2"/>
-    <dgm:cxn modelId="{F0191FDF-D7A7-D24C-ACC9-7021F7470BD7}" type="presParOf" srcId="{475ECC7C-992F-C84C-9BE3-C41C1A057918}" destId="{CD2028E4-856D-B147-9EBE-60E73DD8644E}" srcOrd="3" destOrd="0" presId="urn:microsoft.com/office/officeart/2005/8/layout/hierarchy2"/>
-    <dgm:cxn modelId="{D20E12D9-346C-5041-9097-BE6C08C8BC67}" type="presParOf" srcId="{CD2028E4-856D-B147-9EBE-60E73DD8644E}" destId="{AC077934-50D8-F949-AC13-90EF83F251AD}" srcOrd="0" destOrd="0" presId="urn:microsoft.com/office/officeart/2005/8/layout/hierarchy2"/>
-    <dgm:cxn modelId="{B248F567-F363-3541-9BF3-9BFE3B2B3D0F}" type="presParOf" srcId="{CD2028E4-856D-B147-9EBE-60E73DD8644E}" destId="{DB73C0D3-67DC-2C4B-ABF4-6CFC73842275}" srcOrd="1" destOrd="0" presId="urn:microsoft.com/office/officeart/2005/8/layout/hierarchy2"/>
-    <dgm:cxn modelId="{6B5B850E-4505-C340-9F1D-034315B9DF08}" type="presParOf" srcId="{DB73C0D3-67DC-2C4B-ABF4-6CFC73842275}" destId="{5A56042B-8FF1-9E48-8004-DE30B4CCC7CA}" srcOrd="0" destOrd="0" presId="urn:microsoft.com/office/officeart/2005/8/layout/hierarchy2"/>
-    <dgm:cxn modelId="{CDCCDED7-8A42-5444-8279-A8C516B6815E}" type="presParOf" srcId="{5A56042B-8FF1-9E48-8004-DE30B4CCC7CA}" destId="{72E3F122-2699-424A-AD71-991B31A0501E}" srcOrd="0" destOrd="0" presId="urn:microsoft.com/office/officeart/2005/8/layout/hierarchy2"/>
-    <dgm:cxn modelId="{75013654-3A86-DD47-8B78-9111BE3F6515}" type="presParOf" srcId="{DB73C0D3-67DC-2C4B-ABF4-6CFC73842275}" destId="{71157A21-E85F-E64B-9010-CBDF99EDAF7C}" srcOrd="1" destOrd="0" presId="urn:microsoft.com/office/officeart/2005/8/layout/hierarchy2"/>
-    <dgm:cxn modelId="{26F52E1A-C51E-B948-A11A-CA2A7066EE20}" type="presParOf" srcId="{71157A21-E85F-E64B-9010-CBDF99EDAF7C}" destId="{A4ADB133-B44E-F44E-9FBB-7645E7904766}" srcOrd="0" destOrd="0" presId="urn:microsoft.com/office/officeart/2005/8/layout/hierarchy2"/>
-    <dgm:cxn modelId="{8466B5F7-B42C-1C4D-9B6D-7CD631A624C6}" type="presParOf" srcId="{71157A21-E85F-E64B-9010-CBDF99EDAF7C}" destId="{5CCC2A4F-C714-F246-841A-CF5AD3C27972}" srcOrd="1" destOrd="0" presId="urn:microsoft.com/office/officeart/2005/8/layout/hierarchy2"/>
+    <dgm:cxn modelId="{7AF33F1A-1838-FB4B-BF56-1A2280828BDB}" type="presParOf" srcId="{F1C4D32C-E504-794D-9E39-41116AE3A63C}" destId="{471D19C4-7EEA-E44B-A60C-49A4E465FDFE}" srcOrd="0" destOrd="0" presId="urn:microsoft.com/office/officeart/2005/8/layout/hierarchy2"/>
+    <dgm:cxn modelId="{4E3C2D29-876F-5B46-A97C-EBD6A2203244}" type="presParOf" srcId="{471D19C4-7EEA-E44B-A60C-49A4E465FDFE}" destId="{E6811B0E-5427-714D-B664-15CF7BCD8F5E}" srcOrd="0" destOrd="0" presId="urn:microsoft.com/office/officeart/2005/8/layout/hierarchy2"/>
+    <dgm:cxn modelId="{CD783305-C57C-D34C-8FC3-745F539ECE8C}" type="presParOf" srcId="{471D19C4-7EEA-E44B-A60C-49A4E465FDFE}" destId="{475ECC7C-992F-C84C-9BE3-C41C1A057918}" srcOrd="1" destOrd="0" presId="urn:microsoft.com/office/officeart/2005/8/layout/hierarchy2"/>
+    <dgm:cxn modelId="{AB487489-6CE3-384F-882A-188E8509BD67}" type="presParOf" srcId="{475ECC7C-992F-C84C-9BE3-C41C1A057918}" destId="{77B40EED-99D2-2742-8D4C-9D6FB1B01575}" srcOrd="0" destOrd="0" presId="urn:microsoft.com/office/officeart/2005/8/layout/hierarchy2"/>
+    <dgm:cxn modelId="{2F72E5F6-77E2-D84A-8F89-9475A5F9C574}" type="presParOf" srcId="{77B40EED-99D2-2742-8D4C-9D6FB1B01575}" destId="{65F19867-7889-D44A-8FCC-0903CDE11251}" srcOrd="0" destOrd="0" presId="urn:microsoft.com/office/officeart/2005/8/layout/hierarchy2"/>
+    <dgm:cxn modelId="{204A9E57-5C3B-0441-9AF6-C4577985BD08}" type="presParOf" srcId="{475ECC7C-992F-C84C-9BE3-C41C1A057918}" destId="{357122A1-2FCC-6E41-B0C6-1F3023E33C4C}" srcOrd="1" destOrd="0" presId="urn:microsoft.com/office/officeart/2005/8/layout/hierarchy2"/>
+    <dgm:cxn modelId="{E217EA4E-97CE-E64D-A193-663C782E0608}" type="presParOf" srcId="{357122A1-2FCC-6E41-B0C6-1F3023E33C4C}" destId="{E6759A33-1010-C641-BE12-8ECB3EFFE864}" srcOrd="0" destOrd="0" presId="urn:microsoft.com/office/officeart/2005/8/layout/hierarchy2"/>
+    <dgm:cxn modelId="{43762627-78B8-584D-8B66-B2753AC87051}" type="presParOf" srcId="{357122A1-2FCC-6E41-B0C6-1F3023E33C4C}" destId="{A89068AF-8FA2-D040-9FC5-4DCE350B0729}" srcOrd="1" destOrd="0" presId="urn:microsoft.com/office/officeart/2005/8/layout/hierarchy2"/>
+    <dgm:cxn modelId="{34D371DA-7B63-9144-B5C6-68F42091AAF0}" type="presParOf" srcId="{A89068AF-8FA2-D040-9FC5-4DCE350B0729}" destId="{C2F00323-12E0-5044-92F7-CAABA9D4743B}" srcOrd="0" destOrd="0" presId="urn:microsoft.com/office/officeart/2005/8/layout/hierarchy2"/>
+    <dgm:cxn modelId="{E698E627-C13A-4C48-97DE-0C4A54D37804}" type="presParOf" srcId="{C2F00323-12E0-5044-92F7-CAABA9D4743B}" destId="{AE592760-0E20-F24E-8BDF-E831CF671730}" srcOrd="0" destOrd="0" presId="urn:microsoft.com/office/officeart/2005/8/layout/hierarchy2"/>
+    <dgm:cxn modelId="{0909FADD-FB39-534C-A229-0D6B1E952E31}" type="presParOf" srcId="{A89068AF-8FA2-D040-9FC5-4DCE350B0729}" destId="{59F9BC00-6A01-E448-9F43-6D84681AAF4D}" srcOrd="1" destOrd="0" presId="urn:microsoft.com/office/officeart/2005/8/layout/hierarchy2"/>
+    <dgm:cxn modelId="{BACDF577-A0E9-6743-80B2-B9AF8D0184A9}" type="presParOf" srcId="{59F9BC00-6A01-E448-9F43-6D84681AAF4D}" destId="{12C60FEF-D04D-C747-B240-9D86CE441313}" srcOrd="0" destOrd="0" presId="urn:microsoft.com/office/officeart/2005/8/layout/hierarchy2"/>
+    <dgm:cxn modelId="{6AE9D742-B3E4-E946-96B5-E10D51CF0818}" type="presParOf" srcId="{59F9BC00-6A01-E448-9F43-6D84681AAF4D}" destId="{56D5EBD5-D388-6D4E-B714-8266425EBFBD}" srcOrd="1" destOrd="0" presId="urn:microsoft.com/office/officeart/2005/8/layout/hierarchy2"/>
+    <dgm:cxn modelId="{3C4A22E1-7DB8-4742-8A1B-6F01ECE4858D}" type="presParOf" srcId="{475ECC7C-992F-C84C-9BE3-C41C1A057918}" destId="{511CD3B7-C34C-8345-8DE0-7D5D793DA653}" srcOrd="2" destOrd="0" presId="urn:microsoft.com/office/officeart/2005/8/layout/hierarchy2"/>
+    <dgm:cxn modelId="{F9DFA019-72EF-9943-8343-38D121AE3E5B}" type="presParOf" srcId="{511CD3B7-C34C-8345-8DE0-7D5D793DA653}" destId="{9C5EE737-C2F6-724E-97F2-BB3BA51029C9}" srcOrd="0" destOrd="0" presId="urn:microsoft.com/office/officeart/2005/8/layout/hierarchy2"/>
+    <dgm:cxn modelId="{DC5F7564-CCC0-954D-A43F-E090461B62CD}" type="presParOf" srcId="{475ECC7C-992F-C84C-9BE3-C41C1A057918}" destId="{CD2028E4-856D-B147-9EBE-60E73DD8644E}" srcOrd="3" destOrd="0" presId="urn:microsoft.com/office/officeart/2005/8/layout/hierarchy2"/>
+    <dgm:cxn modelId="{E4E323E5-18A6-F645-BA14-BF831EF8D3A6}" type="presParOf" srcId="{CD2028E4-856D-B147-9EBE-60E73DD8644E}" destId="{AC077934-50D8-F949-AC13-90EF83F251AD}" srcOrd="0" destOrd="0" presId="urn:microsoft.com/office/officeart/2005/8/layout/hierarchy2"/>
+    <dgm:cxn modelId="{36D9F164-3001-AD4A-A979-E0CBB2D23A8C}" type="presParOf" srcId="{CD2028E4-856D-B147-9EBE-60E73DD8644E}" destId="{DB73C0D3-67DC-2C4B-ABF4-6CFC73842275}" srcOrd="1" destOrd="0" presId="urn:microsoft.com/office/officeart/2005/8/layout/hierarchy2"/>
+    <dgm:cxn modelId="{9990C150-A029-F747-B621-FDFFCFD8576D}" type="presParOf" srcId="{DB73C0D3-67DC-2C4B-ABF4-6CFC73842275}" destId="{5A56042B-8FF1-9E48-8004-DE30B4CCC7CA}" srcOrd="0" destOrd="0" presId="urn:microsoft.com/office/officeart/2005/8/layout/hierarchy2"/>
+    <dgm:cxn modelId="{FCA7A6CB-996B-E54E-8266-B9A73D24CFDA}" type="presParOf" srcId="{5A56042B-8FF1-9E48-8004-DE30B4CCC7CA}" destId="{72E3F122-2699-424A-AD71-991B31A0501E}" srcOrd="0" destOrd="0" presId="urn:microsoft.com/office/officeart/2005/8/layout/hierarchy2"/>
+    <dgm:cxn modelId="{AAD855BD-CF76-D74B-B381-BAE8F479BCF1}" type="presParOf" srcId="{DB73C0D3-67DC-2C4B-ABF4-6CFC73842275}" destId="{71157A21-E85F-E64B-9010-CBDF99EDAF7C}" srcOrd="1" destOrd="0" presId="urn:microsoft.com/office/officeart/2005/8/layout/hierarchy2"/>
+    <dgm:cxn modelId="{59656A5B-1893-5D44-8325-270D230CE001}" type="presParOf" srcId="{71157A21-E85F-E64B-9010-CBDF99EDAF7C}" destId="{A4ADB133-B44E-F44E-9FBB-7645E7904766}" srcOrd="0" destOrd="0" presId="urn:microsoft.com/office/officeart/2005/8/layout/hierarchy2"/>
+    <dgm:cxn modelId="{09DEF930-B505-BA4D-83E2-82FA5257EB58}" type="presParOf" srcId="{71157A21-E85F-E64B-9010-CBDF99EDAF7C}" destId="{5CCC2A4F-C714-F246-841A-CF5AD3C27972}" srcOrd="1" destOrd="0" presId="urn:microsoft.com/office/officeart/2005/8/layout/hierarchy2"/>
   </dgm:cxnLst>
   <dgm:bg/>
   <dgm:whole/>
@@ -6506,39 +7333,39 @@
     </dgm:pt>
   </dgm:ptLst>
   <dgm:cxnLst>
-    <dgm:cxn modelId="{B6888495-3CB4-A449-9A58-1ABEE47FAA63}" type="presOf" srcId="{217A32A9-F612-A34E-9556-3A60F894A15D}" destId="{9C5EE737-C2F6-724E-97F2-BB3BA51029C9}" srcOrd="1" destOrd="0" presId="urn:microsoft.com/office/officeart/2005/8/layout/hierarchy2"/>
-    <dgm:cxn modelId="{2544DB81-B529-C541-91CE-FD4AF3858AD8}" type="presOf" srcId="{3FC050C6-905A-EF4B-877D-9FC16F1A1400}" destId="{AE592760-0E20-F24E-8BDF-E831CF671730}" srcOrd="1" destOrd="0" presId="urn:microsoft.com/office/officeart/2005/8/layout/hierarchy2"/>
-    <dgm:cxn modelId="{192643EF-7AC5-4745-8E16-4C477A691450}" type="presOf" srcId="{2C35C887-837B-154E-8FEC-BEC3037213B0}" destId="{E6759A33-1010-C641-BE12-8ECB3EFFE864}" srcOrd="0" destOrd="0" presId="urn:microsoft.com/office/officeart/2005/8/layout/hierarchy2"/>
+    <dgm:cxn modelId="{7021302B-608E-6B45-98EB-85277CB82673}" type="presOf" srcId="{D748D4D0-AA69-E142-A09A-A0C29D0BA986}" destId="{12C60FEF-D04D-C747-B240-9D86CE441313}" srcOrd="0" destOrd="0" presId="urn:microsoft.com/office/officeart/2005/8/layout/hierarchy2"/>
+    <dgm:cxn modelId="{47FA162F-CCFC-344A-84AA-EF185729E479}" type="presOf" srcId="{D99ADE9B-B74A-8D4B-8AB1-EBA6101D6C27}" destId="{E6811B0E-5427-714D-B664-15CF7BCD8F5E}" srcOrd="0" destOrd="0" presId="urn:microsoft.com/office/officeart/2005/8/layout/hierarchy2"/>
+    <dgm:cxn modelId="{1A41D782-B32A-2C48-9EF9-929BB89B0B77}" type="presOf" srcId="{282B9512-FE44-9C47-B614-6DA99EC52A68}" destId="{F1C4D32C-E504-794D-9E39-41116AE3A63C}" srcOrd="0" destOrd="0" presId="urn:microsoft.com/office/officeart/2005/8/layout/hierarchy2"/>
+    <dgm:cxn modelId="{5AFC1369-85A7-AB4B-9793-066D928DBA1C}" type="presOf" srcId="{1307765C-D1E5-C045-8799-7F53853E746F}" destId="{77B40EED-99D2-2742-8D4C-9D6FB1B01575}" srcOrd="0" destOrd="0" presId="urn:microsoft.com/office/officeart/2005/8/layout/hierarchy2"/>
     <dgm:cxn modelId="{387AEEEB-8F7D-114C-9E4D-399EA5A3423B}" srcId="{D99ADE9B-B74A-8D4B-8AB1-EBA6101D6C27}" destId="{2C35C887-837B-154E-8FEC-BEC3037213B0}" srcOrd="0" destOrd="0" parTransId="{1307765C-D1E5-C045-8799-7F53853E746F}" sibTransId="{8F1868E3-EA54-D349-965A-3D61B2207745}"/>
-    <dgm:cxn modelId="{70B4C2EC-FCC7-D941-A2F7-F63CEE6BA8E9}" type="presOf" srcId="{1307765C-D1E5-C045-8799-7F53853E746F}" destId="{65F19867-7889-D44A-8FCC-0903CDE11251}" srcOrd="1" destOrd="0" presId="urn:microsoft.com/office/officeart/2005/8/layout/hierarchy2"/>
-    <dgm:cxn modelId="{18560D6B-C86D-524A-8803-871B256A935F}" type="presOf" srcId="{217A32A9-F612-A34E-9556-3A60F894A15D}" destId="{511CD3B7-C34C-8345-8DE0-7D5D793DA653}" srcOrd="0" destOrd="0" presId="urn:microsoft.com/office/officeart/2005/8/layout/hierarchy2"/>
+    <dgm:cxn modelId="{701A3A94-68EF-2646-931F-42CFADAAF55C}" type="presOf" srcId="{3FC050C6-905A-EF4B-877D-9FC16F1A1400}" destId="{C2F00323-12E0-5044-92F7-CAABA9D4743B}" srcOrd="0" destOrd="0" presId="urn:microsoft.com/office/officeart/2005/8/layout/hierarchy2"/>
+    <dgm:cxn modelId="{E1319676-CD2E-7A47-858D-D4A02178CBB4}" type="presOf" srcId="{2C35C887-837B-154E-8FEC-BEC3037213B0}" destId="{E6759A33-1010-C641-BE12-8ECB3EFFE864}" srcOrd="0" destOrd="0" presId="urn:microsoft.com/office/officeart/2005/8/layout/hierarchy2"/>
+    <dgm:cxn modelId="{2D24BC60-1BBF-214A-9E29-257945CE7DF7}" type="presOf" srcId="{1307765C-D1E5-C045-8799-7F53853E746F}" destId="{65F19867-7889-D44A-8FCC-0903CDE11251}" srcOrd="1" destOrd="0" presId="urn:microsoft.com/office/officeart/2005/8/layout/hierarchy2"/>
     <dgm:cxn modelId="{BBC2BB82-8F58-D145-8BD7-3C9ADF12209A}" srcId="{282B9512-FE44-9C47-B614-6DA99EC52A68}" destId="{D99ADE9B-B74A-8D4B-8AB1-EBA6101D6C27}" srcOrd="0" destOrd="0" parTransId="{A77894B4-B76E-ED4E-81D1-75397EB20D85}" sibTransId="{6BC0868A-7718-804B-BCB4-0EA1639753FF}"/>
-    <dgm:cxn modelId="{E2185FFB-22DB-E94B-97C9-9EEF83039E12}" type="presOf" srcId="{D99ADE9B-B74A-8D4B-8AB1-EBA6101D6C27}" destId="{E6811B0E-5427-714D-B664-15CF7BCD8F5E}" srcOrd="0" destOrd="0" presId="urn:microsoft.com/office/officeart/2005/8/layout/hierarchy2"/>
-    <dgm:cxn modelId="{533D347C-D879-AF43-9CD0-07FA86829ED2}" type="presOf" srcId="{282B9512-FE44-9C47-B614-6DA99EC52A68}" destId="{F1C4D32C-E504-794D-9E39-41116AE3A63C}" srcOrd="0" destOrd="0" presId="urn:microsoft.com/office/officeart/2005/8/layout/hierarchy2"/>
+    <dgm:cxn modelId="{884FCE5B-C9E7-5F44-86C1-2DD8D6F993C1}" type="presOf" srcId="{217A32A9-F612-A34E-9556-3A60F894A15D}" destId="{511CD3B7-C34C-8345-8DE0-7D5D793DA653}" srcOrd="0" destOrd="0" presId="urn:microsoft.com/office/officeart/2005/8/layout/hierarchy2"/>
+    <dgm:cxn modelId="{CA34958E-14CB-984B-8B1C-7DB1262E2204}" type="presOf" srcId="{3AD0D055-601E-C94C-B39D-2B1173D2A10C}" destId="{AC077934-50D8-F949-AC13-90EF83F251AD}" srcOrd="0" destOrd="0" presId="urn:microsoft.com/office/officeart/2005/8/layout/hierarchy2"/>
+    <dgm:cxn modelId="{948DA7FD-5DAD-DB44-84F1-2CD401340039}" type="presOf" srcId="{3FC050C6-905A-EF4B-877D-9FC16F1A1400}" destId="{AE592760-0E20-F24E-8BDF-E831CF671730}" srcOrd="1" destOrd="0" presId="urn:microsoft.com/office/officeart/2005/8/layout/hierarchy2"/>
     <dgm:cxn modelId="{0177AED4-68D0-B346-BE9B-0AB6632A54F7}" srcId="{2C35C887-837B-154E-8FEC-BEC3037213B0}" destId="{D748D4D0-AA69-E142-A09A-A0C29D0BA986}" srcOrd="0" destOrd="0" parTransId="{3FC050C6-905A-EF4B-877D-9FC16F1A1400}" sibTransId="{D83DEA11-69C9-2E4C-8D7F-FEE21D1EB026}"/>
-    <dgm:cxn modelId="{68CC9C10-D502-DF47-B826-05F797E2EAB7}" type="presOf" srcId="{3AD0D055-601E-C94C-B39D-2B1173D2A10C}" destId="{AC077934-50D8-F949-AC13-90EF83F251AD}" srcOrd="0" destOrd="0" presId="urn:microsoft.com/office/officeart/2005/8/layout/hierarchy2"/>
-    <dgm:cxn modelId="{AAA39CEC-E19B-284C-A457-CAB3F620C955}" type="presOf" srcId="{1307765C-D1E5-C045-8799-7F53853E746F}" destId="{77B40EED-99D2-2742-8D4C-9D6FB1B01575}" srcOrd="0" destOrd="0" presId="urn:microsoft.com/office/officeart/2005/8/layout/hierarchy2"/>
+    <dgm:cxn modelId="{2306B229-E363-D44B-A30A-8F54F05A6A80}" type="presOf" srcId="{217A32A9-F612-A34E-9556-3A60F894A15D}" destId="{9C5EE737-C2F6-724E-97F2-BB3BA51029C9}" srcOrd="1" destOrd="0" presId="urn:microsoft.com/office/officeart/2005/8/layout/hierarchy2"/>
     <dgm:cxn modelId="{DC84DC4A-5149-9142-BC86-254ABB8787B6}" srcId="{D99ADE9B-B74A-8D4B-8AB1-EBA6101D6C27}" destId="{3AD0D055-601E-C94C-B39D-2B1173D2A10C}" srcOrd="1" destOrd="0" parTransId="{217A32A9-F612-A34E-9556-3A60F894A15D}" sibTransId="{75931897-02DB-E246-BC0B-06DE4461A977}"/>
-    <dgm:cxn modelId="{4C5D069C-ADFA-9941-A9B4-8EE00930A44E}" type="presOf" srcId="{3FC050C6-905A-EF4B-877D-9FC16F1A1400}" destId="{C2F00323-12E0-5044-92F7-CAABA9D4743B}" srcOrd="0" destOrd="0" presId="urn:microsoft.com/office/officeart/2005/8/layout/hierarchy2"/>
-    <dgm:cxn modelId="{F2B903D1-3A91-5D4D-92DB-A4CF7A8C9F06}" type="presOf" srcId="{D748D4D0-AA69-E142-A09A-A0C29D0BA986}" destId="{12C60FEF-D04D-C747-B240-9D86CE441313}" srcOrd="0" destOrd="0" presId="urn:microsoft.com/office/officeart/2005/8/layout/hierarchy2"/>
-    <dgm:cxn modelId="{CF099C2A-CC9C-C449-A337-74D9780FF887}" type="presParOf" srcId="{F1C4D32C-E504-794D-9E39-41116AE3A63C}" destId="{471D19C4-7EEA-E44B-A60C-49A4E465FDFE}" srcOrd="0" destOrd="0" presId="urn:microsoft.com/office/officeart/2005/8/layout/hierarchy2"/>
-    <dgm:cxn modelId="{BC4632A9-678D-D848-A9D3-4878726895E7}" type="presParOf" srcId="{471D19C4-7EEA-E44B-A60C-49A4E465FDFE}" destId="{E6811B0E-5427-714D-B664-15CF7BCD8F5E}" srcOrd="0" destOrd="0" presId="urn:microsoft.com/office/officeart/2005/8/layout/hierarchy2"/>
-    <dgm:cxn modelId="{1C1DA9D9-F726-3D40-B796-12DAC97F47ED}" type="presParOf" srcId="{471D19C4-7EEA-E44B-A60C-49A4E465FDFE}" destId="{475ECC7C-992F-C84C-9BE3-C41C1A057918}" srcOrd="1" destOrd="0" presId="urn:microsoft.com/office/officeart/2005/8/layout/hierarchy2"/>
-    <dgm:cxn modelId="{FE2421F9-CC34-2D4A-9A2E-3A914988A633}" type="presParOf" srcId="{475ECC7C-992F-C84C-9BE3-C41C1A057918}" destId="{77B40EED-99D2-2742-8D4C-9D6FB1B01575}" srcOrd="0" destOrd="0" presId="urn:microsoft.com/office/officeart/2005/8/layout/hierarchy2"/>
-    <dgm:cxn modelId="{B965A86A-0F2A-FA44-B900-19E8C7ADC0EB}" type="presParOf" srcId="{77B40EED-99D2-2742-8D4C-9D6FB1B01575}" destId="{65F19867-7889-D44A-8FCC-0903CDE11251}" srcOrd="0" destOrd="0" presId="urn:microsoft.com/office/officeart/2005/8/layout/hierarchy2"/>
-    <dgm:cxn modelId="{387EB58A-6DF0-FC4B-BECD-6305A8A85C39}" type="presParOf" srcId="{475ECC7C-992F-C84C-9BE3-C41C1A057918}" destId="{357122A1-2FCC-6E41-B0C6-1F3023E33C4C}" srcOrd="1" destOrd="0" presId="urn:microsoft.com/office/officeart/2005/8/layout/hierarchy2"/>
-    <dgm:cxn modelId="{96114BA9-EFD4-1045-A936-22BF95E0151E}" type="presParOf" srcId="{357122A1-2FCC-6E41-B0C6-1F3023E33C4C}" destId="{E6759A33-1010-C641-BE12-8ECB3EFFE864}" srcOrd="0" destOrd="0" presId="urn:microsoft.com/office/officeart/2005/8/layout/hierarchy2"/>
-    <dgm:cxn modelId="{593E9BEC-FD9A-0948-8FB5-FBFC36FF5947}" type="presParOf" srcId="{357122A1-2FCC-6E41-B0C6-1F3023E33C4C}" destId="{A89068AF-8FA2-D040-9FC5-4DCE350B0729}" srcOrd="1" destOrd="0" presId="urn:microsoft.com/office/officeart/2005/8/layout/hierarchy2"/>
-    <dgm:cxn modelId="{648F4370-BF21-4E49-94B4-12D32644BF8E}" type="presParOf" srcId="{A89068AF-8FA2-D040-9FC5-4DCE350B0729}" destId="{C2F00323-12E0-5044-92F7-CAABA9D4743B}" srcOrd="0" destOrd="0" presId="urn:microsoft.com/office/officeart/2005/8/layout/hierarchy2"/>
-    <dgm:cxn modelId="{4DDC2F57-E0A1-1A42-B42C-CF5EB2B62962}" type="presParOf" srcId="{C2F00323-12E0-5044-92F7-CAABA9D4743B}" destId="{AE592760-0E20-F24E-8BDF-E831CF671730}" srcOrd="0" destOrd="0" presId="urn:microsoft.com/office/officeart/2005/8/layout/hierarchy2"/>
-    <dgm:cxn modelId="{370C0A11-3665-3B49-8645-9F0AA0591542}" type="presParOf" srcId="{A89068AF-8FA2-D040-9FC5-4DCE350B0729}" destId="{59F9BC00-6A01-E448-9F43-6D84681AAF4D}" srcOrd="1" destOrd="0" presId="urn:microsoft.com/office/officeart/2005/8/layout/hierarchy2"/>
-    <dgm:cxn modelId="{3147104C-6256-0C43-9F43-A82E7C2ECE75}" type="presParOf" srcId="{59F9BC00-6A01-E448-9F43-6D84681AAF4D}" destId="{12C60FEF-D04D-C747-B240-9D86CE441313}" srcOrd="0" destOrd="0" presId="urn:microsoft.com/office/officeart/2005/8/layout/hierarchy2"/>
-    <dgm:cxn modelId="{7EBA70B8-7B9C-2D4C-8B00-9C213FEE088B}" type="presParOf" srcId="{59F9BC00-6A01-E448-9F43-6D84681AAF4D}" destId="{56D5EBD5-D388-6D4E-B714-8266425EBFBD}" srcOrd="1" destOrd="0" presId="urn:microsoft.com/office/officeart/2005/8/layout/hierarchy2"/>
-    <dgm:cxn modelId="{AD2D45CE-3452-9D41-82E2-632340411CDF}" type="presParOf" srcId="{475ECC7C-992F-C84C-9BE3-C41C1A057918}" destId="{511CD3B7-C34C-8345-8DE0-7D5D793DA653}" srcOrd="2" destOrd="0" presId="urn:microsoft.com/office/officeart/2005/8/layout/hierarchy2"/>
-    <dgm:cxn modelId="{07F357DD-62BD-A245-95F3-A7D38FFEEC26}" type="presParOf" srcId="{511CD3B7-C34C-8345-8DE0-7D5D793DA653}" destId="{9C5EE737-C2F6-724E-97F2-BB3BA51029C9}" srcOrd="0" destOrd="0" presId="urn:microsoft.com/office/officeart/2005/8/layout/hierarchy2"/>
-    <dgm:cxn modelId="{31CBC4DD-E644-1040-B620-7995145996A2}" type="presParOf" srcId="{475ECC7C-992F-C84C-9BE3-C41C1A057918}" destId="{CD2028E4-856D-B147-9EBE-60E73DD8644E}" srcOrd="3" destOrd="0" presId="urn:microsoft.com/office/officeart/2005/8/layout/hierarchy2"/>
-    <dgm:cxn modelId="{F117AAD7-F673-984B-B6D6-863FF252BEC4}" type="presParOf" srcId="{CD2028E4-856D-B147-9EBE-60E73DD8644E}" destId="{AC077934-50D8-F949-AC13-90EF83F251AD}" srcOrd="0" destOrd="0" presId="urn:microsoft.com/office/officeart/2005/8/layout/hierarchy2"/>
-    <dgm:cxn modelId="{109BBDA8-5B2E-234D-9EE9-9DCC551832F6}" type="presParOf" srcId="{CD2028E4-856D-B147-9EBE-60E73DD8644E}" destId="{DB73C0D3-67DC-2C4B-ABF4-6CFC73842275}" srcOrd="1" destOrd="0" presId="urn:microsoft.com/office/officeart/2005/8/layout/hierarchy2"/>
+    <dgm:cxn modelId="{8C80A4A3-0A50-A24A-801C-4215526AA2C8}" type="presParOf" srcId="{F1C4D32C-E504-794D-9E39-41116AE3A63C}" destId="{471D19C4-7EEA-E44B-A60C-49A4E465FDFE}" srcOrd="0" destOrd="0" presId="urn:microsoft.com/office/officeart/2005/8/layout/hierarchy2"/>
+    <dgm:cxn modelId="{9C0D4B16-071B-2F4F-94EB-1C7CBBEF675D}" type="presParOf" srcId="{471D19C4-7EEA-E44B-A60C-49A4E465FDFE}" destId="{E6811B0E-5427-714D-B664-15CF7BCD8F5E}" srcOrd="0" destOrd="0" presId="urn:microsoft.com/office/officeart/2005/8/layout/hierarchy2"/>
+    <dgm:cxn modelId="{C25235B4-A71A-CC42-9DFC-987C3FF9C5FB}" type="presParOf" srcId="{471D19C4-7EEA-E44B-A60C-49A4E465FDFE}" destId="{475ECC7C-992F-C84C-9BE3-C41C1A057918}" srcOrd="1" destOrd="0" presId="urn:microsoft.com/office/officeart/2005/8/layout/hierarchy2"/>
+    <dgm:cxn modelId="{06B0CE81-1FF9-6242-A8A3-BABF6A0EC00A}" type="presParOf" srcId="{475ECC7C-992F-C84C-9BE3-C41C1A057918}" destId="{77B40EED-99D2-2742-8D4C-9D6FB1B01575}" srcOrd="0" destOrd="0" presId="urn:microsoft.com/office/officeart/2005/8/layout/hierarchy2"/>
+    <dgm:cxn modelId="{4A5AF23F-19FF-6B41-BEC4-F66E3F532671}" type="presParOf" srcId="{77B40EED-99D2-2742-8D4C-9D6FB1B01575}" destId="{65F19867-7889-D44A-8FCC-0903CDE11251}" srcOrd="0" destOrd="0" presId="urn:microsoft.com/office/officeart/2005/8/layout/hierarchy2"/>
+    <dgm:cxn modelId="{1A01932F-159F-8C43-9CE8-8C9AF48E58D4}" type="presParOf" srcId="{475ECC7C-992F-C84C-9BE3-C41C1A057918}" destId="{357122A1-2FCC-6E41-B0C6-1F3023E33C4C}" srcOrd="1" destOrd="0" presId="urn:microsoft.com/office/officeart/2005/8/layout/hierarchy2"/>
+    <dgm:cxn modelId="{182BAF3E-6473-734B-B21E-34A42C144F47}" type="presParOf" srcId="{357122A1-2FCC-6E41-B0C6-1F3023E33C4C}" destId="{E6759A33-1010-C641-BE12-8ECB3EFFE864}" srcOrd="0" destOrd="0" presId="urn:microsoft.com/office/officeart/2005/8/layout/hierarchy2"/>
+    <dgm:cxn modelId="{19359E08-6111-B248-A273-955F43BE450C}" type="presParOf" srcId="{357122A1-2FCC-6E41-B0C6-1F3023E33C4C}" destId="{A89068AF-8FA2-D040-9FC5-4DCE350B0729}" srcOrd="1" destOrd="0" presId="urn:microsoft.com/office/officeart/2005/8/layout/hierarchy2"/>
+    <dgm:cxn modelId="{86A0B58E-0332-C14A-B63F-6F824B77039C}" type="presParOf" srcId="{A89068AF-8FA2-D040-9FC5-4DCE350B0729}" destId="{C2F00323-12E0-5044-92F7-CAABA9D4743B}" srcOrd="0" destOrd="0" presId="urn:microsoft.com/office/officeart/2005/8/layout/hierarchy2"/>
+    <dgm:cxn modelId="{F6EF8064-69B5-6A44-9E5B-93EA138DDB0B}" type="presParOf" srcId="{C2F00323-12E0-5044-92F7-CAABA9D4743B}" destId="{AE592760-0E20-F24E-8BDF-E831CF671730}" srcOrd="0" destOrd="0" presId="urn:microsoft.com/office/officeart/2005/8/layout/hierarchy2"/>
+    <dgm:cxn modelId="{A61924AE-3541-0748-BCA7-6FD3815B6B41}" type="presParOf" srcId="{A89068AF-8FA2-D040-9FC5-4DCE350B0729}" destId="{59F9BC00-6A01-E448-9F43-6D84681AAF4D}" srcOrd="1" destOrd="0" presId="urn:microsoft.com/office/officeart/2005/8/layout/hierarchy2"/>
+    <dgm:cxn modelId="{5AA0A731-271C-6747-8D1E-388202BD78BB}" type="presParOf" srcId="{59F9BC00-6A01-E448-9F43-6D84681AAF4D}" destId="{12C60FEF-D04D-C747-B240-9D86CE441313}" srcOrd="0" destOrd="0" presId="urn:microsoft.com/office/officeart/2005/8/layout/hierarchy2"/>
+    <dgm:cxn modelId="{DE113CBB-AECC-0541-8224-179A4A188899}" type="presParOf" srcId="{59F9BC00-6A01-E448-9F43-6D84681AAF4D}" destId="{56D5EBD5-D388-6D4E-B714-8266425EBFBD}" srcOrd="1" destOrd="0" presId="urn:microsoft.com/office/officeart/2005/8/layout/hierarchy2"/>
+    <dgm:cxn modelId="{E9B30BFF-92FD-C54A-9E1C-1F6864F209A0}" type="presParOf" srcId="{475ECC7C-992F-C84C-9BE3-C41C1A057918}" destId="{511CD3B7-C34C-8345-8DE0-7D5D793DA653}" srcOrd="2" destOrd="0" presId="urn:microsoft.com/office/officeart/2005/8/layout/hierarchy2"/>
+    <dgm:cxn modelId="{55B0E6F9-DE04-2A42-935B-4C7DFA48486B}" type="presParOf" srcId="{511CD3B7-C34C-8345-8DE0-7D5D793DA653}" destId="{9C5EE737-C2F6-724E-97F2-BB3BA51029C9}" srcOrd="0" destOrd="0" presId="urn:microsoft.com/office/officeart/2005/8/layout/hierarchy2"/>
+    <dgm:cxn modelId="{F8230504-B7B3-CB46-A962-E7623F004DCD}" type="presParOf" srcId="{475ECC7C-992F-C84C-9BE3-C41C1A057918}" destId="{CD2028E4-856D-B147-9EBE-60E73DD8644E}" srcOrd="3" destOrd="0" presId="urn:microsoft.com/office/officeart/2005/8/layout/hierarchy2"/>
+    <dgm:cxn modelId="{8BF14CA4-1B40-C847-AD38-1EC02D3F04EC}" type="presParOf" srcId="{CD2028E4-856D-B147-9EBE-60E73DD8644E}" destId="{AC077934-50D8-F949-AC13-90EF83F251AD}" srcOrd="0" destOrd="0" presId="urn:microsoft.com/office/officeart/2005/8/layout/hierarchy2"/>
+    <dgm:cxn modelId="{1D1D7FB0-9D8B-4344-B366-210176929BA1}" type="presParOf" srcId="{CD2028E4-856D-B147-9EBE-60E73DD8644E}" destId="{DB73C0D3-67DC-2C4B-ABF4-6CFC73842275}" srcOrd="1" destOrd="0" presId="urn:microsoft.com/office/officeart/2005/8/layout/hierarchy2"/>
   </dgm:cxnLst>
   <dgm:bg/>
   <dgm:whole/>
@@ -6831,45 +7658,225 @@
     </dgm:pt>
   </dgm:ptLst>
   <dgm:cxnLst>
-    <dgm:cxn modelId="{3A176BC3-8CE9-4542-9FF0-4BF32DF3E1A0}" type="presOf" srcId="{3FC050C6-905A-EF4B-877D-9FC16F1A1400}" destId="{AE592760-0E20-F24E-8BDF-E831CF671730}" srcOrd="1" destOrd="0" presId="urn:microsoft.com/office/officeart/2005/8/layout/hierarchy2"/>
-    <dgm:cxn modelId="{29E1B443-5B2B-D848-867E-AF4818324BB9}" type="presOf" srcId="{217A32A9-F612-A34E-9556-3A60F894A15D}" destId="{511CD3B7-C34C-8345-8DE0-7D5D793DA653}" srcOrd="0" destOrd="0" presId="urn:microsoft.com/office/officeart/2005/8/layout/hierarchy2"/>
+    <dgm:cxn modelId="{9620C2D5-CCD1-BE42-983F-801A2A0BF391}" type="presOf" srcId="{217A32A9-F612-A34E-9556-3A60F894A15D}" destId="{9C5EE737-C2F6-724E-97F2-BB3BA51029C9}" srcOrd="1" destOrd="0" presId="urn:microsoft.com/office/officeart/2005/8/layout/hierarchy2"/>
+    <dgm:cxn modelId="{31EF0636-DBE6-6847-86C7-CD8C87A3CFDF}" type="presOf" srcId="{3AD0D055-601E-C94C-B39D-2B1173D2A10C}" destId="{AC077934-50D8-F949-AC13-90EF83F251AD}" srcOrd="0" destOrd="0" presId="urn:microsoft.com/office/officeart/2005/8/layout/hierarchy2"/>
+    <dgm:cxn modelId="{241597FE-E543-CB45-9124-21CC83725554}" type="presOf" srcId="{1307765C-D1E5-C045-8799-7F53853E746F}" destId="{65F19867-7889-D44A-8FCC-0903CDE11251}" srcOrd="1" destOrd="0" presId="urn:microsoft.com/office/officeart/2005/8/layout/hierarchy2"/>
+    <dgm:cxn modelId="{0A59DFB8-FF43-7840-AB8C-1C9E43A23472}" type="presOf" srcId="{3FC050C6-905A-EF4B-877D-9FC16F1A1400}" destId="{C2F00323-12E0-5044-92F7-CAABA9D4743B}" srcOrd="0" destOrd="0" presId="urn:microsoft.com/office/officeart/2005/8/layout/hierarchy2"/>
+    <dgm:cxn modelId="{387AEEEB-8F7D-114C-9E4D-399EA5A3423B}" srcId="{D99ADE9B-B74A-8D4B-8AB1-EBA6101D6C27}" destId="{2C35C887-837B-154E-8FEC-BEC3037213B0}" srcOrd="0" destOrd="0" parTransId="{1307765C-D1E5-C045-8799-7F53853E746F}" sibTransId="{8F1868E3-EA54-D349-965A-3D61B2207745}"/>
+    <dgm:cxn modelId="{AC579635-4258-F647-B336-13DFB8398DAF}" type="presOf" srcId="{D748D4D0-AA69-E142-A09A-A0C29D0BA986}" destId="{12C60FEF-D04D-C747-B240-9D86CE441313}" srcOrd="0" destOrd="0" presId="urn:microsoft.com/office/officeart/2005/8/layout/hierarchy2"/>
+    <dgm:cxn modelId="{754B3AFE-5B32-4F40-B049-57C8ED61D63B}" type="presOf" srcId="{D99ADE9B-B74A-8D4B-8AB1-EBA6101D6C27}" destId="{E6811B0E-5427-714D-B664-15CF7BCD8F5E}" srcOrd="0" destOrd="0" presId="urn:microsoft.com/office/officeart/2005/8/layout/hierarchy2"/>
+    <dgm:cxn modelId="{3C84879F-DF93-A24A-A526-307A9E067DDD}" type="presOf" srcId="{282B9512-FE44-9C47-B614-6DA99EC52A68}" destId="{F1C4D32C-E504-794D-9E39-41116AE3A63C}" srcOrd="0" destOrd="0" presId="urn:microsoft.com/office/officeart/2005/8/layout/hierarchy2"/>
+    <dgm:cxn modelId="{BBC2BB82-8F58-D145-8BD7-3C9ADF12209A}" srcId="{282B9512-FE44-9C47-B614-6DA99EC52A68}" destId="{D99ADE9B-B74A-8D4B-8AB1-EBA6101D6C27}" srcOrd="0" destOrd="0" parTransId="{A77894B4-B76E-ED4E-81D1-75397EB20D85}" sibTransId="{6BC0868A-7718-804B-BCB4-0EA1639753FF}"/>
+    <dgm:cxn modelId="{72F6982D-77C8-AD4E-8BFB-16D236E8E7F2}" type="presOf" srcId="{217A32A9-F612-A34E-9556-3A60F894A15D}" destId="{511CD3B7-C34C-8345-8DE0-7D5D793DA653}" srcOrd="0" destOrd="0" presId="urn:microsoft.com/office/officeart/2005/8/layout/hierarchy2"/>
+    <dgm:cxn modelId="{0177AED4-68D0-B346-BE9B-0AB6632A54F7}" srcId="{2C35C887-837B-154E-8FEC-BEC3037213B0}" destId="{D748D4D0-AA69-E142-A09A-A0C29D0BA986}" srcOrd="0" destOrd="0" parTransId="{3FC050C6-905A-EF4B-877D-9FC16F1A1400}" sibTransId="{D83DEA11-69C9-2E4C-8D7F-FEE21D1EB026}"/>
+    <dgm:cxn modelId="{C8E1B365-EC30-594B-815A-7D0ECD0AB6AB}" type="presOf" srcId="{3FC050C6-905A-EF4B-877D-9FC16F1A1400}" destId="{AE592760-0E20-F24E-8BDF-E831CF671730}" srcOrd="1" destOrd="0" presId="urn:microsoft.com/office/officeart/2005/8/layout/hierarchy2"/>
     <dgm:cxn modelId="{DC84DC4A-5149-9142-BC86-254ABB8787B6}" srcId="{D99ADE9B-B74A-8D4B-8AB1-EBA6101D6C27}" destId="{3AD0D055-601E-C94C-B39D-2B1173D2A10C}" srcOrd="1" destOrd="0" parTransId="{217A32A9-F612-A34E-9556-3A60F894A15D}" sibTransId="{75931897-02DB-E246-BC0B-06DE4461A977}"/>
-    <dgm:cxn modelId="{CE8B12F2-0511-1542-8B88-A244592F8D00}" type="presOf" srcId="{1307765C-D1E5-C045-8799-7F53853E746F}" destId="{77B40EED-99D2-2742-8D4C-9D6FB1B01575}" srcOrd="0" destOrd="0" presId="urn:microsoft.com/office/officeart/2005/8/layout/hierarchy2"/>
-    <dgm:cxn modelId="{6D65C7F0-CEF7-D54C-90A0-F31DCF31E8AE}" type="presOf" srcId="{D99ADE9B-B74A-8D4B-8AB1-EBA6101D6C27}" destId="{E6811B0E-5427-714D-B664-15CF7BCD8F5E}" srcOrd="0" destOrd="0" presId="urn:microsoft.com/office/officeart/2005/8/layout/hierarchy2"/>
-    <dgm:cxn modelId="{0177AED4-68D0-B346-BE9B-0AB6632A54F7}" srcId="{2C35C887-837B-154E-8FEC-BEC3037213B0}" destId="{D748D4D0-AA69-E142-A09A-A0C29D0BA986}" srcOrd="0" destOrd="0" parTransId="{3FC050C6-905A-EF4B-877D-9FC16F1A1400}" sibTransId="{D83DEA11-69C9-2E4C-8D7F-FEE21D1EB026}"/>
-    <dgm:cxn modelId="{E6E35FDC-86A8-C848-B0FF-263E3D17EBFB}" type="presOf" srcId="{217A32A9-F612-A34E-9556-3A60F894A15D}" destId="{9C5EE737-C2F6-724E-97F2-BB3BA51029C9}" srcOrd="1" destOrd="0" presId="urn:microsoft.com/office/officeart/2005/8/layout/hierarchy2"/>
-    <dgm:cxn modelId="{6070371C-CBE3-844C-8134-FD6988687D1F}" type="presOf" srcId="{3AD0D055-601E-C94C-B39D-2B1173D2A10C}" destId="{AC077934-50D8-F949-AC13-90EF83F251AD}" srcOrd="0" destOrd="0" presId="urn:microsoft.com/office/officeart/2005/8/layout/hierarchy2"/>
-    <dgm:cxn modelId="{A022B1AA-7420-6A4D-B5CC-8DD1F8429425}" type="presOf" srcId="{3FC050C6-905A-EF4B-877D-9FC16F1A1400}" destId="{C2F00323-12E0-5044-92F7-CAABA9D4743B}" srcOrd="0" destOrd="0" presId="urn:microsoft.com/office/officeart/2005/8/layout/hierarchy2"/>
-    <dgm:cxn modelId="{387AEEEB-8F7D-114C-9E4D-399EA5A3423B}" srcId="{D99ADE9B-B74A-8D4B-8AB1-EBA6101D6C27}" destId="{2C35C887-837B-154E-8FEC-BEC3037213B0}" srcOrd="0" destOrd="0" parTransId="{1307765C-D1E5-C045-8799-7F53853E746F}" sibTransId="{8F1868E3-EA54-D349-965A-3D61B2207745}"/>
-    <dgm:cxn modelId="{D1957CF7-3F21-3043-BE4E-29D8FC2C7BB5}" type="presOf" srcId="{D748D4D0-AA69-E142-A09A-A0C29D0BA986}" destId="{12C60FEF-D04D-C747-B240-9D86CE441313}" srcOrd="0" destOrd="0" presId="urn:microsoft.com/office/officeart/2005/8/layout/hierarchy2"/>
-    <dgm:cxn modelId="{900F23BE-4914-5641-8F2E-AF09EFD6FF37}" type="presOf" srcId="{2C35C887-837B-154E-8FEC-BEC3037213B0}" destId="{E6759A33-1010-C641-BE12-8ECB3EFFE864}" srcOrd="0" destOrd="0" presId="urn:microsoft.com/office/officeart/2005/8/layout/hierarchy2"/>
-    <dgm:cxn modelId="{7BB04ED4-FEBF-9244-BC64-7370972392B3}" type="presOf" srcId="{1307765C-D1E5-C045-8799-7F53853E746F}" destId="{65F19867-7889-D44A-8FCC-0903CDE11251}" srcOrd="1" destOrd="0" presId="urn:microsoft.com/office/officeart/2005/8/layout/hierarchy2"/>
-    <dgm:cxn modelId="{0CB9EFFA-004B-B346-BC25-035F712B9524}" type="presOf" srcId="{282B9512-FE44-9C47-B614-6DA99EC52A68}" destId="{F1C4D32C-E504-794D-9E39-41116AE3A63C}" srcOrd="0" destOrd="0" presId="urn:microsoft.com/office/officeart/2005/8/layout/hierarchy2"/>
-    <dgm:cxn modelId="{BBC2BB82-8F58-D145-8BD7-3C9ADF12209A}" srcId="{282B9512-FE44-9C47-B614-6DA99EC52A68}" destId="{D99ADE9B-B74A-8D4B-8AB1-EBA6101D6C27}" srcOrd="0" destOrd="0" parTransId="{A77894B4-B76E-ED4E-81D1-75397EB20D85}" sibTransId="{6BC0868A-7718-804B-BCB4-0EA1639753FF}"/>
-    <dgm:cxn modelId="{EE995102-6831-A746-B3CB-4D20F92EE781}" type="presParOf" srcId="{F1C4D32C-E504-794D-9E39-41116AE3A63C}" destId="{471D19C4-7EEA-E44B-A60C-49A4E465FDFE}" srcOrd="0" destOrd="0" presId="urn:microsoft.com/office/officeart/2005/8/layout/hierarchy2"/>
-    <dgm:cxn modelId="{706A5501-2241-6542-81BA-78B02A388759}" type="presParOf" srcId="{471D19C4-7EEA-E44B-A60C-49A4E465FDFE}" destId="{E6811B0E-5427-714D-B664-15CF7BCD8F5E}" srcOrd="0" destOrd="0" presId="urn:microsoft.com/office/officeart/2005/8/layout/hierarchy2"/>
-    <dgm:cxn modelId="{7597E661-C6B3-8544-9F2D-6F7553602C7D}" type="presParOf" srcId="{471D19C4-7EEA-E44B-A60C-49A4E465FDFE}" destId="{475ECC7C-992F-C84C-9BE3-C41C1A057918}" srcOrd="1" destOrd="0" presId="urn:microsoft.com/office/officeart/2005/8/layout/hierarchy2"/>
-    <dgm:cxn modelId="{1B64C305-BA01-164E-8637-D963B264A1F3}" type="presParOf" srcId="{475ECC7C-992F-C84C-9BE3-C41C1A057918}" destId="{77B40EED-99D2-2742-8D4C-9D6FB1B01575}" srcOrd="0" destOrd="0" presId="urn:microsoft.com/office/officeart/2005/8/layout/hierarchy2"/>
-    <dgm:cxn modelId="{405B8F0D-51E1-0D43-81BA-8A544CD8C58C}" type="presParOf" srcId="{77B40EED-99D2-2742-8D4C-9D6FB1B01575}" destId="{65F19867-7889-D44A-8FCC-0903CDE11251}" srcOrd="0" destOrd="0" presId="urn:microsoft.com/office/officeart/2005/8/layout/hierarchy2"/>
-    <dgm:cxn modelId="{17DE019E-6991-C24C-80E8-B3D7F79D5C35}" type="presParOf" srcId="{475ECC7C-992F-C84C-9BE3-C41C1A057918}" destId="{357122A1-2FCC-6E41-B0C6-1F3023E33C4C}" srcOrd="1" destOrd="0" presId="urn:microsoft.com/office/officeart/2005/8/layout/hierarchy2"/>
-    <dgm:cxn modelId="{12DDBA54-0000-5D4A-8294-AD19145A10FC}" type="presParOf" srcId="{357122A1-2FCC-6E41-B0C6-1F3023E33C4C}" destId="{E6759A33-1010-C641-BE12-8ECB3EFFE864}" srcOrd="0" destOrd="0" presId="urn:microsoft.com/office/officeart/2005/8/layout/hierarchy2"/>
-    <dgm:cxn modelId="{C60CB259-AB30-DF43-9F0F-817B08A146E6}" type="presParOf" srcId="{357122A1-2FCC-6E41-B0C6-1F3023E33C4C}" destId="{A89068AF-8FA2-D040-9FC5-4DCE350B0729}" srcOrd="1" destOrd="0" presId="urn:microsoft.com/office/officeart/2005/8/layout/hierarchy2"/>
-    <dgm:cxn modelId="{049095FF-F863-A945-B6F4-87BC9D60FEC7}" type="presParOf" srcId="{A89068AF-8FA2-D040-9FC5-4DCE350B0729}" destId="{C2F00323-12E0-5044-92F7-CAABA9D4743B}" srcOrd="0" destOrd="0" presId="urn:microsoft.com/office/officeart/2005/8/layout/hierarchy2"/>
-    <dgm:cxn modelId="{777721F2-CC78-3949-89DA-E963291912B1}" type="presParOf" srcId="{C2F00323-12E0-5044-92F7-CAABA9D4743B}" destId="{AE592760-0E20-F24E-8BDF-E831CF671730}" srcOrd="0" destOrd="0" presId="urn:microsoft.com/office/officeart/2005/8/layout/hierarchy2"/>
-    <dgm:cxn modelId="{9685B6AA-B3ED-A145-A394-F4ECA65F7E61}" type="presParOf" srcId="{A89068AF-8FA2-D040-9FC5-4DCE350B0729}" destId="{59F9BC00-6A01-E448-9F43-6D84681AAF4D}" srcOrd="1" destOrd="0" presId="urn:microsoft.com/office/officeart/2005/8/layout/hierarchy2"/>
-    <dgm:cxn modelId="{CD149D76-51FD-F84F-94D8-0D2F3E7F7979}" type="presParOf" srcId="{59F9BC00-6A01-E448-9F43-6D84681AAF4D}" destId="{12C60FEF-D04D-C747-B240-9D86CE441313}" srcOrd="0" destOrd="0" presId="urn:microsoft.com/office/officeart/2005/8/layout/hierarchy2"/>
-    <dgm:cxn modelId="{32A57775-4411-5D4F-93E8-150AF7EBAAB4}" type="presParOf" srcId="{59F9BC00-6A01-E448-9F43-6D84681AAF4D}" destId="{56D5EBD5-D388-6D4E-B714-8266425EBFBD}" srcOrd="1" destOrd="0" presId="urn:microsoft.com/office/officeart/2005/8/layout/hierarchy2"/>
-    <dgm:cxn modelId="{C723FF3A-D325-E343-B669-6F9FBEE274AE}" type="presParOf" srcId="{475ECC7C-992F-C84C-9BE3-C41C1A057918}" destId="{511CD3B7-C34C-8345-8DE0-7D5D793DA653}" srcOrd="2" destOrd="0" presId="urn:microsoft.com/office/officeart/2005/8/layout/hierarchy2"/>
-    <dgm:cxn modelId="{A4496798-8FDD-7A42-B997-A9D660CA1889}" type="presParOf" srcId="{511CD3B7-C34C-8345-8DE0-7D5D793DA653}" destId="{9C5EE737-C2F6-724E-97F2-BB3BA51029C9}" srcOrd="0" destOrd="0" presId="urn:microsoft.com/office/officeart/2005/8/layout/hierarchy2"/>
-    <dgm:cxn modelId="{BAAB39C1-56CA-5648-B0A7-5FA12F5DE0AC}" type="presParOf" srcId="{475ECC7C-992F-C84C-9BE3-C41C1A057918}" destId="{CD2028E4-856D-B147-9EBE-60E73DD8644E}" srcOrd="3" destOrd="0" presId="urn:microsoft.com/office/officeart/2005/8/layout/hierarchy2"/>
-    <dgm:cxn modelId="{2F5FD2C6-1B09-554E-8586-F36C83E7ED94}" type="presParOf" srcId="{CD2028E4-856D-B147-9EBE-60E73DD8644E}" destId="{AC077934-50D8-F949-AC13-90EF83F251AD}" srcOrd="0" destOrd="0" presId="urn:microsoft.com/office/officeart/2005/8/layout/hierarchy2"/>
-    <dgm:cxn modelId="{9B03E2E9-EDAA-1D4E-8677-7B597E8F00B2}" type="presParOf" srcId="{CD2028E4-856D-B147-9EBE-60E73DD8644E}" destId="{DB73C0D3-67DC-2C4B-ABF4-6CFC73842275}" srcOrd="1" destOrd="0" presId="urn:microsoft.com/office/officeart/2005/8/layout/hierarchy2"/>
+    <dgm:cxn modelId="{FC4D7A37-CE90-C94F-A1C3-D46055F278B8}" type="presOf" srcId="{2C35C887-837B-154E-8FEC-BEC3037213B0}" destId="{E6759A33-1010-C641-BE12-8ECB3EFFE864}" srcOrd="0" destOrd="0" presId="urn:microsoft.com/office/officeart/2005/8/layout/hierarchy2"/>
+    <dgm:cxn modelId="{4E08EBF3-0F5C-BE4A-B174-B85901DE5CCB}" type="presOf" srcId="{1307765C-D1E5-C045-8799-7F53853E746F}" destId="{77B40EED-99D2-2742-8D4C-9D6FB1B01575}" srcOrd="0" destOrd="0" presId="urn:microsoft.com/office/officeart/2005/8/layout/hierarchy2"/>
+    <dgm:cxn modelId="{C056653C-7AF8-454C-99B0-91222E26A6D9}" type="presParOf" srcId="{F1C4D32C-E504-794D-9E39-41116AE3A63C}" destId="{471D19C4-7EEA-E44B-A60C-49A4E465FDFE}" srcOrd="0" destOrd="0" presId="urn:microsoft.com/office/officeart/2005/8/layout/hierarchy2"/>
+    <dgm:cxn modelId="{E2FED80C-BE15-D64D-AC7D-43CE7B3971D7}" type="presParOf" srcId="{471D19C4-7EEA-E44B-A60C-49A4E465FDFE}" destId="{E6811B0E-5427-714D-B664-15CF7BCD8F5E}" srcOrd="0" destOrd="0" presId="urn:microsoft.com/office/officeart/2005/8/layout/hierarchy2"/>
+    <dgm:cxn modelId="{0A5FA733-CB43-1044-A51F-57A145112004}" type="presParOf" srcId="{471D19C4-7EEA-E44B-A60C-49A4E465FDFE}" destId="{475ECC7C-992F-C84C-9BE3-C41C1A057918}" srcOrd="1" destOrd="0" presId="urn:microsoft.com/office/officeart/2005/8/layout/hierarchy2"/>
+    <dgm:cxn modelId="{A4C769E5-1498-2041-BB52-93AC2D3E6B1F}" type="presParOf" srcId="{475ECC7C-992F-C84C-9BE3-C41C1A057918}" destId="{77B40EED-99D2-2742-8D4C-9D6FB1B01575}" srcOrd="0" destOrd="0" presId="urn:microsoft.com/office/officeart/2005/8/layout/hierarchy2"/>
+    <dgm:cxn modelId="{17E6D923-85D2-914D-945A-8E1B5EACBBAD}" type="presParOf" srcId="{77B40EED-99D2-2742-8D4C-9D6FB1B01575}" destId="{65F19867-7889-D44A-8FCC-0903CDE11251}" srcOrd="0" destOrd="0" presId="urn:microsoft.com/office/officeart/2005/8/layout/hierarchy2"/>
+    <dgm:cxn modelId="{65F10B50-12B1-4D41-A3A5-4A69A64FFD52}" type="presParOf" srcId="{475ECC7C-992F-C84C-9BE3-C41C1A057918}" destId="{357122A1-2FCC-6E41-B0C6-1F3023E33C4C}" srcOrd="1" destOrd="0" presId="urn:microsoft.com/office/officeart/2005/8/layout/hierarchy2"/>
+    <dgm:cxn modelId="{55B66CD2-E66B-0A4D-B174-B90D240D2265}" type="presParOf" srcId="{357122A1-2FCC-6E41-B0C6-1F3023E33C4C}" destId="{E6759A33-1010-C641-BE12-8ECB3EFFE864}" srcOrd="0" destOrd="0" presId="urn:microsoft.com/office/officeart/2005/8/layout/hierarchy2"/>
+    <dgm:cxn modelId="{3B116DEB-1167-2847-9CDB-2003F4E7AAE9}" type="presParOf" srcId="{357122A1-2FCC-6E41-B0C6-1F3023E33C4C}" destId="{A89068AF-8FA2-D040-9FC5-4DCE350B0729}" srcOrd="1" destOrd="0" presId="urn:microsoft.com/office/officeart/2005/8/layout/hierarchy2"/>
+    <dgm:cxn modelId="{DC3C75B4-A3AA-E143-828F-C4EB3D037684}" type="presParOf" srcId="{A89068AF-8FA2-D040-9FC5-4DCE350B0729}" destId="{C2F00323-12E0-5044-92F7-CAABA9D4743B}" srcOrd="0" destOrd="0" presId="urn:microsoft.com/office/officeart/2005/8/layout/hierarchy2"/>
+    <dgm:cxn modelId="{1591178C-11DE-7E45-BFB5-893D57005FE7}" type="presParOf" srcId="{C2F00323-12E0-5044-92F7-CAABA9D4743B}" destId="{AE592760-0E20-F24E-8BDF-E831CF671730}" srcOrd="0" destOrd="0" presId="urn:microsoft.com/office/officeart/2005/8/layout/hierarchy2"/>
+    <dgm:cxn modelId="{C8D524E2-0DC2-534E-B8DB-EA173BC6606D}" type="presParOf" srcId="{A89068AF-8FA2-D040-9FC5-4DCE350B0729}" destId="{59F9BC00-6A01-E448-9F43-6D84681AAF4D}" srcOrd="1" destOrd="0" presId="urn:microsoft.com/office/officeart/2005/8/layout/hierarchy2"/>
+    <dgm:cxn modelId="{718279C1-76E8-854B-9EBB-E458B46B9573}" type="presParOf" srcId="{59F9BC00-6A01-E448-9F43-6D84681AAF4D}" destId="{12C60FEF-D04D-C747-B240-9D86CE441313}" srcOrd="0" destOrd="0" presId="urn:microsoft.com/office/officeart/2005/8/layout/hierarchy2"/>
+    <dgm:cxn modelId="{2ABE4C70-BE38-ED47-9312-BE12467083E0}" type="presParOf" srcId="{59F9BC00-6A01-E448-9F43-6D84681AAF4D}" destId="{56D5EBD5-D388-6D4E-B714-8266425EBFBD}" srcOrd="1" destOrd="0" presId="urn:microsoft.com/office/officeart/2005/8/layout/hierarchy2"/>
+    <dgm:cxn modelId="{0CE27AB5-8CE0-1C40-86BB-4E9005D30A63}" type="presParOf" srcId="{475ECC7C-992F-C84C-9BE3-C41C1A057918}" destId="{511CD3B7-C34C-8345-8DE0-7D5D793DA653}" srcOrd="2" destOrd="0" presId="urn:microsoft.com/office/officeart/2005/8/layout/hierarchy2"/>
+    <dgm:cxn modelId="{C0CBD957-A889-184C-9277-695F08B38A6E}" type="presParOf" srcId="{511CD3B7-C34C-8345-8DE0-7D5D793DA653}" destId="{9C5EE737-C2F6-724E-97F2-BB3BA51029C9}" srcOrd="0" destOrd="0" presId="urn:microsoft.com/office/officeart/2005/8/layout/hierarchy2"/>
+    <dgm:cxn modelId="{0EFFDBE8-AB12-CA41-8DB6-09829085BC49}" type="presParOf" srcId="{475ECC7C-992F-C84C-9BE3-C41C1A057918}" destId="{CD2028E4-856D-B147-9EBE-60E73DD8644E}" srcOrd="3" destOrd="0" presId="urn:microsoft.com/office/officeart/2005/8/layout/hierarchy2"/>
+    <dgm:cxn modelId="{90A45F9F-1C1C-7148-BB63-3B36B0842720}" type="presParOf" srcId="{CD2028E4-856D-B147-9EBE-60E73DD8644E}" destId="{AC077934-50D8-F949-AC13-90EF83F251AD}" srcOrd="0" destOrd="0" presId="urn:microsoft.com/office/officeart/2005/8/layout/hierarchy2"/>
+    <dgm:cxn modelId="{D6789DC0-9979-9844-8F28-D7440C34CF8B}" type="presParOf" srcId="{CD2028E4-856D-B147-9EBE-60E73DD8644E}" destId="{DB73C0D3-67DC-2C4B-ABF4-6CFC73842275}" srcOrd="1" destOrd="0" presId="urn:microsoft.com/office/officeart/2005/8/layout/hierarchy2"/>
   </dgm:cxnLst>
   <dgm:bg/>
   <dgm:whole/>
   <dgm:extLst>
     <a:ext uri="http://schemas.microsoft.com/office/drawing/2008/diagram">
       <dsp:dataModelExt xmlns:dsp="http://schemas.microsoft.com/office/drawing/2008/diagram" relId="rId28" minVer="http://schemas.openxmlformats.org/drawingml/2006/diagram"/>
+    </a:ext>
+  </dgm:extLst>
+</dgm:dataModel>
+</file>
+
+<file path=word/diagrams/data6.xml><?xml version="1.0" encoding="utf-8"?>
+<dgm:dataModel xmlns:dgm="http://schemas.openxmlformats.org/drawingml/2006/diagram" xmlns:a="http://schemas.openxmlformats.org/drawingml/2006/main">
+  <dgm:ptLst>
+    <dgm:pt modelId="{282B9512-FE44-9C47-B614-6DA99EC52A68}" type="doc">
+      <dgm:prSet loTypeId="urn:microsoft.com/office/officeart/2005/8/layout/hierarchy2" loCatId="" qsTypeId="urn:microsoft.com/office/officeart/2005/8/quickstyle/simple1" qsCatId="simple" csTypeId="urn:microsoft.com/office/officeart/2005/8/colors/accent0_1" csCatId="mainScheme" phldr="1"/>
+      <dgm:spPr/>
+      <dgm:t>
+        <a:bodyPr/>
+        <a:lstStyle/>
+        <a:p>
+          <a:endParaRPr lang="it-IT"/>
+        </a:p>
+      </dgm:t>
+    </dgm:pt>
+    <dgm:pt modelId="{D99ADE9B-B74A-8D4B-8AB1-EBA6101D6C27}">
+      <dgm:prSet phldrT="[Testo]"/>
+      <dgm:spPr/>
+      <dgm:t>
+        <a:bodyPr/>
+        <a:lstStyle/>
+        <a:p>
+          <a:r>
+            <a:rPr lang="it-IT"/>
+            <a:t>distanzatori</a:t>
+          </a:r>
+        </a:p>
+      </dgm:t>
+    </dgm:pt>
+    <dgm:pt modelId="{A77894B4-B76E-ED4E-81D1-75397EB20D85}" type="parTrans" cxnId="{BBC2BB82-8F58-D145-8BD7-3C9ADF12209A}">
+      <dgm:prSet/>
+      <dgm:spPr/>
+      <dgm:t>
+        <a:bodyPr/>
+        <a:lstStyle/>
+        <a:p>
+          <a:endParaRPr lang="it-IT"/>
+        </a:p>
+      </dgm:t>
+    </dgm:pt>
+    <dgm:pt modelId="{6BC0868A-7718-804B-BCB4-0EA1639753FF}" type="sibTrans" cxnId="{BBC2BB82-8F58-D145-8BD7-3C9ADF12209A}">
+      <dgm:prSet/>
+      <dgm:spPr/>
+      <dgm:t>
+        <a:bodyPr/>
+        <a:lstStyle/>
+        <a:p>
+          <a:endParaRPr lang="it-IT"/>
+        </a:p>
+      </dgm:t>
+    </dgm:pt>
+    <dgm:pt modelId="{2C35C887-837B-154E-8FEC-BEC3037213B0}">
+      <dgm:prSet phldrT="[Testo]"/>
+      <dgm:spPr/>
+      <dgm:t>
+        <a:bodyPr/>
+        <a:lstStyle/>
+        <a:p>
+          <a:r>
+            <a:rPr lang="it-IT"/>
+            <a:t>avvertire se troppo piccolo dei problemi di scoppio</a:t>
+          </a:r>
+        </a:p>
+      </dgm:t>
+    </dgm:pt>
+    <dgm:pt modelId="{1307765C-D1E5-C045-8799-7F53853E746F}" type="parTrans" cxnId="{387AEEEB-8F7D-114C-9E4D-399EA5A3423B}">
+      <dgm:prSet/>
+      <dgm:spPr/>
+      <dgm:t>
+        <a:bodyPr/>
+        <a:lstStyle/>
+        <a:p>
+          <a:endParaRPr lang="it-IT"/>
+        </a:p>
+      </dgm:t>
+    </dgm:pt>
+    <dgm:pt modelId="{8F1868E3-EA54-D349-965A-3D61B2207745}" type="sibTrans" cxnId="{387AEEEB-8F7D-114C-9E4D-399EA5A3423B}">
+      <dgm:prSet/>
+      <dgm:spPr/>
+      <dgm:t>
+        <a:bodyPr/>
+        <a:lstStyle/>
+        <a:p>
+          <a:endParaRPr lang="it-IT"/>
+        </a:p>
+      </dgm:t>
+    </dgm:pt>
+    <dgm:pt modelId="{F1C4D32C-E504-794D-9E39-41116AE3A63C}" type="pres">
+      <dgm:prSet presAssocID="{282B9512-FE44-9C47-B614-6DA99EC52A68}" presName="diagram" presStyleCnt="0">
+        <dgm:presLayoutVars>
+          <dgm:chPref val="1"/>
+          <dgm:dir/>
+          <dgm:animOne val="branch"/>
+          <dgm:animLvl val="lvl"/>
+          <dgm:resizeHandles val="exact"/>
+        </dgm:presLayoutVars>
+      </dgm:prSet>
+      <dgm:spPr/>
+    </dgm:pt>
+    <dgm:pt modelId="{471D19C4-7EEA-E44B-A60C-49A4E465FDFE}" type="pres">
+      <dgm:prSet presAssocID="{D99ADE9B-B74A-8D4B-8AB1-EBA6101D6C27}" presName="root1" presStyleCnt="0"/>
+      <dgm:spPr/>
+    </dgm:pt>
+    <dgm:pt modelId="{E6811B0E-5427-714D-B664-15CF7BCD8F5E}" type="pres">
+      <dgm:prSet presAssocID="{D99ADE9B-B74A-8D4B-8AB1-EBA6101D6C27}" presName="LevelOneTextNode" presStyleLbl="node0" presStyleIdx="0" presStyleCnt="1" custScaleX="82645" custScaleY="82645">
+        <dgm:presLayoutVars>
+          <dgm:chPref val="3"/>
+        </dgm:presLayoutVars>
+      </dgm:prSet>
+      <dgm:spPr/>
+      <dgm:t>
+        <a:bodyPr/>
+        <a:lstStyle/>
+        <a:p>
+          <a:endParaRPr lang="it-IT"/>
+        </a:p>
+      </dgm:t>
+    </dgm:pt>
+    <dgm:pt modelId="{475ECC7C-992F-C84C-9BE3-C41C1A057918}" type="pres">
+      <dgm:prSet presAssocID="{D99ADE9B-B74A-8D4B-8AB1-EBA6101D6C27}" presName="level2hierChild" presStyleCnt="0"/>
+      <dgm:spPr/>
+    </dgm:pt>
+    <dgm:pt modelId="{77B40EED-99D2-2742-8D4C-9D6FB1B01575}" type="pres">
+      <dgm:prSet presAssocID="{1307765C-D1E5-C045-8799-7F53853E746F}" presName="conn2-1" presStyleLbl="parChTrans1D2" presStyleIdx="0" presStyleCnt="1"/>
+      <dgm:spPr/>
+    </dgm:pt>
+    <dgm:pt modelId="{65F19867-7889-D44A-8FCC-0903CDE11251}" type="pres">
+      <dgm:prSet presAssocID="{1307765C-D1E5-C045-8799-7F53853E746F}" presName="connTx" presStyleLbl="parChTrans1D2" presStyleIdx="0" presStyleCnt="1"/>
+      <dgm:spPr/>
+    </dgm:pt>
+    <dgm:pt modelId="{357122A1-2FCC-6E41-B0C6-1F3023E33C4C}" type="pres">
+      <dgm:prSet presAssocID="{2C35C887-837B-154E-8FEC-BEC3037213B0}" presName="root2" presStyleCnt="0"/>
+      <dgm:spPr/>
+    </dgm:pt>
+    <dgm:pt modelId="{E6759A33-1010-C641-BE12-8ECB3EFFE864}" type="pres">
+      <dgm:prSet presAssocID="{2C35C887-837B-154E-8FEC-BEC3037213B0}" presName="LevelTwoTextNode" presStyleLbl="node2" presStyleIdx="0" presStyleCnt="1">
+        <dgm:presLayoutVars>
+          <dgm:chPref val="3"/>
+        </dgm:presLayoutVars>
+      </dgm:prSet>
+      <dgm:spPr/>
+      <dgm:t>
+        <a:bodyPr/>
+        <a:lstStyle/>
+        <a:p>
+          <a:endParaRPr lang="it-IT"/>
+        </a:p>
+      </dgm:t>
+    </dgm:pt>
+    <dgm:pt modelId="{A89068AF-8FA2-D040-9FC5-4DCE350B0729}" type="pres">
+      <dgm:prSet presAssocID="{2C35C887-837B-154E-8FEC-BEC3037213B0}" presName="level3hierChild" presStyleCnt="0"/>
+      <dgm:spPr/>
+    </dgm:pt>
+  </dgm:ptLst>
+  <dgm:cxnLst>
+    <dgm:cxn modelId="{45D3C7A9-C89B-6F4B-B415-1F201544F90E}" type="presOf" srcId="{D99ADE9B-B74A-8D4B-8AB1-EBA6101D6C27}" destId="{E6811B0E-5427-714D-B664-15CF7BCD8F5E}" srcOrd="0" destOrd="0" presId="urn:microsoft.com/office/officeart/2005/8/layout/hierarchy2"/>
+    <dgm:cxn modelId="{B84F436E-19D1-5741-821B-2CD4A441DCC0}" type="presOf" srcId="{1307765C-D1E5-C045-8799-7F53853E746F}" destId="{77B40EED-99D2-2742-8D4C-9D6FB1B01575}" srcOrd="0" destOrd="0" presId="urn:microsoft.com/office/officeart/2005/8/layout/hierarchy2"/>
+    <dgm:cxn modelId="{0D1C1657-B7D8-A147-9F17-9459F868BA79}" type="presOf" srcId="{2C35C887-837B-154E-8FEC-BEC3037213B0}" destId="{E6759A33-1010-C641-BE12-8ECB3EFFE864}" srcOrd="0" destOrd="0" presId="urn:microsoft.com/office/officeart/2005/8/layout/hierarchy2"/>
+    <dgm:cxn modelId="{BBC2BB82-8F58-D145-8BD7-3C9ADF12209A}" srcId="{282B9512-FE44-9C47-B614-6DA99EC52A68}" destId="{D99ADE9B-B74A-8D4B-8AB1-EBA6101D6C27}" srcOrd="0" destOrd="0" parTransId="{A77894B4-B76E-ED4E-81D1-75397EB20D85}" sibTransId="{6BC0868A-7718-804B-BCB4-0EA1639753FF}"/>
+    <dgm:cxn modelId="{387AEEEB-8F7D-114C-9E4D-399EA5A3423B}" srcId="{D99ADE9B-B74A-8D4B-8AB1-EBA6101D6C27}" destId="{2C35C887-837B-154E-8FEC-BEC3037213B0}" srcOrd="0" destOrd="0" parTransId="{1307765C-D1E5-C045-8799-7F53853E746F}" sibTransId="{8F1868E3-EA54-D349-965A-3D61B2207745}"/>
+    <dgm:cxn modelId="{2EF64AE5-8970-E44A-B5D6-3BD3F5CDD7A6}" type="presOf" srcId="{1307765C-D1E5-C045-8799-7F53853E746F}" destId="{65F19867-7889-D44A-8FCC-0903CDE11251}" srcOrd="1" destOrd="0" presId="urn:microsoft.com/office/officeart/2005/8/layout/hierarchy2"/>
+    <dgm:cxn modelId="{49EE87FD-B7D0-274B-ADA4-F0FC9DBF594F}" type="presOf" srcId="{282B9512-FE44-9C47-B614-6DA99EC52A68}" destId="{F1C4D32C-E504-794D-9E39-41116AE3A63C}" srcOrd="0" destOrd="0" presId="urn:microsoft.com/office/officeart/2005/8/layout/hierarchy2"/>
+    <dgm:cxn modelId="{0706F37F-A3CF-7C47-9F67-0FDED2F8F45C}" type="presParOf" srcId="{F1C4D32C-E504-794D-9E39-41116AE3A63C}" destId="{471D19C4-7EEA-E44B-A60C-49A4E465FDFE}" srcOrd="0" destOrd="0" presId="urn:microsoft.com/office/officeart/2005/8/layout/hierarchy2"/>
+    <dgm:cxn modelId="{BA799979-305A-744E-83A5-12A53A09874E}" type="presParOf" srcId="{471D19C4-7EEA-E44B-A60C-49A4E465FDFE}" destId="{E6811B0E-5427-714D-B664-15CF7BCD8F5E}" srcOrd="0" destOrd="0" presId="urn:microsoft.com/office/officeart/2005/8/layout/hierarchy2"/>
+    <dgm:cxn modelId="{52DB0717-4BFF-594A-BF80-9C4DE0A94411}" type="presParOf" srcId="{471D19C4-7EEA-E44B-A60C-49A4E465FDFE}" destId="{475ECC7C-992F-C84C-9BE3-C41C1A057918}" srcOrd="1" destOrd="0" presId="urn:microsoft.com/office/officeart/2005/8/layout/hierarchy2"/>
+    <dgm:cxn modelId="{00B24A73-DD43-5E46-BA09-687B68AC28EF}" type="presParOf" srcId="{475ECC7C-992F-C84C-9BE3-C41C1A057918}" destId="{77B40EED-99D2-2742-8D4C-9D6FB1B01575}" srcOrd="0" destOrd="0" presId="urn:microsoft.com/office/officeart/2005/8/layout/hierarchy2"/>
+    <dgm:cxn modelId="{90A8BC0B-F909-A249-BEDE-A38E33AA9C43}" type="presParOf" srcId="{77B40EED-99D2-2742-8D4C-9D6FB1B01575}" destId="{65F19867-7889-D44A-8FCC-0903CDE11251}" srcOrd="0" destOrd="0" presId="urn:microsoft.com/office/officeart/2005/8/layout/hierarchy2"/>
+    <dgm:cxn modelId="{FDA91137-F0DF-9549-B0DB-4E62B233F2A1}" type="presParOf" srcId="{475ECC7C-992F-C84C-9BE3-C41C1A057918}" destId="{357122A1-2FCC-6E41-B0C6-1F3023E33C4C}" srcOrd="1" destOrd="0" presId="urn:microsoft.com/office/officeart/2005/8/layout/hierarchy2"/>
+    <dgm:cxn modelId="{022A07D9-5AE2-4940-8768-438F0F255E2C}" type="presParOf" srcId="{357122A1-2FCC-6E41-B0C6-1F3023E33C4C}" destId="{E6759A33-1010-C641-BE12-8ECB3EFFE864}" srcOrd="0" destOrd="0" presId="urn:microsoft.com/office/officeart/2005/8/layout/hierarchy2"/>
+    <dgm:cxn modelId="{69EC1D9C-97AA-4A4D-A48D-D68A21F20B67}" type="presParOf" srcId="{357122A1-2FCC-6E41-B0C6-1F3023E33C4C}" destId="{A89068AF-8FA2-D040-9FC5-4DCE350B0729}" srcOrd="1" destOrd="0" presId="urn:microsoft.com/office/officeart/2005/8/layout/hierarchy2"/>
+  </dgm:cxnLst>
+  <dgm:bg/>
+  <dgm:whole/>
+  <dgm:extLst>
+    <a:ext uri="http://schemas.microsoft.com/office/drawing/2008/diagram">
+      <dsp:dataModelExt xmlns:dsp="http://schemas.microsoft.com/office/drawing/2008/diagram" relId="rId33" minVer="http://schemas.openxmlformats.org/drawingml/2006/diagram"/>
     </a:ext>
   </dgm:extLst>
 </dgm:dataModel>
@@ -11175,6 +12182,258 @@
 </dsp:drawing>
 </file>
 
+<file path=word/diagrams/drawing6.xml><?xml version="1.0" encoding="utf-8"?>
+<dsp:drawing xmlns:dgm="http://schemas.openxmlformats.org/drawingml/2006/diagram" xmlns:dsp="http://schemas.microsoft.com/office/drawing/2008/diagram" xmlns:a="http://schemas.openxmlformats.org/drawingml/2006/main">
+  <dsp:spTree>
+    <dsp:nvGrpSpPr>
+      <dsp:cNvPr id="0" name=""/>
+      <dsp:cNvGrpSpPr/>
+    </dsp:nvGrpSpPr>
+    <dsp:grpSpPr/>
+    <dsp:sp modelId="{E6811B0E-5427-714D-B664-15CF7BCD8F5E}">
+      <dsp:nvSpPr>
+        <dsp:cNvPr id="0" name=""/>
+        <dsp:cNvSpPr/>
+      </dsp:nvSpPr>
+      <dsp:spPr>
+        <a:xfrm>
+          <a:off x="1130" y="103787"/>
+          <a:ext cx="681539" cy="340769"/>
+        </a:xfrm>
+        <a:prstGeom prst="roundRect">
+          <a:avLst>
+            <a:gd name="adj" fmla="val 10000"/>
+          </a:avLst>
+        </a:prstGeom>
+        <a:solidFill>
+          <a:schemeClr val="lt1">
+            <a:hueOff val="0"/>
+            <a:satOff val="0"/>
+            <a:lumOff val="0"/>
+            <a:alphaOff val="0"/>
+          </a:schemeClr>
+        </a:solidFill>
+        <a:ln w="12700" cap="flat" cmpd="sng" algn="ctr">
+          <a:solidFill>
+            <a:schemeClr val="dk1">
+              <a:shade val="80000"/>
+              <a:hueOff val="0"/>
+              <a:satOff val="0"/>
+              <a:lumOff val="0"/>
+              <a:alphaOff val="0"/>
+            </a:schemeClr>
+          </a:solidFill>
+          <a:prstDash val="solid"/>
+          <a:miter lim="800000"/>
+        </a:ln>
+        <a:effectLst/>
+      </dsp:spPr>
+      <dsp:style>
+        <a:lnRef idx="2">
+          <a:scrgbClr r="0" g="0" b="0"/>
+        </a:lnRef>
+        <a:fillRef idx="1">
+          <a:scrgbClr r="0" g="0" b="0"/>
+        </a:fillRef>
+        <a:effectRef idx="0">
+          <a:scrgbClr r="0" g="0" b="0"/>
+        </a:effectRef>
+        <a:fontRef idx="minor">
+          <a:schemeClr val="lt1"/>
+        </a:fontRef>
+      </dsp:style>
+      <dsp:txBody>
+        <a:bodyPr spcFirstLastPara="0" vert="horz" wrap="square" lIns="4445" tIns="4445" rIns="4445" bIns="4445" numCol="1" spcCol="1270" anchor="ctr" anchorCtr="0">
+          <a:noAutofit/>
+        </a:bodyPr>
+        <a:lstStyle/>
+        <a:p>
+          <a:pPr lvl="0" algn="ctr" defTabSz="311150">
+            <a:lnSpc>
+              <a:spcPct val="90000"/>
+            </a:lnSpc>
+            <a:spcBef>
+              <a:spcPct val="0"/>
+            </a:spcBef>
+            <a:spcAft>
+              <a:spcPct val="35000"/>
+            </a:spcAft>
+          </a:pPr>
+          <a:r>
+            <a:rPr lang="it-IT" sz="700" kern="1200"/>
+            <a:t>distanzatori</a:t>
+          </a:r>
+        </a:p>
+      </dsp:txBody>
+      <dsp:txXfrm>
+        <a:off x="11111" y="113768"/>
+        <a:ext cx="661577" cy="320807"/>
+      </dsp:txXfrm>
+    </dsp:sp>
+    <dsp:sp modelId="{77B40EED-99D2-2742-8D4C-9D6FB1B01575}">
+      <dsp:nvSpPr>
+        <dsp:cNvPr id="0" name=""/>
+        <dsp:cNvSpPr/>
+      </dsp:nvSpPr>
+      <dsp:spPr>
+        <a:xfrm>
+          <a:off x="682670" y="206496"/>
+          <a:ext cx="329863" cy="135351"/>
+        </a:xfrm>
+        <a:custGeom>
+          <a:avLst/>
+          <a:gdLst/>
+          <a:ahLst/>
+          <a:cxnLst/>
+          <a:rect l="0" t="0" r="0" b="0"/>
+          <a:pathLst>
+            <a:path>
+              <a:moveTo>
+                <a:pt x="0" y="67675"/>
+              </a:moveTo>
+              <a:lnTo>
+                <a:pt x="329863" y="67675"/>
+              </a:lnTo>
+            </a:path>
+          </a:pathLst>
+        </a:custGeom>
+        <a:noFill/>
+        <a:ln w="12700" cap="flat" cmpd="sng" algn="ctr">
+          <a:solidFill>
+            <a:schemeClr val="dk1">
+              <a:shade val="60000"/>
+              <a:hueOff val="0"/>
+              <a:satOff val="0"/>
+              <a:lumOff val="0"/>
+              <a:alphaOff val="0"/>
+            </a:schemeClr>
+          </a:solidFill>
+          <a:prstDash val="solid"/>
+          <a:miter lim="800000"/>
+        </a:ln>
+        <a:effectLst/>
+      </dsp:spPr>
+      <dsp:style>
+        <a:lnRef idx="2">
+          <a:scrgbClr r="0" g="0" b="0"/>
+        </a:lnRef>
+        <a:fillRef idx="0">
+          <a:scrgbClr r="0" g="0" b="0"/>
+        </a:fillRef>
+        <a:effectRef idx="0">
+          <a:scrgbClr r="0" g="0" b="0"/>
+        </a:effectRef>
+        <a:fontRef idx="minor"/>
+      </dsp:style>
+      <dsp:txBody>
+        <a:bodyPr spcFirstLastPara="0" vert="horz" wrap="square" lIns="12700" tIns="0" rIns="12700" bIns="0" numCol="1" spcCol="1270" anchor="ctr" anchorCtr="0">
+          <a:noAutofit/>
+        </a:bodyPr>
+        <a:lstStyle/>
+        <a:p>
+          <a:pPr lvl="0" algn="ctr" defTabSz="222250">
+            <a:lnSpc>
+              <a:spcPct val="90000"/>
+            </a:lnSpc>
+            <a:spcBef>
+              <a:spcPct val="0"/>
+            </a:spcBef>
+            <a:spcAft>
+              <a:spcPct val="35000"/>
+            </a:spcAft>
+          </a:pPr>
+          <a:endParaRPr lang="it-IT" sz="500" kern="1200"/>
+        </a:p>
+      </dsp:txBody>
+      <dsp:txXfrm>
+        <a:off x="839356" y="265925"/>
+        <a:ext cx="16493" cy="16493"/>
+      </dsp:txXfrm>
+    </dsp:sp>
+    <dsp:sp modelId="{E6759A33-1010-C641-BE12-8ECB3EFFE864}">
+      <dsp:nvSpPr>
+        <dsp:cNvPr id="0" name=""/>
+        <dsp:cNvSpPr/>
+      </dsp:nvSpPr>
+      <dsp:spPr>
+        <a:xfrm>
+          <a:off x="1012534" y="68007"/>
+          <a:ext cx="824659" cy="412329"/>
+        </a:xfrm>
+        <a:prstGeom prst="roundRect">
+          <a:avLst>
+            <a:gd name="adj" fmla="val 10000"/>
+          </a:avLst>
+        </a:prstGeom>
+        <a:solidFill>
+          <a:schemeClr val="lt1">
+            <a:hueOff val="0"/>
+            <a:satOff val="0"/>
+            <a:lumOff val="0"/>
+            <a:alphaOff val="0"/>
+          </a:schemeClr>
+        </a:solidFill>
+        <a:ln w="12700" cap="flat" cmpd="sng" algn="ctr">
+          <a:solidFill>
+            <a:schemeClr val="dk1">
+              <a:shade val="80000"/>
+              <a:hueOff val="0"/>
+              <a:satOff val="0"/>
+              <a:lumOff val="0"/>
+              <a:alphaOff val="0"/>
+            </a:schemeClr>
+          </a:solidFill>
+          <a:prstDash val="solid"/>
+          <a:miter lim="800000"/>
+        </a:ln>
+        <a:effectLst/>
+      </dsp:spPr>
+      <dsp:style>
+        <a:lnRef idx="2">
+          <a:scrgbClr r="0" g="0" b="0"/>
+        </a:lnRef>
+        <a:fillRef idx="1">
+          <a:scrgbClr r="0" g="0" b="0"/>
+        </a:fillRef>
+        <a:effectRef idx="0">
+          <a:scrgbClr r="0" g="0" b="0"/>
+        </a:effectRef>
+        <a:fontRef idx="minor">
+          <a:schemeClr val="lt1"/>
+        </a:fontRef>
+      </dsp:style>
+      <dsp:txBody>
+        <a:bodyPr spcFirstLastPara="0" vert="horz" wrap="square" lIns="4445" tIns="4445" rIns="4445" bIns="4445" numCol="1" spcCol="1270" anchor="ctr" anchorCtr="0">
+          <a:noAutofit/>
+        </a:bodyPr>
+        <a:lstStyle/>
+        <a:p>
+          <a:pPr lvl="0" algn="ctr" defTabSz="311150">
+            <a:lnSpc>
+              <a:spcPct val="90000"/>
+            </a:lnSpc>
+            <a:spcBef>
+              <a:spcPct val="0"/>
+            </a:spcBef>
+            <a:spcAft>
+              <a:spcPct val="35000"/>
+            </a:spcAft>
+          </a:pPr>
+          <a:r>
+            <a:rPr lang="it-IT" sz="700" kern="1200"/>
+            <a:t>avvertire se troppo piccolo dei problemi di scoppio</a:t>
+          </a:r>
+        </a:p>
+      </dsp:txBody>
+      <dsp:txXfrm>
+        <a:off x="1024611" y="80084"/>
+        <a:ext cx="800505" cy="388175"/>
+      </dsp:txXfrm>
+    </dsp:sp>
+  </dsp:spTree>
+</dsp:drawing>
+</file>
+
 <file path=word/diagrams/layout1.xml><?xml version="1.0" encoding="utf-8"?>
 <dgm:layoutDef xmlns:dgm="http://schemas.openxmlformats.org/drawingml/2006/diagram" xmlns:a="http://schemas.openxmlformats.org/drawingml/2006/main" uniqueId="urn:microsoft.com/office/officeart/2005/8/layout/hierarchy2">
   <dgm:title val=""/>
@@ -12775,6 +14034,326 @@
 </dgm:layoutDef>
 </file>
 
+<file path=word/diagrams/layout6.xml><?xml version="1.0" encoding="utf-8"?>
+<dgm:layoutDef xmlns:dgm="http://schemas.openxmlformats.org/drawingml/2006/diagram" xmlns:a="http://schemas.openxmlformats.org/drawingml/2006/main" uniqueId="urn:microsoft.com/office/officeart/2005/8/layout/hierarchy2">
+  <dgm:title val=""/>
+  <dgm:desc val=""/>
+  <dgm:catLst>
+    <dgm:cat type="hierarchy" pri="5000"/>
+  </dgm:catLst>
+  <dgm:sampData>
+    <dgm:dataModel>
+      <dgm:ptLst>
+        <dgm:pt modelId="0" type="doc"/>
+        <dgm:pt modelId="1">
+          <dgm:prSet phldr="1"/>
+        </dgm:pt>
+        <dgm:pt modelId="2">
+          <dgm:prSet phldr="1"/>
+        </dgm:pt>
+        <dgm:pt modelId="21">
+          <dgm:prSet phldr="1"/>
+        </dgm:pt>
+        <dgm:pt modelId="22">
+          <dgm:prSet phldr="1"/>
+        </dgm:pt>
+        <dgm:pt modelId="3">
+          <dgm:prSet phldr="1"/>
+        </dgm:pt>
+        <dgm:pt modelId="31">
+          <dgm:prSet phldr="1"/>
+        </dgm:pt>
+      </dgm:ptLst>
+      <dgm:cxnLst>
+        <dgm:cxn modelId="4" srcId="0" destId="1" srcOrd="0" destOrd="0"/>
+        <dgm:cxn modelId="5" srcId="1" destId="2" srcOrd="0" destOrd="0"/>
+        <dgm:cxn modelId="6" srcId="1" destId="3" srcOrd="1" destOrd="0"/>
+        <dgm:cxn modelId="23" srcId="2" destId="21" srcOrd="0" destOrd="0"/>
+        <dgm:cxn modelId="24" srcId="2" destId="22" srcOrd="1" destOrd="0"/>
+        <dgm:cxn modelId="33" srcId="3" destId="31" srcOrd="0" destOrd="0"/>
+      </dgm:cxnLst>
+      <dgm:bg/>
+      <dgm:whole/>
+    </dgm:dataModel>
+  </dgm:sampData>
+  <dgm:styleData>
+    <dgm:dataModel>
+      <dgm:ptLst>
+        <dgm:pt modelId="0" type="doc"/>
+        <dgm:pt modelId="1"/>
+        <dgm:pt modelId="11"/>
+        <dgm:pt modelId="12"/>
+      </dgm:ptLst>
+      <dgm:cxnLst>
+        <dgm:cxn modelId="2" srcId="0" destId="1" srcOrd="0" destOrd="0"/>
+        <dgm:cxn modelId="13" srcId="1" destId="11" srcOrd="0" destOrd="0"/>
+        <dgm:cxn modelId="14" srcId="1" destId="12" srcOrd="1" destOrd="0"/>
+      </dgm:cxnLst>
+      <dgm:bg/>
+      <dgm:whole/>
+    </dgm:dataModel>
+  </dgm:styleData>
+  <dgm:clrData>
+    <dgm:dataModel>
+      <dgm:ptLst>
+        <dgm:pt modelId="0" type="doc"/>
+        <dgm:pt modelId="1"/>
+        <dgm:pt modelId="2"/>
+        <dgm:pt modelId="21"/>
+        <dgm:pt modelId="211"/>
+        <dgm:pt modelId="3"/>
+        <dgm:pt modelId="31"/>
+        <dgm:pt modelId="311"/>
+      </dgm:ptLst>
+      <dgm:cxnLst>
+        <dgm:cxn modelId="4" srcId="0" destId="1" srcOrd="0" destOrd="0"/>
+        <dgm:cxn modelId="5" srcId="1" destId="2" srcOrd="0" destOrd="0"/>
+        <dgm:cxn modelId="6" srcId="1" destId="3" srcOrd="1" destOrd="0"/>
+        <dgm:cxn modelId="23" srcId="2" destId="21" srcOrd="0" destOrd="0"/>
+        <dgm:cxn modelId="24" srcId="21" destId="211" srcOrd="0" destOrd="0"/>
+        <dgm:cxn modelId="33" srcId="3" destId="31" srcOrd="0" destOrd="0"/>
+        <dgm:cxn modelId="34" srcId="31" destId="311" srcOrd="0" destOrd="0"/>
+      </dgm:cxnLst>
+      <dgm:bg/>
+      <dgm:whole/>
+    </dgm:dataModel>
+  </dgm:clrData>
+  <dgm:layoutNode name="diagram">
+    <dgm:varLst>
+      <dgm:chPref val="1"/>
+      <dgm:dir/>
+      <dgm:animOne val="branch"/>
+      <dgm:animLvl val="lvl"/>
+      <dgm:resizeHandles val="exact"/>
+    </dgm:varLst>
+    <dgm:choose name="Name0">
+      <dgm:if name="Name1" func="var" arg="dir" op="equ" val="norm">
+        <dgm:alg type="hierChild">
+          <dgm:param type="linDir" val="fromT"/>
+          <dgm:param type="chAlign" val="l"/>
+        </dgm:alg>
+      </dgm:if>
+      <dgm:else name="Name2">
+        <dgm:alg type="hierChild">
+          <dgm:param type="linDir" val="fromT"/>
+          <dgm:param type="chAlign" val="r"/>
+        </dgm:alg>
+      </dgm:else>
+    </dgm:choose>
+    <dgm:shape xmlns:r="http://schemas.openxmlformats.org/officeDocument/2006/relationships" r:blip="">
+      <dgm:adjLst/>
+    </dgm:shape>
+    <dgm:presOf/>
+    <dgm:constrLst>
+      <dgm:constr type="h" for="des" ptType="node" refType="h"/>
+      <dgm:constr type="w" for="des" ptType="node" refType="h" refFor="des" refPtType="node" fact="2"/>
+      <dgm:constr type="sibSp" refType="h" refFor="des" refPtType="node" op="equ" fact="0.15"/>
+      <dgm:constr type="sibSp" for="des" forName="level2hierChild" refType="h" refFor="des" refPtType="node" op="equ" fact="0.15"/>
+      <dgm:constr type="sibSp" for="des" forName="level3hierChild" refType="h" refFor="des" refPtType="node" op="equ" fact="0.15"/>
+      <dgm:constr type="sp" for="des" forName="root1" refType="w" refFor="des" refPtType="node" fact="0.4"/>
+      <dgm:constr type="sp" for="des" forName="root2" refType="sp" refFor="des" refForName="root1" op="equ"/>
+      <dgm:constr type="primFontSz" for="des" ptType="node" op="equ" val="65"/>
+      <dgm:constr type="primFontSz" for="des" forName="connTx" op="equ" val="55"/>
+      <dgm:constr type="primFontSz" for="des" forName="connTx" refType="primFontSz" refFor="des" refPtType="node" op="lte" fact="0.8"/>
+    </dgm:constrLst>
+    <dgm:ruleLst/>
+    <dgm:forEach name="Name3" axis="ch">
+      <dgm:forEach name="Name4" axis="self" ptType="node">
+        <dgm:layoutNode name="root1">
+          <dgm:choose name="Name5">
+            <dgm:if name="Name6" func="var" arg="dir" op="equ" val="norm">
+              <dgm:alg type="hierRoot">
+                <dgm:param type="hierAlign" val="lCtrCh"/>
+              </dgm:alg>
+            </dgm:if>
+            <dgm:else name="Name7">
+              <dgm:alg type="hierRoot">
+                <dgm:param type="hierAlign" val="rCtrCh"/>
+              </dgm:alg>
+            </dgm:else>
+          </dgm:choose>
+          <dgm:shape xmlns:r="http://schemas.openxmlformats.org/officeDocument/2006/relationships" r:blip="">
+            <dgm:adjLst/>
+          </dgm:shape>
+          <dgm:presOf/>
+          <dgm:constrLst/>
+          <dgm:ruleLst/>
+          <dgm:layoutNode name="LevelOneTextNode" styleLbl="node0">
+            <dgm:varLst>
+              <dgm:chPref val="3"/>
+            </dgm:varLst>
+            <dgm:alg type="tx"/>
+            <dgm:shape xmlns:r="http://schemas.openxmlformats.org/officeDocument/2006/relationships" type="roundRect" r:blip="">
+              <dgm:adjLst>
+                <dgm:adj idx="1" val="0.1"/>
+              </dgm:adjLst>
+            </dgm:shape>
+            <dgm:presOf axis="self"/>
+            <dgm:constrLst>
+              <dgm:constr type="tMarg" refType="primFontSz" fact="0.05"/>
+              <dgm:constr type="bMarg" refType="primFontSz" fact="0.05"/>
+              <dgm:constr type="lMarg" refType="primFontSz" fact="0.05"/>
+              <dgm:constr type="rMarg" refType="primFontSz" fact="0.05"/>
+            </dgm:constrLst>
+            <dgm:ruleLst>
+              <dgm:rule type="primFontSz" val="5" fact="NaN" max="NaN"/>
+            </dgm:ruleLst>
+          </dgm:layoutNode>
+          <dgm:layoutNode name="level2hierChild">
+            <dgm:choose name="Name8">
+              <dgm:if name="Name9" func="var" arg="dir" op="equ" val="norm">
+                <dgm:alg type="hierChild">
+                  <dgm:param type="linDir" val="fromT"/>
+                  <dgm:param type="chAlign" val="l"/>
+                </dgm:alg>
+              </dgm:if>
+              <dgm:else name="Name10">
+                <dgm:alg type="hierChild">
+                  <dgm:param type="linDir" val="fromT"/>
+                  <dgm:param type="chAlign" val="r"/>
+                </dgm:alg>
+              </dgm:else>
+            </dgm:choose>
+            <dgm:shape xmlns:r="http://schemas.openxmlformats.org/officeDocument/2006/relationships" r:blip="">
+              <dgm:adjLst/>
+            </dgm:shape>
+            <dgm:presOf/>
+            <dgm:constrLst/>
+            <dgm:ruleLst/>
+            <dgm:forEach name="repeat" axis="ch">
+              <dgm:forEach name="Name11" axis="self" ptType="parTrans" cnt="1">
+                <dgm:layoutNode name="conn2-1">
+                  <dgm:choose name="Name12">
+                    <dgm:if name="Name13" func="var" arg="dir" op="equ" val="norm">
+                      <dgm:alg type="conn">
+                        <dgm:param type="dim" val="1D"/>
+                        <dgm:param type="begPts" val="midR"/>
+                        <dgm:param type="endPts" val="midL"/>
+                        <dgm:param type="endSty" val="noArr"/>
+                      </dgm:alg>
+                    </dgm:if>
+                    <dgm:else name="Name14">
+                      <dgm:alg type="conn">
+                        <dgm:param type="dim" val="1D"/>
+                        <dgm:param type="begPts" val="midL"/>
+                        <dgm:param type="endPts" val="midR"/>
+                        <dgm:param type="endSty" val="noArr"/>
+                      </dgm:alg>
+                    </dgm:else>
+                  </dgm:choose>
+                  <dgm:shape xmlns:r="http://schemas.openxmlformats.org/officeDocument/2006/relationships" type="conn" r:blip="">
+                    <dgm:adjLst/>
+                  </dgm:shape>
+                  <dgm:presOf axis="self"/>
+                  <dgm:constrLst>
+                    <dgm:constr type="w" val="1"/>
+                    <dgm:constr type="h" val="5"/>
+                    <dgm:constr type="connDist"/>
+                    <dgm:constr type="begPad"/>
+                    <dgm:constr type="endPad"/>
+                    <dgm:constr type="userA" for="ch" refType="connDist"/>
+                  </dgm:constrLst>
+                  <dgm:ruleLst/>
+                  <dgm:layoutNode name="connTx">
+                    <dgm:alg type="tx">
+                      <dgm:param type="autoTxRot" val="grav"/>
+                    </dgm:alg>
+                    <dgm:shape xmlns:r="http://schemas.openxmlformats.org/officeDocument/2006/relationships" type="rect" r:blip="" hideGeom="1">
+                      <dgm:adjLst/>
+                    </dgm:shape>
+                    <dgm:presOf axis="self"/>
+                    <dgm:constrLst>
+                      <dgm:constr type="userA"/>
+                      <dgm:constr type="w" refType="userA" fact="0.05"/>
+                      <dgm:constr type="h" refType="userA" fact="0.05"/>
+                      <dgm:constr type="lMarg" val="1"/>
+                      <dgm:constr type="rMarg" val="1"/>
+                      <dgm:constr type="tMarg"/>
+                      <dgm:constr type="bMarg"/>
+                    </dgm:constrLst>
+                    <dgm:ruleLst>
+                      <dgm:rule type="h" val="NaN" fact="0.25" max="NaN"/>
+                      <dgm:rule type="w" val="NaN" fact="0.8" max="NaN"/>
+                      <dgm:rule type="primFontSz" val="5" fact="NaN" max="NaN"/>
+                    </dgm:ruleLst>
+                  </dgm:layoutNode>
+                </dgm:layoutNode>
+              </dgm:forEach>
+              <dgm:forEach name="Name15" axis="self" ptType="node">
+                <dgm:layoutNode name="root2">
+                  <dgm:choose name="Name16">
+                    <dgm:if name="Name17" func="var" arg="dir" op="equ" val="norm">
+                      <dgm:alg type="hierRoot">
+                        <dgm:param type="hierAlign" val="lCtrCh"/>
+                      </dgm:alg>
+                    </dgm:if>
+                    <dgm:else name="Name18">
+                      <dgm:alg type="hierRoot">
+                        <dgm:param type="hierAlign" val="rCtrCh"/>
+                      </dgm:alg>
+                    </dgm:else>
+                  </dgm:choose>
+                  <dgm:shape xmlns:r="http://schemas.openxmlformats.org/officeDocument/2006/relationships" r:blip="">
+                    <dgm:adjLst/>
+                  </dgm:shape>
+                  <dgm:presOf/>
+                  <dgm:constrLst/>
+                  <dgm:ruleLst/>
+                  <dgm:layoutNode name="LevelTwoTextNode">
+                    <dgm:varLst>
+                      <dgm:chPref val="3"/>
+                    </dgm:varLst>
+                    <dgm:alg type="tx"/>
+                    <dgm:shape xmlns:r="http://schemas.openxmlformats.org/officeDocument/2006/relationships" type="roundRect" r:blip="">
+                      <dgm:adjLst>
+                        <dgm:adj idx="1" val="0.1"/>
+                      </dgm:adjLst>
+                    </dgm:shape>
+                    <dgm:presOf axis="self"/>
+                    <dgm:constrLst>
+                      <dgm:constr type="tMarg" refType="primFontSz" fact="0.05"/>
+                      <dgm:constr type="bMarg" refType="primFontSz" fact="0.05"/>
+                      <dgm:constr type="lMarg" refType="primFontSz" fact="0.05"/>
+                      <dgm:constr type="rMarg" refType="primFontSz" fact="0.05"/>
+                    </dgm:constrLst>
+                    <dgm:ruleLst>
+                      <dgm:rule type="primFontSz" val="5" fact="NaN" max="NaN"/>
+                    </dgm:ruleLst>
+                  </dgm:layoutNode>
+                  <dgm:layoutNode name="level3hierChild">
+                    <dgm:choose name="Name19">
+                      <dgm:if name="Name20" func="var" arg="dir" op="equ" val="norm">
+                        <dgm:alg type="hierChild">
+                          <dgm:param type="linDir" val="fromT"/>
+                          <dgm:param type="chAlign" val="l"/>
+                        </dgm:alg>
+                      </dgm:if>
+                      <dgm:else name="Name21">
+                        <dgm:alg type="hierChild">
+                          <dgm:param type="linDir" val="fromT"/>
+                          <dgm:param type="chAlign" val="r"/>
+                        </dgm:alg>
+                      </dgm:else>
+                    </dgm:choose>
+                    <dgm:shape xmlns:r="http://schemas.openxmlformats.org/officeDocument/2006/relationships" r:blip="">
+                      <dgm:adjLst/>
+                    </dgm:shape>
+                    <dgm:presOf/>
+                    <dgm:constrLst/>
+                    <dgm:ruleLst/>
+                    <dgm:forEach name="Name22" ref="repeat"/>
+                  </dgm:layoutNode>
+                </dgm:layoutNode>
+              </dgm:forEach>
+            </dgm:forEach>
+          </dgm:layoutNode>
+        </dgm:layoutNode>
+      </dgm:forEach>
+    </dgm:forEach>
+  </dgm:layoutNode>
+</dgm:layoutDef>
+</file>
+
 <file path=word/diagrams/quickStyle1.xml><?xml version="1.0" encoding="utf-8"?>
 <dgm:styleDef xmlns:dgm="http://schemas.openxmlformats.org/drawingml/2006/diagram" xmlns:a="http://schemas.openxmlformats.org/drawingml/2006/main" uniqueId="urn:microsoft.com/office/officeart/2005/8/quickstyle/simple1">
   <dgm:title val=""/>
@@ -16912,6 +18491,1040 @@
 </file>
 
 <file path=word/diagrams/quickStyle5.xml><?xml version="1.0" encoding="utf-8"?>
+<dgm:styleDef xmlns:dgm="http://schemas.openxmlformats.org/drawingml/2006/diagram" xmlns:a="http://schemas.openxmlformats.org/drawingml/2006/main" uniqueId="urn:microsoft.com/office/officeart/2005/8/quickstyle/simple1">
+  <dgm:title val=""/>
+  <dgm:desc val=""/>
+  <dgm:catLst>
+    <dgm:cat type="simple" pri="10100"/>
+  </dgm:catLst>
+  <dgm:scene3d>
+    <a:camera prst="orthographicFront"/>
+    <a:lightRig rig="threePt" dir="t"/>
+  </dgm:scene3d>
+  <dgm:styleLbl name="node0">
+    <dgm:scene3d>
+      <a:camera prst="orthographicFront"/>
+      <a:lightRig rig="threePt" dir="t"/>
+    </dgm:scene3d>
+    <dgm:sp3d/>
+    <dgm:txPr/>
+    <dgm:style>
+      <a:lnRef idx="2">
+        <a:scrgbClr r="0" g="0" b="0"/>
+      </a:lnRef>
+      <a:fillRef idx="1">
+        <a:scrgbClr r="0" g="0" b="0"/>
+      </a:fillRef>
+      <a:effectRef idx="0">
+        <a:scrgbClr r="0" g="0" b="0"/>
+      </a:effectRef>
+      <a:fontRef idx="minor">
+        <a:schemeClr val="lt1"/>
+      </a:fontRef>
+    </dgm:style>
+  </dgm:styleLbl>
+  <dgm:styleLbl name="lnNode1">
+    <dgm:scene3d>
+      <a:camera prst="orthographicFront"/>
+      <a:lightRig rig="threePt" dir="t"/>
+    </dgm:scene3d>
+    <dgm:sp3d/>
+    <dgm:txPr/>
+    <dgm:style>
+      <a:lnRef idx="2">
+        <a:scrgbClr r="0" g="0" b="0"/>
+      </a:lnRef>
+      <a:fillRef idx="1">
+        <a:scrgbClr r="0" g="0" b="0"/>
+      </a:fillRef>
+      <a:effectRef idx="0">
+        <a:scrgbClr r="0" g="0" b="0"/>
+      </a:effectRef>
+      <a:fontRef idx="minor">
+        <a:schemeClr val="lt1"/>
+      </a:fontRef>
+    </dgm:style>
+  </dgm:styleLbl>
+  <dgm:styleLbl name="vennNode1">
+    <dgm:scene3d>
+      <a:camera prst="orthographicFront"/>
+      <a:lightRig rig="threePt" dir="t"/>
+    </dgm:scene3d>
+    <dgm:sp3d/>
+    <dgm:txPr/>
+    <dgm:style>
+      <a:lnRef idx="2">
+        <a:scrgbClr r="0" g="0" b="0"/>
+      </a:lnRef>
+      <a:fillRef idx="1">
+        <a:scrgbClr r="0" g="0" b="0"/>
+      </a:fillRef>
+      <a:effectRef idx="0">
+        <a:scrgbClr r="0" g="0" b="0"/>
+      </a:effectRef>
+      <a:fontRef idx="minor">
+        <a:schemeClr val="tx1"/>
+      </a:fontRef>
+    </dgm:style>
+  </dgm:styleLbl>
+  <dgm:styleLbl name="alignNode1">
+    <dgm:scene3d>
+      <a:camera prst="orthographicFront"/>
+      <a:lightRig rig="threePt" dir="t"/>
+    </dgm:scene3d>
+    <dgm:sp3d/>
+    <dgm:txPr/>
+    <dgm:style>
+      <a:lnRef idx="2">
+        <a:scrgbClr r="0" g="0" b="0"/>
+      </a:lnRef>
+      <a:fillRef idx="1">
+        <a:scrgbClr r="0" g="0" b="0"/>
+      </a:fillRef>
+      <a:effectRef idx="0">
+        <a:scrgbClr r="0" g="0" b="0"/>
+      </a:effectRef>
+      <a:fontRef idx="minor">
+        <a:schemeClr val="lt1"/>
+      </a:fontRef>
+    </dgm:style>
+  </dgm:styleLbl>
+  <dgm:styleLbl name="node1">
+    <dgm:scene3d>
+      <a:camera prst="orthographicFront"/>
+      <a:lightRig rig="threePt" dir="t"/>
+    </dgm:scene3d>
+    <dgm:sp3d/>
+    <dgm:txPr/>
+    <dgm:style>
+      <a:lnRef idx="2">
+        <a:scrgbClr r="0" g="0" b="0"/>
+      </a:lnRef>
+      <a:fillRef idx="1">
+        <a:scrgbClr r="0" g="0" b="0"/>
+      </a:fillRef>
+      <a:effectRef idx="0">
+        <a:scrgbClr r="0" g="0" b="0"/>
+      </a:effectRef>
+      <a:fontRef idx="minor">
+        <a:schemeClr val="lt1"/>
+      </a:fontRef>
+    </dgm:style>
+  </dgm:styleLbl>
+  <dgm:styleLbl name="node2">
+    <dgm:scene3d>
+      <a:camera prst="orthographicFront"/>
+      <a:lightRig rig="threePt" dir="t"/>
+    </dgm:scene3d>
+    <dgm:sp3d/>
+    <dgm:txPr/>
+    <dgm:style>
+      <a:lnRef idx="2">
+        <a:scrgbClr r="0" g="0" b="0"/>
+      </a:lnRef>
+      <a:fillRef idx="1">
+        <a:scrgbClr r="0" g="0" b="0"/>
+      </a:fillRef>
+      <a:effectRef idx="0">
+        <a:scrgbClr r="0" g="0" b="0"/>
+      </a:effectRef>
+      <a:fontRef idx="minor">
+        <a:schemeClr val="lt1"/>
+      </a:fontRef>
+    </dgm:style>
+  </dgm:styleLbl>
+  <dgm:styleLbl name="node3">
+    <dgm:scene3d>
+      <a:camera prst="orthographicFront"/>
+      <a:lightRig rig="threePt" dir="t"/>
+    </dgm:scene3d>
+    <dgm:sp3d/>
+    <dgm:txPr/>
+    <dgm:style>
+      <a:lnRef idx="2">
+        <a:scrgbClr r="0" g="0" b="0"/>
+      </a:lnRef>
+      <a:fillRef idx="1">
+        <a:scrgbClr r="0" g="0" b="0"/>
+      </a:fillRef>
+      <a:effectRef idx="0">
+        <a:scrgbClr r="0" g="0" b="0"/>
+      </a:effectRef>
+      <a:fontRef idx="minor">
+        <a:schemeClr val="lt1"/>
+      </a:fontRef>
+    </dgm:style>
+  </dgm:styleLbl>
+  <dgm:styleLbl name="node4">
+    <dgm:scene3d>
+      <a:camera prst="orthographicFront"/>
+      <a:lightRig rig="threePt" dir="t"/>
+    </dgm:scene3d>
+    <dgm:sp3d/>
+    <dgm:txPr/>
+    <dgm:style>
+      <a:lnRef idx="2">
+        <a:scrgbClr r="0" g="0" b="0"/>
+      </a:lnRef>
+      <a:fillRef idx="1">
+        <a:scrgbClr r="0" g="0" b="0"/>
+      </a:fillRef>
+      <a:effectRef idx="0">
+        <a:scrgbClr r="0" g="0" b="0"/>
+      </a:effectRef>
+      <a:fontRef idx="minor">
+        <a:schemeClr val="lt1"/>
+      </a:fontRef>
+    </dgm:style>
+  </dgm:styleLbl>
+  <dgm:styleLbl name="fgImgPlace1">
+    <dgm:scene3d>
+      <a:camera prst="orthographicFront"/>
+      <a:lightRig rig="threePt" dir="t"/>
+    </dgm:scene3d>
+    <dgm:sp3d/>
+    <dgm:txPr/>
+    <dgm:style>
+      <a:lnRef idx="2">
+        <a:scrgbClr r="0" g="0" b="0"/>
+      </a:lnRef>
+      <a:fillRef idx="1">
+        <a:scrgbClr r="0" g="0" b="0"/>
+      </a:fillRef>
+      <a:effectRef idx="0">
+        <a:scrgbClr r="0" g="0" b="0"/>
+      </a:effectRef>
+      <a:fontRef idx="minor"/>
+    </dgm:style>
+  </dgm:styleLbl>
+  <dgm:styleLbl name="alignImgPlace1">
+    <dgm:scene3d>
+      <a:camera prst="orthographicFront"/>
+      <a:lightRig rig="threePt" dir="t"/>
+    </dgm:scene3d>
+    <dgm:sp3d/>
+    <dgm:txPr/>
+    <dgm:style>
+      <a:lnRef idx="2">
+        <a:scrgbClr r="0" g="0" b="0"/>
+      </a:lnRef>
+      <a:fillRef idx="1">
+        <a:scrgbClr r="0" g="0" b="0"/>
+      </a:fillRef>
+      <a:effectRef idx="0">
+        <a:scrgbClr r="0" g="0" b="0"/>
+      </a:effectRef>
+      <a:fontRef idx="minor"/>
+    </dgm:style>
+  </dgm:styleLbl>
+  <dgm:styleLbl name="bgImgPlace1">
+    <dgm:scene3d>
+      <a:camera prst="orthographicFront"/>
+      <a:lightRig rig="threePt" dir="t"/>
+    </dgm:scene3d>
+    <dgm:sp3d/>
+    <dgm:txPr/>
+    <dgm:style>
+      <a:lnRef idx="2">
+        <a:scrgbClr r="0" g="0" b="0"/>
+      </a:lnRef>
+      <a:fillRef idx="1">
+        <a:scrgbClr r="0" g="0" b="0"/>
+      </a:fillRef>
+      <a:effectRef idx="0">
+        <a:scrgbClr r="0" g="0" b="0"/>
+      </a:effectRef>
+      <a:fontRef idx="minor"/>
+    </dgm:style>
+  </dgm:styleLbl>
+  <dgm:styleLbl name="sibTrans2D1">
+    <dgm:scene3d>
+      <a:camera prst="orthographicFront"/>
+      <a:lightRig rig="threePt" dir="t"/>
+    </dgm:scene3d>
+    <dgm:sp3d/>
+    <dgm:txPr/>
+    <dgm:style>
+      <a:lnRef idx="0">
+        <a:scrgbClr r="0" g="0" b="0"/>
+      </a:lnRef>
+      <a:fillRef idx="1">
+        <a:scrgbClr r="0" g="0" b="0"/>
+      </a:fillRef>
+      <a:effectRef idx="0">
+        <a:scrgbClr r="0" g="0" b="0"/>
+      </a:effectRef>
+      <a:fontRef idx="minor">
+        <a:schemeClr val="lt1"/>
+      </a:fontRef>
+    </dgm:style>
+  </dgm:styleLbl>
+  <dgm:styleLbl name="fgSibTrans2D1">
+    <dgm:scene3d>
+      <a:camera prst="orthographicFront"/>
+      <a:lightRig rig="threePt" dir="t"/>
+    </dgm:scene3d>
+    <dgm:sp3d/>
+    <dgm:txPr/>
+    <dgm:style>
+      <a:lnRef idx="0">
+        <a:scrgbClr r="0" g="0" b="0"/>
+      </a:lnRef>
+      <a:fillRef idx="1">
+        <a:scrgbClr r="0" g="0" b="0"/>
+      </a:fillRef>
+      <a:effectRef idx="0">
+        <a:scrgbClr r="0" g="0" b="0"/>
+      </a:effectRef>
+      <a:fontRef idx="minor">
+        <a:schemeClr val="lt1"/>
+      </a:fontRef>
+    </dgm:style>
+  </dgm:styleLbl>
+  <dgm:styleLbl name="bgSibTrans2D1">
+    <dgm:scene3d>
+      <a:camera prst="orthographicFront"/>
+      <a:lightRig rig="threePt" dir="t"/>
+    </dgm:scene3d>
+    <dgm:sp3d/>
+    <dgm:txPr/>
+    <dgm:style>
+      <a:lnRef idx="0">
+        <a:scrgbClr r="0" g="0" b="0"/>
+      </a:lnRef>
+      <a:fillRef idx="1">
+        <a:scrgbClr r="0" g="0" b="0"/>
+      </a:fillRef>
+      <a:effectRef idx="0">
+        <a:scrgbClr r="0" g="0" b="0"/>
+      </a:effectRef>
+      <a:fontRef idx="minor">
+        <a:schemeClr val="lt1"/>
+      </a:fontRef>
+    </dgm:style>
+  </dgm:styleLbl>
+  <dgm:styleLbl name="sibTrans1D1">
+    <dgm:scene3d>
+      <a:camera prst="orthographicFront"/>
+      <a:lightRig rig="threePt" dir="t"/>
+    </dgm:scene3d>
+    <dgm:sp3d/>
+    <dgm:txPr/>
+    <dgm:style>
+      <a:lnRef idx="1">
+        <a:scrgbClr r="0" g="0" b="0"/>
+      </a:lnRef>
+      <a:fillRef idx="0">
+        <a:scrgbClr r="0" g="0" b="0"/>
+      </a:fillRef>
+      <a:effectRef idx="0">
+        <a:scrgbClr r="0" g="0" b="0"/>
+      </a:effectRef>
+      <a:fontRef idx="minor"/>
+    </dgm:style>
+  </dgm:styleLbl>
+  <dgm:styleLbl name="callout">
+    <dgm:scene3d>
+      <a:camera prst="orthographicFront"/>
+      <a:lightRig rig="threePt" dir="t"/>
+    </dgm:scene3d>
+    <dgm:sp3d/>
+    <dgm:txPr/>
+    <dgm:style>
+      <a:lnRef idx="2">
+        <a:scrgbClr r="0" g="0" b="0"/>
+      </a:lnRef>
+      <a:fillRef idx="1">
+        <a:scrgbClr r="0" g="0" b="0"/>
+      </a:fillRef>
+      <a:effectRef idx="0">
+        <a:scrgbClr r="0" g="0" b="0"/>
+      </a:effectRef>
+      <a:fontRef idx="minor"/>
+    </dgm:style>
+  </dgm:styleLbl>
+  <dgm:styleLbl name="asst0">
+    <dgm:scene3d>
+      <a:camera prst="orthographicFront"/>
+      <a:lightRig rig="threePt" dir="t"/>
+    </dgm:scene3d>
+    <dgm:sp3d/>
+    <dgm:txPr/>
+    <dgm:style>
+      <a:lnRef idx="2">
+        <a:scrgbClr r="0" g="0" b="0"/>
+      </a:lnRef>
+      <a:fillRef idx="1">
+        <a:scrgbClr r="0" g="0" b="0"/>
+      </a:fillRef>
+      <a:effectRef idx="0">
+        <a:scrgbClr r="0" g="0" b="0"/>
+      </a:effectRef>
+      <a:fontRef idx="minor">
+        <a:schemeClr val="lt1"/>
+      </a:fontRef>
+    </dgm:style>
+  </dgm:styleLbl>
+  <dgm:styleLbl name="asst1">
+    <dgm:scene3d>
+      <a:camera prst="orthographicFront"/>
+      <a:lightRig rig="threePt" dir="t"/>
+    </dgm:scene3d>
+    <dgm:sp3d/>
+    <dgm:txPr/>
+    <dgm:style>
+      <a:lnRef idx="2">
+        <a:scrgbClr r="0" g="0" b="0"/>
+      </a:lnRef>
+      <a:fillRef idx="1">
+        <a:scrgbClr r="0" g="0" b="0"/>
+      </a:fillRef>
+      <a:effectRef idx="0">
+        <a:scrgbClr r="0" g="0" b="0"/>
+      </a:effectRef>
+      <a:fontRef idx="minor">
+        <a:schemeClr val="lt1"/>
+      </a:fontRef>
+    </dgm:style>
+  </dgm:styleLbl>
+  <dgm:styleLbl name="asst2">
+    <dgm:scene3d>
+      <a:camera prst="orthographicFront"/>
+      <a:lightRig rig="threePt" dir="t"/>
+    </dgm:scene3d>
+    <dgm:sp3d/>
+    <dgm:txPr/>
+    <dgm:style>
+      <a:lnRef idx="2">
+        <a:scrgbClr r="0" g="0" b="0"/>
+      </a:lnRef>
+      <a:fillRef idx="1">
+        <a:scrgbClr r="0" g="0" b="0"/>
+      </a:fillRef>
+      <a:effectRef idx="0">
+        <a:scrgbClr r="0" g="0" b="0"/>
+      </a:effectRef>
+      <a:fontRef idx="minor">
+        <a:schemeClr val="lt1"/>
+      </a:fontRef>
+    </dgm:style>
+  </dgm:styleLbl>
+  <dgm:styleLbl name="asst3">
+    <dgm:scene3d>
+      <a:camera prst="orthographicFront"/>
+      <a:lightRig rig="threePt" dir="t"/>
+    </dgm:scene3d>
+    <dgm:sp3d/>
+    <dgm:txPr/>
+    <dgm:style>
+      <a:lnRef idx="2">
+        <a:scrgbClr r="0" g="0" b="0"/>
+      </a:lnRef>
+      <a:fillRef idx="1">
+        <a:scrgbClr r="0" g="0" b="0"/>
+      </a:fillRef>
+      <a:effectRef idx="0">
+        <a:scrgbClr r="0" g="0" b="0"/>
+      </a:effectRef>
+      <a:fontRef idx="minor">
+        <a:schemeClr val="lt1"/>
+      </a:fontRef>
+    </dgm:style>
+  </dgm:styleLbl>
+  <dgm:styleLbl name="asst4">
+    <dgm:scene3d>
+      <a:camera prst="orthographicFront"/>
+      <a:lightRig rig="threePt" dir="t"/>
+    </dgm:scene3d>
+    <dgm:sp3d/>
+    <dgm:txPr/>
+    <dgm:style>
+      <a:lnRef idx="2">
+        <a:scrgbClr r="0" g="0" b="0"/>
+      </a:lnRef>
+      <a:fillRef idx="1">
+        <a:scrgbClr r="0" g="0" b="0"/>
+      </a:fillRef>
+      <a:effectRef idx="0">
+        <a:scrgbClr r="0" g="0" b="0"/>
+      </a:effectRef>
+      <a:fontRef idx="minor">
+        <a:schemeClr val="lt1"/>
+      </a:fontRef>
+    </dgm:style>
+  </dgm:styleLbl>
+  <dgm:styleLbl name="parChTrans2D1">
+    <dgm:scene3d>
+      <a:camera prst="orthographicFront"/>
+      <a:lightRig rig="threePt" dir="t"/>
+    </dgm:scene3d>
+    <dgm:sp3d/>
+    <dgm:txPr/>
+    <dgm:style>
+      <a:lnRef idx="2">
+        <a:scrgbClr r="0" g="0" b="0"/>
+      </a:lnRef>
+      <a:fillRef idx="1">
+        <a:scrgbClr r="0" g="0" b="0"/>
+      </a:fillRef>
+      <a:effectRef idx="0">
+        <a:scrgbClr r="0" g="0" b="0"/>
+      </a:effectRef>
+      <a:fontRef idx="minor">
+        <a:schemeClr val="lt1"/>
+      </a:fontRef>
+    </dgm:style>
+  </dgm:styleLbl>
+  <dgm:styleLbl name="parChTrans2D2">
+    <dgm:scene3d>
+      <a:camera prst="orthographicFront"/>
+      <a:lightRig rig="threePt" dir="t"/>
+    </dgm:scene3d>
+    <dgm:sp3d/>
+    <dgm:txPr/>
+    <dgm:style>
+      <a:lnRef idx="2">
+        <a:scrgbClr r="0" g="0" b="0"/>
+      </a:lnRef>
+      <a:fillRef idx="1">
+        <a:scrgbClr r="0" g="0" b="0"/>
+      </a:fillRef>
+      <a:effectRef idx="0">
+        <a:scrgbClr r="0" g="0" b="0"/>
+      </a:effectRef>
+      <a:fontRef idx="minor">
+        <a:schemeClr val="lt1"/>
+      </a:fontRef>
+    </dgm:style>
+  </dgm:styleLbl>
+  <dgm:styleLbl name="parChTrans2D3">
+    <dgm:scene3d>
+      <a:camera prst="orthographicFront"/>
+      <a:lightRig rig="threePt" dir="t"/>
+    </dgm:scene3d>
+    <dgm:sp3d/>
+    <dgm:txPr/>
+    <dgm:style>
+      <a:lnRef idx="2">
+        <a:scrgbClr r="0" g="0" b="0"/>
+      </a:lnRef>
+      <a:fillRef idx="1">
+        <a:scrgbClr r="0" g="0" b="0"/>
+      </a:fillRef>
+      <a:effectRef idx="0">
+        <a:scrgbClr r="0" g="0" b="0"/>
+      </a:effectRef>
+      <a:fontRef idx="minor">
+        <a:schemeClr val="lt1"/>
+      </a:fontRef>
+    </dgm:style>
+  </dgm:styleLbl>
+  <dgm:styleLbl name="parChTrans2D4">
+    <dgm:scene3d>
+      <a:camera prst="orthographicFront"/>
+      <a:lightRig rig="threePt" dir="t"/>
+    </dgm:scene3d>
+    <dgm:sp3d/>
+    <dgm:txPr/>
+    <dgm:style>
+      <a:lnRef idx="2">
+        <a:scrgbClr r="0" g="0" b="0"/>
+      </a:lnRef>
+      <a:fillRef idx="1">
+        <a:scrgbClr r="0" g="0" b="0"/>
+      </a:fillRef>
+      <a:effectRef idx="0">
+        <a:scrgbClr r="0" g="0" b="0"/>
+      </a:effectRef>
+      <a:fontRef idx="minor">
+        <a:schemeClr val="lt1"/>
+      </a:fontRef>
+    </dgm:style>
+  </dgm:styleLbl>
+  <dgm:styleLbl name="parChTrans1D1">
+    <dgm:scene3d>
+      <a:camera prst="orthographicFront"/>
+      <a:lightRig rig="threePt" dir="t"/>
+    </dgm:scene3d>
+    <dgm:sp3d/>
+    <dgm:txPr/>
+    <dgm:style>
+      <a:lnRef idx="2">
+        <a:scrgbClr r="0" g="0" b="0"/>
+      </a:lnRef>
+      <a:fillRef idx="0">
+        <a:scrgbClr r="0" g="0" b="0"/>
+      </a:fillRef>
+      <a:effectRef idx="0">
+        <a:scrgbClr r="0" g="0" b="0"/>
+      </a:effectRef>
+      <a:fontRef idx="minor"/>
+    </dgm:style>
+  </dgm:styleLbl>
+  <dgm:styleLbl name="parChTrans1D2">
+    <dgm:scene3d>
+      <a:camera prst="orthographicFront"/>
+      <a:lightRig rig="threePt" dir="t"/>
+    </dgm:scene3d>
+    <dgm:sp3d/>
+    <dgm:txPr/>
+    <dgm:style>
+      <a:lnRef idx="2">
+        <a:scrgbClr r="0" g="0" b="0"/>
+      </a:lnRef>
+      <a:fillRef idx="0">
+        <a:scrgbClr r="0" g="0" b="0"/>
+      </a:fillRef>
+      <a:effectRef idx="0">
+        <a:scrgbClr r="0" g="0" b="0"/>
+      </a:effectRef>
+      <a:fontRef idx="minor"/>
+    </dgm:style>
+  </dgm:styleLbl>
+  <dgm:styleLbl name="parChTrans1D3">
+    <dgm:scene3d>
+      <a:camera prst="orthographicFront"/>
+      <a:lightRig rig="threePt" dir="t"/>
+    </dgm:scene3d>
+    <dgm:sp3d/>
+    <dgm:txPr/>
+    <dgm:style>
+      <a:lnRef idx="2">
+        <a:scrgbClr r="0" g="0" b="0"/>
+      </a:lnRef>
+      <a:fillRef idx="0">
+        <a:scrgbClr r="0" g="0" b="0"/>
+      </a:fillRef>
+      <a:effectRef idx="0">
+        <a:scrgbClr r="0" g="0" b="0"/>
+      </a:effectRef>
+      <a:fontRef idx="minor"/>
+    </dgm:style>
+  </dgm:styleLbl>
+  <dgm:styleLbl name="parChTrans1D4">
+    <dgm:scene3d>
+      <a:camera prst="orthographicFront"/>
+      <a:lightRig rig="threePt" dir="t"/>
+    </dgm:scene3d>
+    <dgm:sp3d/>
+    <dgm:txPr/>
+    <dgm:style>
+      <a:lnRef idx="2">
+        <a:scrgbClr r="0" g="0" b="0"/>
+      </a:lnRef>
+      <a:fillRef idx="0">
+        <a:scrgbClr r="0" g="0" b="0"/>
+      </a:fillRef>
+      <a:effectRef idx="0">
+        <a:scrgbClr r="0" g="0" b="0"/>
+      </a:effectRef>
+      <a:fontRef idx="minor"/>
+    </dgm:style>
+  </dgm:styleLbl>
+  <dgm:styleLbl name="fgAcc1">
+    <dgm:scene3d>
+      <a:camera prst="orthographicFront"/>
+      <a:lightRig rig="threePt" dir="t"/>
+    </dgm:scene3d>
+    <dgm:sp3d/>
+    <dgm:txPr/>
+    <dgm:style>
+      <a:lnRef idx="2">
+        <a:scrgbClr r="0" g="0" b="0"/>
+      </a:lnRef>
+      <a:fillRef idx="1">
+        <a:scrgbClr r="0" g="0" b="0"/>
+      </a:fillRef>
+      <a:effectRef idx="0">
+        <a:scrgbClr r="0" g="0" b="0"/>
+      </a:effectRef>
+      <a:fontRef idx="minor"/>
+    </dgm:style>
+  </dgm:styleLbl>
+  <dgm:styleLbl name="conFgAcc1">
+    <dgm:scene3d>
+      <a:camera prst="orthographicFront"/>
+      <a:lightRig rig="threePt" dir="t"/>
+    </dgm:scene3d>
+    <dgm:sp3d/>
+    <dgm:txPr/>
+    <dgm:style>
+      <a:lnRef idx="2">
+        <a:scrgbClr r="0" g="0" b="0"/>
+      </a:lnRef>
+      <a:fillRef idx="1">
+        <a:scrgbClr r="0" g="0" b="0"/>
+      </a:fillRef>
+      <a:effectRef idx="0">
+        <a:scrgbClr r="0" g="0" b="0"/>
+      </a:effectRef>
+      <a:fontRef idx="minor"/>
+    </dgm:style>
+  </dgm:styleLbl>
+  <dgm:styleLbl name="alignAcc1">
+    <dgm:scene3d>
+      <a:camera prst="orthographicFront"/>
+      <a:lightRig rig="threePt" dir="t"/>
+    </dgm:scene3d>
+    <dgm:sp3d/>
+    <dgm:txPr/>
+    <dgm:style>
+      <a:lnRef idx="2">
+        <a:scrgbClr r="0" g="0" b="0"/>
+      </a:lnRef>
+      <a:fillRef idx="1">
+        <a:scrgbClr r="0" g="0" b="0"/>
+      </a:fillRef>
+      <a:effectRef idx="0">
+        <a:scrgbClr r="0" g="0" b="0"/>
+      </a:effectRef>
+      <a:fontRef idx="minor"/>
+    </dgm:style>
+  </dgm:styleLbl>
+  <dgm:styleLbl name="trAlignAcc1">
+    <dgm:scene3d>
+      <a:camera prst="orthographicFront"/>
+      <a:lightRig rig="threePt" dir="t"/>
+    </dgm:scene3d>
+    <dgm:sp3d/>
+    <dgm:txPr/>
+    <dgm:style>
+      <a:lnRef idx="1">
+        <a:scrgbClr r="0" g="0" b="0"/>
+      </a:lnRef>
+      <a:fillRef idx="1">
+        <a:scrgbClr r="0" g="0" b="0"/>
+      </a:fillRef>
+      <a:effectRef idx="0">
+        <a:scrgbClr r="0" g="0" b="0"/>
+      </a:effectRef>
+      <a:fontRef idx="minor"/>
+    </dgm:style>
+  </dgm:styleLbl>
+  <dgm:styleLbl name="bgAcc1">
+    <dgm:scene3d>
+      <a:camera prst="orthographicFront"/>
+      <a:lightRig rig="threePt" dir="t"/>
+    </dgm:scene3d>
+    <dgm:sp3d/>
+    <dgm:txPr/>
+    <dgm:style>
+      <a:lnRef idx="2">
+        <a:scrgbClr r="0" g="0" b="0"/>
+      </a:lnRef>
+      <a:fillRef idx="1">
+        <a:scrgbClr r="0" g="0" b="0"/>
+      </a:fillRef>
+      <a:effectRef idx="0">
+        <a:scrgbClr r="0" g="0" b="0"/>
+      </a:effectRef>
+      <a:fontRef idx="minor"/>
+    </dgm:style>
+  </dgm:styleLbl>
+  <dgm:styleLbl name="solidFgAcc1">
+    <dgm:scene3d>
+      <a:camera prst="orthographicFront"/>
+      <a:lightRig rig="threePt" dir="t"/>
+    </dgm:scene3d>
+    <dgm:sp3d/>
+    <dgm:txPr/>
+    <dgm:style>
+      <a:lnRef idx="2">
+        <a:scrgbClr r="0" g="0" b="0"/>
+      </a:lnRef>
+      <a:fillRef idx="1">
+        <a:scrgbClr r="0" g="0" b="0"/>
+      </a:fillRef>
+      <a:effectRef idx="0">
+        <a:scrgbClr r="0" g="0" b="0"/>
+      </a:effectRef>
+      <a:fontRef idx="minor"/>
+    </dgm:style>
+  </dgm:styleLbl>
+  <dgm:styleLbl name="solidAlignAcc1">
+    <dgm:scene3d>
+      <a:camera prst="orthographicFront"/>
+      <a:lightRig rig="threePt" dir="t"/>
+    </dgm:scene3d>
+    <dgm:sp3d/>
+    <dgm:txPr/>
+    <dgm:style>
+      <a:lnRef idx="2">
+        <a:scrgbClr r="0" g="0" b="0"/>
+      </a:lnRef>
+      <a:fillRef idx="1">
+        <a:scrgbClr r="0" g="0" b="0"/>
+      </a:fillRef>
+      <a:effectRef idx="0">
+        <a:scrgbClr r="0" g="0" b="0"/>
+      </a:effectRef>
+      <a:fontRef idx="minor"/>
+    </dgm:style>
+  </dgm:styleLbl>
+  <dgm:styleLbl name="solidBgAcc1">
+    <dgm:scene3d>
+      <a:camera prst="orthographicFront"/>
+      <a:lightRig rig="threePt" dir="t"/>
+    </dgm:scene3d>
+    <dgm:sp3d/>
+    <dgm:txPr/>
+    <dgm:style>
+      <a:lnRef idx="2">
+        <a:scrgbClr r="0" g="0" b="0"/>
+      </a:lnRef>
+      <a:fillRef idx="1">
+        <a:scrgbClr r="0" g="0" b="0"/>
+      </a:fillRef>
+      <a:effectRef idx="0">
+        <a:scrgbClr r="0" g="0" b="0"/>
+      </a:effectRef>
+      <a:fontRef idx="minor"/>
+    </dgm:style>
+  </dgm:styleLbl>
+  <dgm:styleLbl name="fgAccFollowNode1">
+    <dgm:scene3d>
+      <a:camera prst="orthographicFront"/>
+      <a:lightRig rig="threePt" dir="t"/>
+    </dgm:scene3d>
+    <dgm:sp3d/>
+    <dgm:txPr/>
+    <dgm:style>
+      <a:lnRef idx="2">
+        <a:scrgbClr r="0" g="0" b="0"/>
+      </a:lnRef>
+      <a:fillRef idx="1">
+        <a:scrgbClr r="0" g="0" b="0"/>
+      </a:fillRef>
+      <a:effectRef idx="0">
+        <a:scrgbClr r="0" g="0" b="0"/>
+      </a:effectRef>
+      <a:fontRef idx="minor"/>
+    </dgm:style>
+  </dgm:styleLbl>
+  <dgm:styleLbl name="alignAccFollowNode1">
+    <dgm:scene3d>
+      <a:camera prst="orthographicFront"/>
+      <a:lightRig rig="threePt" dir="t"/>
+    </dgm:scene3d>
+    <dgm:sp3d/>
+    <dgm:txPr/>
+    <dgm:style>
+      <a:lnRef idx="2">
+        <a:scrgbClr r="0" g="0" b="0"/>
+      </a:lnRef>
+      <a:fillRef idx="1">
+        <a:scrgbClr r="0" g="0" b="0"/>
+      </a:fillRef>
+      <a:effectRef idx="0">
+        <a:scrgbClr r="0" g="0" b="0"/>
+      </a:effectRef>
+      <a:fontRef idx="minor"/>
+    </dgm:style>
+  </dgm:styleLbl>
+  <dgm:styleLbl name="bgAccFollowNode1">
+    <dgm:scene3d>
+      <a:camera prst="orthographicFront"/>
+      <a:lightRig rig="threePt" dir="t"/>
+    </dgm:scene3d>
+    <dgm:sp3d/>
+    <dgm:txPr/>
+    <dgm:style>
+      <a:lnRef idx="2">
+        <a:scrgbClr r="0" g="0" b="0"/>
+      </a:lnRef>
+      <a:fillRef idx="1">
+        <a:scrgbClr r="0" g="0" b="0"/>
+      </a:fillRef>
+      <a:effectRef idx="0">
+        <a:scrgbClr r="0" g="0" b="0"/>
+      </a:effectRef>
+      <a:fontRef idx="minor"/>
+    </dgm:style>
+  </dgm:styleLbl>
+  <dgm:styleLbl name="fgAcc0">
+    <dgm:scene3d>
+      <a:camera prst="orthographicFront"/>
+      <a:lightRig rig="threePt" dir="t"/>
+    </dgm:scene3d>
+    <dgm:sp3d/>
+    <dgm:txPr/>
+    <dgm:style>
+      <a:lnRef idx="2">
+        <a:scrgbClr r="0" g="0" b="0"/>
+      </a:lnRef>
+      <a:fillRef idx="1">
+        <a:scrgbClr r="0" g="0" b="0"/>
+      </a:fillRef>
+      <a:effectRef idx="0">
+        <a:scrgbClr r="0" g="0" b="0"/>
+      </a:effectRef>
+      <a:fontRef idx="minor"/>
+    </dgm:style>
+  </dgm:styleLbl>
+  <dgm:styleLbl name="fgAcc2">
+    <dgm:scene3d>
+      <a:camera prst="orthographicFront"/>
+      <a:lightRig rig="threePt" dir="t"/>
+    </dgm:scene3d>
+    <dgm:sp3d/>
+    <dgm:txPr/>
+    <dgm:style>
+      <a:lnRef idx="2">
+        <a:scrgbClr r="0" g="0" b="0"/>
+      </a:lnRef>
+      <a:fillRef idx="1">
+        <a:scrgbClr r="0" g="0" b="0"/>
+      </a:fillRef>
+      <a:effectRef idx="0">
+        <a:scrgbClr r="0" g="0" b="0"/>
+      </a:effectRef>
+      <a:fontRef idx="minor"/>
+    </dgm:style>
+  </dgm:styleLbl>
+  <dgm:styleLbl name="fgAcc3">
+    <dgm:scene3d>
+      <a:camera prst="orthographicFront"/>
+      <a:lightRig rig="threePt" dir="t"/>
+    </dgm:scene3d>
+    <dgm:sp3d/>
+    <dgm:txPr/>
+    <dgm:style>
+      <a:lnRef idx="2">
+        <a:scrgbClr r="0" g="0" b="0"/>
+      </a:lnRef>
+      <a:fillRef idx="1">
+        <a:scrgbClr r="0" g="0" b="0"/>
+      </a:fillRef>
+      <a:effectRef idx="0">
+        <a:scrgbClr r="0" g="0" b="0"/>
+      </a:effectRef>
+      <a:fontRef idx="minor"/>
+    </dgm:style>
+  </dgm:styleLbl>
+  <dgm:styleLbl name="fgAcc4">
+    <dgm:scene3d>
+      <a:camera prst="orthographicFront"/>
+      <a:lightRig rig="threePt" dir="t"/>
+    </dgm:scene3d>
+    <dgm:sp3d/>
+    <dgm:txPr/>
+    <dgm:style>
+      <a:lnRef idx="2">
+        <a:scrgbClr r="0" g="0" b="0"/>
+      </a:lnRef>
+      <a:fillRef idx="1">
+        <a:scrgbClr r="0" g="0" b="0"/>
+      </a:fillRef>
+      <a:effectRef idx="0">
+        <a:scrgbClr r="0" g="0" b="0"/>
+      </a:effectRef>
+      <a:fontRef idx="minor"/>
+    </dgm:style>
+  </dgm:styleLbl>
+  <dgm:styleLbl name="bgShp">
+    <dgm:scene3d>
+      <a:camera prst="orthographicFront"/>
+      <a:lightRig rig="threePt" dir="t"/>
+    </dgm:scene3d>
+    <dgm:sp3d/>
+    <dgm:txPr/>
+    <dgm:style>
+      <a:lnRef idx="0">
+        <a:scrgbClr r="0" g="0" b="0"/>
+      </a:lnRef>
+      <a:fillRef idx="1">
+        <a:scrgbClr r="0" g="0" b="0"/>
+      </a:fillRef>
+      <a:effectRef idx="0">
+        <a:scrgbClr r="0" g="0" b="0"/>
+      </a:effectRef>
+      <a:fontRef idx="minor"/>
+    </dgm:style>
+  </dgm:styleLbl>
+  <dgm:styleLbl name="dkBgShp">
+    <dgm:scene3d>
+      <a:camera prst="orthographicFront"/>
+      <a:lightRig rig="threePt" dir="t"/>
+    </dgm:scene3d>
+    <dgm:sp3d/>
+    <dgm:txPr/>
+    <dgm:style>
+      <a:lnRef idx="0">
+        <a:scrgbClr r="0" g="0" b="0"/>
+      </a:lnRef>
+      <a:fillRef idx="1">
+        <a:scrgbClr r="0" g="0" b="0"/>
+      </a:fillRef>
+      <a:effectRef idx="0">
+        <a:scrgbClr r="0" g="0" b="0"/>
+      </a:effectRef>
+      <a:fontRef idx="minor"/>
+    </dgm:style>
+  </dgm:styleLbl>
+  <dgm:styleLbl name="trBgShp">
+    <dgm:scene3d>
+      <a:camera prst="orthographicFront"/>
+      <a:lightRig rig="threePt" dir="t"/>
+    </dgm:scene3d>
+    <dgm:sp3d/>
+    <dgm:txPr/>
+    <dgm:style>
+      <a:lnRef idx="0">
+        <a:scrgbClr r="0" g="0" b="0"/>
+      </a:lnRef>
+      <a:fillRef idx="1">
+        <a:scrgbClr r="0" g="0" b="0"/>
+      </a:fillRef>
+      <a:effectRef idx="0">
+        <a:scrgbClr r="0" g="0" b="0"/>
+      </a:effectRef>
+      <a:fontRef idx="minor"/>
+    </dgm:style>
+  </dgm:styleLbl>
+  <dgm:styleLbl name="fgShp">
+    <dgm:scene3d>
+      <a:camera prst="orthographicFront"/>
+      <a:lightRig rig="threePt" dir="t"/>
+    </dgm:scene3d>
+    <dgm:sp3d/>
+    <dgm:txPr/>
+    <dgm:style>
+      <a:lnRef idx="2">
+        <a:scrgbClr r="0" g="0" b="0"/>
+      </a:lnRef>
+      <a:fillRef idx="1">
+        <a:scrgbClr r="0" g="0" b="0"/>
+      </a:fillRef>
+      <a:effectRef idx="0">
+        <a:scrgbClr r="0" g="0" b="0"/>
+      </a:effectRef>
+      <a:fontRef idx="minor"/>
+    </dgm:style>
+  </dgm:styleLbl>
+  <dgm:styleLbl name="revTx">
+    <dgm:scene3d>
+      <a:camera prst="orthographicFront"/>
+      <a:lightRig rig="threePt" dir="t"/>
+    </dgm:scene3d>
+    <dgm:sp3d/>
+    <dgm:txPr/>
+    <dgm:style>
+      <a:lnRef idx="0">
+        <a:scrgbClr r="0" g="0" b="0"/>
+      </a:lnRef>
+      <a:fillRef idx="0">
+        <a:scrgbClr r="0" g="0" b="0"/>
+      </a:fillRef>
+      <a:effectRef idx="0">
+        <a:scrgbClr r="0" g="0" b="0"/>
+      </a:effectRef>
+      <a:fontRef idx="minor"/>
+    </dgm:style>
+  </dgm:styleLbl>
+</dgm:styleDef>
+</file>
+
+<file path=word/diagrams/quickStyle6.xml><?xml version="1.0" encoding="utf-8"?>
 <dgm:styleDef xmlns:dgm="http://schemas.openxmlformats.org/drawingml/2006/diagram" xmlns:a="http://schemas.openxmlformats.org/drawingml/2006/main" uniqueId="urn:microsoft.com/office/officeart/2005/8/quickstyle/simple1">
   <dgm:title val=""/>
   <dgm:desc val=""/>

</xml_diff>